<commit_message>
updated doc, thanks ingmar for testing
</commit_message>
<xml_diff>
--- a/[docs]/about/installing rapport.docx
+++ b/[docs]/about/installing rapport.docx
@@ -48,7 +48,7 @@
           <w:r>
             <w:fldChar w:fldCharType="separate"/>
           </w:r>
-          <w:hyperlink w:anchor="_Toc93003993" w:history="1">
+          <w:hyperlink w:anchor="_Toc93671453" w:history="1">
             <w:r>
               <w:rPr>
                 <w:rStyle w:val="Hyperlink"/>
@@ -91,7 +91,7 @@
                 <w:noProof/>
                 <w:webHidden/>
               </w:rPr>
-              <w:instrText xml:space="preserve"> PAGEREF _Toc93003993 \h </w:instrText>
+              <w:instrText xml:space="preserve"> PAGEREF _Toc93671453 \h </w:instrText>
             </w:r>
             <w:r>
               <w:rPr>
@@ -136,7 +136,7 @@
               <w:lang w:eastAsia="en-GB"/>
             </w:rPr>
           </w:pPr>
-          <w:hyperlink w:anchor="_Toc93003994" w:history="1">
+          <w:hyperlink w:anchor="_Toc93671454" w:history="1">
             <w:r>
               <w:rPr>
                 <w:rStyle w:val="Hyperlink"/>
@@ -179,7 +179,7 @@
                 <w:noProof/>
                 <w:webHidden/>
               </w:rPr>
-              <w:instrText xml:space="preserve"> PAGEREF _Toc93003994 \h </w:instrText>
+              <w:instrText xml:space="preserve"> PAGEREF _Toc93671454 \h </w:instrText>
             </w:r>
             <w:r>
               <w:rPr>
@@ -220,7 +220,7 @@
               <w:lang w:eastAsia="en-GB"/>
             </w:rPr>
           </w:pPr>
-          <w:hyperlink w:anchor="_Toc93003995" w:history="1">
+          <w:hyperlink w:anchor="_Toc93671455" w:history="1">
             <w:r>
               <w:rPr>
                 <w:rStyle w:val="Hyperlink"/>
@@ -263,7 +263,7 @@
                 <w:noProof/>
                 <w:webHidden/>
               </w:rPr>
-              <w:instrText xml:space="preserve"> PAGEREF _Toc93003995 \h </w:instrText>
+              <w:instrText xml:space="preserve"> PAGEREF _Toc93671455 \h </w:instrText>
             </w:r>
             <w:r>
               <w:rPr>
@@ -308,7 +308,7 @@
               <w:lang w:eastAsia="en-GB"/>
             </w:rPr>
           </w:pPr>
-          <w:hyperlink w:anchor="_Toc93003996" w:history="1">
+          <w:hyperlink w:anchor="_Toc93671456" w:history="1">
             <w:r>
               <w:rPr>
                 <w:rStyle w:val="Hyperlink"/>
@@ -351,7 +351,7 @@
                 <w:noProof/>
                 <w:webHidden/>
               </w:rPr>
-              <w:instrText xml:space="preserve"> PAGEREF _Toc93003996 \h </w:instrText>
+              <w:instrText xml:space="preserve"> PAGEREF _Toc93671456 \h </w:instrText>
             </w:r>
             <w:r>
               <w:rPr>
@@ -396,7 +396,7 @@
               <w:lang w:eastAsia="en-GB"/>
             </w:rPr>
           </w:pPr>
-          <w:hyperlink w:anchor="_Toc93003997" w:history="1">
+          <w:hyperlink w:anchor="_Toc93671457" w:history="1">
             <w:r>
               <w:rPr>
                 <w:rStyle w:val="Hyperlink"/>
@@ -439,7 +439,7 @@
                 <w:noProof/>
                 <w:webHidden/>
               </w:rPr>
-              <w:instrText xml:space="preserve"> PAGEREF _Toc93003997 \h </w:instrText>
+              <w:instrText xml:space="preserve"> PAGEREF _Toc93671457 \h </w:instrText>
             </w:r>
             <w:r>
               <w:rPr>
@@ -484,7 +484,7 @@
               <w:lang w:eastAsia="en-GB"/>
             </w:rPr>
           </w:pPr>
-          <w:hyperlink w:anchor="_Toc93003998" w:history="1">
+          <w:hyperlink w:anchor="_Toc93671458" w:history="1">
             <w:r>
               <w:rPr>
                 <w:rStyle w:val="Hyperlink"/>
@@ -527,7 +527,7 @@
                 <w:noProof/>
                 <w:webHidden/>
               </w:rPr>
-              <w:instrText xml:space="preserve"> PAGEREF _Toc93003998 \h </w:instrText>
+              <w:instrText xml:space="preserve"> PAGEREF _Toc93671458 \h </w:instrText>
             </w:r>
             <w:r>
               <w:rPr>
@@ -562,14 +562,17 @@
           <w:pPr>
             <w:pStyle w:val="TOC3"/>
             <w:tabs>
-              <w:tab w:val="left" w:pos="1320"/>
+              <w:tab w:val="left" w:pos="1100"/>
               <w:tab w:val="right" w:leader="dot" w:pos="9016"/>
             </w:tabs>
             <w:rPr>
+              <w:rFonts w:eastAsiaTheme="minorEastAsia"/>
               <w:noProof/>
+              <w:sz w:val="22"/>
+              <w:lang w:eastAsia="en-GB"/>
             </w:rPr>
           </w:pPr>
-          <w:hyperlink w:anchor="_Toc93003999" w:history="1">
+          <w:hyperlink w:anchor="_Toc93671459" w:history="1">
             <w:r>
               <w:rPr>
                 <w:rStyle w:val="Hyperlink"/>
@@ -579,7 +582,10 @@
             </w:r>
             <w:r>
               <w:rPr>
-                <w:noProof/>
+                <w:rFonts w:eastAsiaTheme="minorEastAsia"/>
+                <w:noProof/>
+                <w:sz w:val="22"/>
+                <w:lang w:eastAsia="en-GB"/>
               </w:rPr>
               <w:tab/>
             </w:r>
@@ -609,7 +615,7 @@
                 <w:noProof/>
                 <w:webHidden/>
               </w:rPr>
-              <w:instrText xml:space="preserve"> PAGEREF _Toc93003999 \h </w:instrText>
+              <w:instrText xml:space="preserve"> PAGEREF _Toc93671459 \h </w:instrText>
             </w:r>
             <w:r>
               <w:rPr>
@@ -644,14 +650,17 @@
           <w:pPr>
             <w:pStyle w:val="TOC3"/>
             <w:tabs>
-              <w:tab w:val="left" w:pos="1320"/>
+              <w:tab w:val="left" w:pos="1100"/>
               <w:tab w:val="right" w:leader="dot" w:pos="9016"/>
             </w:tabs>
             <w:rPr>
+              <w:rFonts w:eastAsiaTheme="minorEastAsia"/>
               <w:noProof/>
+              <w:sz w:val="22"/>
+              <w:lang w:eastAsia="en-GB"/>
             </w:rPr>
           </w:pPr>
-          <w:hyperlink w:anchor="_Toc93004000" w:history="1">
+          <w:hyperlink w:anchor="_Toc93671460" w:history="1">
             <w:r>
               <w:rPr>
                 <w:rStyle w:val="Hyperlink"/>
@@ -661,7 +670,10 @@
             </w:r>
             <w:r>
               <w:rPr>
-                <w:noProof/>
+                <w:rFonts w:eastAsiaTheme="minorEastAsia"/>
+                <w:noProof/>
+                <w:sz w:val="22"/>
+                <w:lang w:eastAsia="en-GB"/>
               </w:rPr>
               <w:tab/>
             </w:r>
@@ -691,7 +703,7 @@
                 <w:noProof/>
                 <w:webHidden/>
               </w:rPr>
-              <w:instrText xml:space="preserve"> PAGEREF _Toc93004000 \h </w:instrText>
+              <w:instrText xml:space="preserve"> PAGEREF _Toc93671460 \h </w:instrText>
             </w:r>
             <w:r>
               <w:rPr>
@@ -726,14 +738,17 @@
           <w:pPr>
             <w:pStyle w:val="TOC3"/>
             <w:tabs>
-              <w:tab w:val="left" w:pos="1320"/>
+              <w:tab w:val="left" w:pos="1100"/>
               <w:tab w:val="right" w:leader="dot" w:pos="9016"/>
             </w:tabs>
             <w:rPr>
+              <w:rFonts w:eastAsiaTheme="minorEastAsia"/>
               <w:noProof/>
+              <w:sz w:val="22"/>
+              <w:lang w:eastAsia="en-GB"/>
             </w:rPr>
           </w:pPr>
-          <w:hyperlink w:anchor="_Toc93004001" w:history="1">
+          <w:hyperlink w:anchor="_Toc93671461" w:history="1">
             <w:r>
               <w:rPr>
                 <w:rStyle w:val="Hyperlink"/>
@@ -743,7 +758,10 @@
             </w:r>
             <w:r>
               <w:rPr>
-                <w:noProof/>
+                <w:rFonts w:eastAsiaTheme="minorEastAsia"/>
+                <w:noProof/>
+                <w:sz w:val="22"/>
+                <w:lang w:eastAsia="en-GB"/>
               </w:rPr>
               <w:tab/>
             </w:r>
@@ -773,7 +791,7 @@
                 <w:noProof/>
                 <w:webHidden/>
               </w:rPr>
-              <w:instrText xml:space="preserve"> PAGEREF _Toc93004001 \h </w:instrText>
+              <w:instrText xml:space="preserve"> PAGEREF _Toc93671461 \h </w:instrText>
             </w:r>
             <w:r>
               <w:rPr>
@@ -818,7 +836,7 @@
               <w:lang w:eastAsia="en-GB"/>
             </w:rPr>
           </w:pPr>
-          <w:hyperlink w:anchor="_Toc93004002" w:history="1">
+          <w:hyperlink w:anchor="_Toc93671462" w:history="1">
             <w:r>
               <w:rPr>
                 <w:rStyle w:val="Hyperlink"/>
@@ -840,7 +858,7 @@
                 <w:rStyle w:val="Hyperlink"/>
                 <w:noProof/>
               </w:rPr>
-              <w:t>Add a link to https page</w:t>
+              <w:t>Create a rapport subfolder</w:t>
             </w:r>
             <w:r>
               <w:rPr>
@@ -861,7 +879,7 @@
                 <w:noProof/>
                 <w:webHidden/>
               </w:rPr>
-              <w:instrText xml:space="preserve"> PAGEREF _Toc93004002 \h </w:instrText>
+              <w:instrText xml:space="preserve"> PAGEREF _Toc93671462 \h </w:instrText>
             </w:r>
             <w:r>
               <w:rPr>
@@ -881,7 +899,7 @@
                 <w:noProof/>
                 <w:webHidden/>
               </w:rPr>
-              <w:t>3</w:t>
+              <w:t>4</w:t>
             </w:r>
             <w:r>
               <w:rPr>
@@ -906,7 +924,7 @@
               <w:lang w:eastAsia="en-GB"/>
             </w:rPr>
           </w:pPr>
-          <w:hyperlink w:anchor="_Toc93004003" w:history="1">
+          <w:hyperlink w:anchor="_Toc93671463" w:history="1">
             <w:r>
               <w:rPr>
                 <w:rStyle w:val="Hyperlink"/>
@@ -928,6 +946,94 @@
                 <w:rStyle w:val="Hyperlink"/>
                 <w:noProof/>
               </w:rPr>
+              <w:t>Add a link to https page</w:t>
+            </w:r>
+            <w:r>
+              <w:rPr>
+                <w:noProof/>
+                <w:webHidden/>
+              </w:rPr>
+              <w:tab/>
+            </w:r>
+            <w:r>
+              <w:rPr>
+                <w:noProof/>
+                <w:webHidden/>
+              </w:rPr>
+              <w:fldChar w:fldCharType="begin"/>
+            </w:r>
+            <w:r>
+              <w:rPr>
+                <w:noProof/>
+                <w:webHidden/>
+              </w:rPr>
+              <w:instrText xml:space="preserve"> PAGEREF _Toc93671463 \h </w:instrText>
+            </w:r>
+            <w:r>
+              <w:rPr>
+                <w:noProof/>
+                <w:webHidden/>
+              </w:rPr>
+            </w:r>
+            <w:r>
+              <w:rPr>
+                <w:noProof/>
+                <w:webHidden/>
+              </w:rPr>
+              <w:fldChar w:fldCharType="separate"/>
+            </w:r>
+            <w:r>
+              <w:rPr>
+                <w:noProof/>
+                <w:webHidden/>
+              </w:rPr>
+              <w:t>4</w:t>
+            </w:r>
+            <w:r>
+              <w:rPr>
+                <w:noProof/>
+                <w:webHidden/>
+              </w:rPr>
+              <w:fldChar w:fldCharType="end"/>
+            </w:r>
+          </w:hyperlink>
+        </w:p>
+        <w:p>
+          <w:pPr>
+            <w:pStyle w:val="TOC2"/>
+            <w:tabs>
+              <w:tab w:val="left" w:pos="880"/>
+              <w:tab w:val="right" w:leader="dot" w:pos="9016"/>
+            </w:tabs>
+            <w:rPr>
+              <w:rFonts w:eastAsiaTheme="minorEastAsia"/>
+              <w:noProof/>
+              <w:sz w:val="22"/>
+              <w:lang w:eastAsia="en-GB"/>
+            </w:rPr>
+          </w:pPr>
+          <w:hyperlink w:anchor="_Toc93671464" w:history="1">
+            <w:r>
+              <w:rPr>
+                <w:rStyle w:val="Hyperlink"/>
+                <w:noProof/>
+              </w:rPr>
+              <w:t>2.6</w:t>
+            </w:r>
+            <w:r>
+              <w:rPr>
+                <w:rFonts w:eastAsiaTheme="minorEastAsia"/>
+                <w:noProof/>
+                <w:sz w:val="22"/>
+                <w:lang w:eastAsia="en-GB"/>
+              </w:rPr>
+              <w:tab/>
+            </w:r>
+            <w:r>
+              <w:rPr>
+                <w:rStyle w:val="Hyperlink"/>
+                <w:noProof/>
+              </w:rPr>
               <w:t>Starting the web server</w:t>
             </w:r>
             <w:r>
@@ -949,7 +1055,7 @@
                 <w:noProof/>
                 <w:webHidden/>
               </w:rPr>
-              <w:instrText xml:space="preserve"> PAGEREF _Toc93004003 \h </w:instrText>
+              <w:instrText xml:space="preserve"> PAGEREF _Toc93671464 \h </w:instrText>
             </w:r>
             <w:r>
               <w:rPr>
@@ -969,7 +1075,7 @@
                 <w:noProof/>
                 <w:webHidden/>
               </w:rPr>
-              <w:t>3</w:t>
+              <w:t>4</w:t>
             </w:r>
             <w:r>
               <w:rPr>
@@ -990,7 +1096,7 @@
               <w:lang w:eastAsia="en-GB"/>
             </w:rPr>
           </w:pPr>
-          <w:hyperlink w:anchor="_Toc93004004" w:history="1">
+          <w:hyperlink w:anchor="_Toc93671465" w:history="1">
             <w:r>
               <w:rPr>
                 <w:rStyle w:val="Hyperlink"/>
@@ -1012,22 +1118,95 @@
                 <w:rStyle w:val="Hyperlink"/>
                 <w:noProof/>
               </w:rPr>
-              <w:t>3</w:t>
-            </w:r>
+              <w:t>Site pages</w:t>
+            </w:r>
+            <w:r>
+              <w:rPr>
+                <w:noProof/>
+                <w:webHidden/>
+              </w:rPr>
+              <w:tab/>
+            </w:r>
+            <w:r>
+              <w:rPr>
+                <w:noProof/>
+                <w:webHidden/>
+              </w:rPr>
+              <w:fldChar w:fldCharType="begin"/>
+            </w:r>
+            <w:r>
+              <w:rPr>
+                <w:noProof/>
+                <w:webHidden/>
+              </w:rPr>
+              <w:instrText xml:space="preserve"> PAGEREF _Toc93671465 \h </w:instrText>
+            </w:r>
+            <w:r>
+              <w:rPr>
+                <w:noProof/>
+                <w:webHidden/>
+              </w:rPr>
+            </w:r>
+            <w:r>
+              <w:rPr>
+                <w:noProof/>
+                <w:webHidden/>
+              </w:rPr>
+              <w:fldChar w:fldCharType="separate"/>
+            </w:r>
+            <w:r>
+              <w:rPr>
+                <w:noProof/>
+                <w:webHidden/>
+              </w:rPr>
+              <w:t>5</w:t>
+            </w:r>
+            <w:r>
+              <w:rPr>
+                <w:noProof/>
+                <w:webHidden/>
+              </w:rPr>
+              <w:fldChar w:fldCharType="end"/>
+            </w:r>
+          </w:hyperlink>
+        </w:p>
+        <w:p>
+          <w:pPr>
+            <w:pStyle w:val="TOC2"/>
+            <w:tabs>
+              <w:tab w:val="left" w:pos="880"/>
+              <w:tab w:val="right" w:leader="dot" w:pos="9016"/>
+            </w:tabs>
+            <w:rPr>
+              <w:rFonts w:eastAsiaTheme="minorEastAsia"/>
+              <w:noProof/>
+              <w:sz w:val="22"/>
+              <w:lang w:eastAsia="en-GB"/>
+            </w:rPr>
+          </w:pPr>
+          <w:hyperlink w:anchor="_Toc93671466" w:history="1">
             <w:r>
               <w:rPr>
                 <w:rStyle w:val="Hyperlink"/>
                 <w:noProof/>
-                <w:vertAlign w:val="superscript"/>
-              </w:rPr>
-              <w:t>rd</w:t>
+              </w:rPr>
+              <w:t>3.1</w:t>
+            </w:r>
+            <w:r>
+              <w:rPr>
+                <w:rFonts w:eastAsiaTheme="minorEastAsia"/>
+                <w:noProof/>
+                <w:sz w:val="22"/>
+                <w:lang w:eastAsia="en-GB"/>
+              </w:rPr>
+              <w:tab/>
             </w:r>
             <w:r>
               <w:rPr>
                 <w:rStyle w:val="Hyperlink"/>
                 <w:noProof/>
               </w:rPr>
-              <w:t xml:space="preserve"> party libraries</w:t>
+              <w:t>phpinc</w:t>
             </w:r>
             <w:r>
               <w:rPr>
@@ -1048,7 +1227,7 @@
                 <w:noProof/>
                 <w:webHidden/>
               </w:rPr>
-              <w:instrText xml:space="preserve"> PAGEREF _Toc93004004 \h </w:instrText>
+              <w:instrText xml:space="preserve"> PAGEREF _Toc93671466 \h </w:instrText>
             </w:r>
             <w:r>
               <w:rPr>
@@ -1068,7 +1247,549 @@
                 <w:noProof/>
                 <w:webHidden/>
               </w:rPr>
-              <w:t>4</w:t>
+              <w:t>5</w:t>
+            </w:r>
+            <w:r>
+              <w:rPr>
+                <w:noProof/>
+                <w:webHidden/>
+              </w:rPr>
+              <w:fldChar w:fldCharType="end"/>
+            </w:r>
+          </w:hyperlink>
+        </w:p>
+        <w:p>
+          <w:pPr>
+            <w:pStyle w:val="TOC3"/>
+            <w:tabs>
+              <w:tab w:val="left" w:pos="1100"/>
+              <w:tab w:val="right" w:leader="dot" w:pos="9016"/>
+            </w:tabs>
+            <w:rPr>
+              <w:rFonts w:eastAsiaTheme="minorEastAsia"/>
+              <w:noProof/>
+              <w:sz w:val="22"/>
+              <w:lang w:eastAsia="en-GB"/>
+            </w:rPr>
+          </w:pPr>
+          <w:hyperlink w:anchor="_Toc93671467" w:history="1">
+            <w:r>
+              <w:rPr>
+                <w:rStyle w:val="Hyperlink"/>
+                <w:noProof/>
+              </w:rPr>
+              <w:t>3.1.1</w:t>
+            </w:r>
+            <w:r>
+              <w:rPr>
+                <w:rFonts w:eastAsiaTheme="minorEastAsia"/>
+                <w:noProof/>
+                <w:sz w:val="22"/>
+                <w:lang w:eastAsia="en-GB"/>
+              </w:rPr>
+              <w:tab/>
+            </w:r>
+            <w:r>
+              <w:rPr>
+                <w:rStyle w:val="Hyperlink"/>
+                <w:noProof/>
+              </w:rPr>
+              <w:t>phpinc/appd</w:t>
+            </w:r>
+            <w:r>
+              <w:rPr>
+                <w:noProof/>
+                <w:webHidden/>
+              </w:rPr>
+              <w:tab/>
+            </w:r>
+            <w:r>
+              <w:rPr>
+                <w:noProof/>
+                <w:webHidden/>
+              </w:rPr>
+              <w:fldChar w:fldCharType="begin"/>
+            </w:r>
+            <w:r>
+              <w:rPr>
+                <w:noProof/>
+                <w:webHidden/>
+              </w:rPr>
+              <w:instrText xml:space="preserve"> PAGEREF _Toc93671467 \h </w:instrText>
+            </w:r>
+            <w:r>
+              <w:rPr>
+                <w:noProof/>
+                <w:webHidden/>
+              </w:rPr>
+            </w:r>
+            <w:r>
+              <w:rPr>
+                <w:noProof/>
+                <w:webHidden/>
+              </w:rPr>
+              <w:fldChar w:fldCharType="separate"/>
+            </w:r>
+            <w:r>
+              <w:rPr>
+                <w:noProof/>
+                <w:webHidden/>
+              </w:rPr>
+              <w:t>5</w:t>
+            </w:r>
+            <w:r>
+              <w:rPr>
+                <w:noProof/>
+                <w:webHidden/>
+              </w:rPr>
+              <w:fldChar w:fldCharType="end"/>
+            </w:r>
+          </w:hyperlink>
+        </w:p>
+        <w:p>
+          <w:pPr>
+            <w:pStyle w:val="TOC3"/>
+            <w:tabs>
+              <w:tab w:val="left" w:pos="1100"/>
+              <w:tab w:val="right" w:leader="dot" w:pos="9016"/>
+            </w:tabs>
+            <w:rPr>
+              <w:rFonts w:eastAsiaTheme="minorEastAsia"/>
+              <w:noProof/>
+              <w:sz w:val="22"/>
+              <w:lang w:eastAsia="en-GB"/>
+            </w:rPr>
+          </w:pPr>
+          <w:hyperlink w:anchor="_Toc93671468" w:history="1">
+            <w:r>
+              <w:rPr>
+                <w:rStyle w:val="Hyperlink"/>
+                <w:noProof/>
+              </w:rPr>
+              <w:t>3.1.2</w:t>
+            </w:r>
+            <w:r>
+              <w:rPr>
+                <w:rFonts w:eastAsiaTheme="minorEastAsia"/>
+                <w:noProof/>
+                <w:sz w:val="22"/>
+                <w:lang w:eastAsia="en-GB"/>
+              </w:rPr>
+              <w:tab/>
+            </w:r>
+            <w:r>
+              <w:rPr>
+                <w:rStyle w:val="Hyperlink"/>
+                <w:noProof/>
+              </w:rPr>
+              <w:t>phpinc/extr</w:t>
+            </w:r>
+            <w:r>
+              <w:rPr>
+                <w:rStyle w:val="Hyperlink"/>
+                <w:noProof/>
+              </w:rPr>
+              <w:t>a</w:t>
+            </w:r>
+            <w:r>
+              <w:rPr>
+                <w:rStyle w:val="Hyperlink"/>
+                <w:noProof/>
+              </w:rPr>
+              <w:t>/php-openssl-crypt</w:t>
+            </w:r>
+            <w:r>
+              <w:rPr>
+                <w:noProof/>
+                <w:webHidden/>
+              </w:rPr>
+              <w:tab/>
+            </w:r>
+            <w:r>
+              <w:rPr>
+                <w:noProof/>
+                <w:webHidden/>
+              </w:rPr>
+              <w:fldChar w:fldCharType="begin"/>
+            </w:r>
+            <w:r>
+              <w:rPr>
+                <w:noProof/>
+                <w:webHidden/>
+              </w:rPr>
+              <w:instrText xml:space="preserve"> PAGEREF _Toc93671468 \h </w:instrText>
+            </w:r>
+            <w:r>
+              <w:rPr>
+                <w:noProof/>
+                <w:webHidden/>
+              </w:rPr>
+            </w:r>
+            <w:r>
+              <w:rPr>
+                <w:noProof/>
+                <w:webHidden/>
+              </w:rPr>
+              <w:fldChar w:fldCharType="separate"/>
+            </w:r>
+            <w:r>
+              <w:rPr>
+                <w:noProof/>
+                <w:webHidden/>
+              </w:rPr>
+              <w:t>5</w:t>
+            </w:r>
+            <w:r>
+              <w:rPr>
+                <w:noProof/>
+                <w:webHidden/>
+              </w:rPr>
+              <w:fldChar w:fldCharType="end"/>
+            </w:r>
+          </w:hyperlink>
+        </w:p>
+        <w:p>
+          <w:pPr>
+            <w:pStyle w:val="TOC2"/>
+            <w:tabs>
+              <w:tab w:val="left" w:pos="880"/>
+              <w:tab w:val="right" w:leader="dot" w:pos="9016"/>
+            </w:tabs>
+            <w:rPr>
+              <w:rFonts w:eastAsiaTheme="minorEastAsia"/>
+              <w:noProof/>
+              <w:sz w:val="22"/>
+              <w:lang w:eastAsia="en-GB"/>
+            </w:rPr>
+          </w:pPr>
+          <w:hyperlink w:anchor="_Toc93671469" w:history="1">
+            <w:r>
+              <w:rPr>
+                <w:rStyle w:val="Hyperlink"/>
+                <w:noProof/>
+              </w:rPr>
+              <w:t>3.2</w:t>
+            </w:r>
+            <w:r>
+              <w:rPr>
+                <w:rFonts w:eastAsiaTheme="minorEastAsia"/>
+                <w:noProof/>
+                <w:sz w:val="22"/>
+                <w:lang w:eastAsia="en-GB"/>
+              </w:rPr>
+              <w:tab/>
+            </w:r>
+            <w:r>
+              <w:rPr>
+                <w:rStyle w:val="Hyperlink"/>
+                <w:noProof/>
+              </w:rPr>
+              <w:t>jsinc</w:t>
+            </w:r>
+            <w:r>
+              <w:rPr>
+                <w:noProof/>
+                <w:webHidden/>
+              </w:rPr>
+              <w:tab/>
+            </w:r>
+            <w:r>
+              <w:rPr>
+                <w:noProof/>
+                <w:webHidden/>
+              </w:rPr>
+              <w:fldChar w:fldCharType="begin"/>
+            </w:r>
+            <w:r>
+              <w:rPr>
+                <w:noProof/>
+                <w:webHidden/>
+              </w:rPr>
+              <w:instrText xml:space="preserve"> PAGEREF _Toc93671469 \h </w:instrText>
+            </w:r>
+            <w:r>
+              <w:rPr>
+                <w:noProof/>
+                <w:webHidden/>
+              </w:rPr>
+            </w:r>
+            <w:r>
+              <w:rPr>
+                <w:noProof/>
+                <w:webHidden/>
+              </w:rPr>
+              <w:fldChar w:fldCharType="separate"/>
+            </w:r>
+            <w:r>
+              <w:rPr>
+                <w:noProof/>
+                <w:webHidden/>
+              </w:rPr>
+              <w:t>5</w:t>
+            </w:r>
+            <w:r>
+              <w:rPr>
+                <w:noProof/>
+                <w:webHidden/>
+              </w:rPr>
+              <w:fldChar w:fldCharType="end"/>
+            </w:r>
+          </w:hyperlink>
+        </w:p>
+        <w:p>
+          <w:pPr>
+            <w:pStyle w:val="TOC3"/>
+            <w:tabs>
+              <w:tab w:val="left" w:pos="1100"/>
+              <w:tab w:val="right" w:leader="dot" w:pos="9016"/>
+            </w:tabs>
+            <w:rPr>
+              <w:rFonts w:eastAsiaTheme="minorEastAsia"/>
+              <w:noProof/>
+              <w:sz w:val="22"/>
+              <w:lang w:eastAsia="en-GB"/>
+            </w:rPr>
+          </w:pPr>
+          <w:hyperlink w:anchor="_Toc93671470" w:history="1">
+            <w:r>
+              <w:rPr>
+                <w:rStyle w:val="Hyperlink"/>
+                <w:noProof/>
+              </w:rPr>
+              <w:t>3.2.1</w:t>
+            </w:r>
+            <w:r>
+              <w:rPr>
+                <w:rFonts w:eastAsiaTheme="minorEastAsia"/>
+                <w:noProof/>
+                <w:sz w:val="22"/>
+                <w:lang w:eastAsia="en-GB"/>
+              </w:rPr>
+              <w:tab/>
+            </w:r>
+            <w:r>
+              <w:rPr>
+                <w:rStyle w:val="Hyperlink"/>
+                <w:noProof/>
+              </w:rPr>
+              <w:t>jsinc/extra dependencies</w:t>
+            </w:r>
+            <w:r>
+              <w:rPr>
+                <w:noProof/>
+                <w:webHidden/>
+              </w:rPr>
+              <w:tab/>
+            </w:r>
+            <w:r>
+              <w:rPr>
+                <w:noProof/>
+                <w:webHidden/>
+              </w:rPr>
+              <w:fldChar w:fldCharType="begin"/>
+            </w:r>
+            <w:r>
+              <w:rPr>
+                <w:noProof/>
+                <w:webHidden/>
+              </w:rPr>
+              <w:instrText xml:space="preserve"> PAGEREF _Toc93671470 \h </w:instrText>
+            </w:r>
+            <w:r>
+              <w:rPr>
+                <w:noProof/>
+                <w:webHidden/>
+              </w:rPr>
+            </w:r>
+            <w:r>
+              <w:rPr>
+                <w:noProof/>
+                <w:webHidden/>
+              </w:rPr>
+              <w:fldChar w:fldCharType="separate"/>
+            </w:r>
+            <w:r>
+              <w:rPr>
+                <w:noProof/>
+                <w:webHidden/>
+              </w:rPr>
+              <w:t>5</w:t>
+            </w:r>
+            <w:r>
+              <w:rPr>
+                <w:noProof/>
+                <w:webHidden/>
+              </w:rPr>
+              <w:fldChar w:fldCharType="end"/>
+            </w:r>
+          </w:hyperlink>
+        </w:p>
+        <w:p>
+          <w:pPr>
+            <w:pStyle w:val="TOC2"/>
+            <w:tabs>
+              <w:tab w:val="left" w:pos="880"/>
+              <w:tab w:val="right" w:leader="dot" w:pos="9016"/>
+            </w:tabs>
+            <w:rPr>
+              <w:rFonts w:eastAsiaTheme="minorEastAsia"/>
+              <w:noProof/>
+              <w:sz w:val="22"/>
+              <w:lang w:eastAsia="en-GB"/>
+            </w:rPr>
+          </w:pPr>
+          <w:hyperlink w:anchor="_Toc93671471" w:history="1">
+            <w:r>
+              <w:rPr>
+                <w:rStyle w:val="Hyperlink"/>
+                <w:noProof/>
+              </w:rPr>
+              <w:t>3.3</w:t>
+            </w:r>
+            <w:r>
+              <w:rPr>
+                <w:rFonts w:eastAsiaTheme="minorEastAsia"/>
+                <w:noProof/>
+                <w:sz w:val="22"/>
+                <w:lang w:eastAsia="en-GB"/>
+              </w:rPr>
+              <w:tab/>
+            </w:r>
+            <w:r>
+              <w:rPr>
+                <w:rStyle w:val="Hyperlink"/>
+                <w:noProof/>
+              </w:rPr>
+              <w:t>rapport</w:t>
+            </w:r>
+            <w:r>
+              <w:rPr>
+                <w:noProof/>
+                <w:webHidden/>
+              </w:rPr>
+              <w:tab/>
+            </w:r>
+            <w:r>
+              <w:rPr>
+                <w:noProof/>
+                <w:webHidden/>
+              </w:rPr>
+              <w:fldChar w:fldCharType="begin"/>
+            </w:r>
+            <w:r>
+              <w:rPr>
+                <w:noProof/>
+                <w:webHidden/>
+              </w:rPr>
+              <w:instrText xml:space="preserve"> PAGEREF _Toc93671471 \h </w:instrText>
+            </w:r>
+            <w:r>
+              <w:rPr>
+                <w:noProof/>
+                <w:webHidden/>
+              </w:rPr>
+            </w:r>
+            <w:r>
+              <w:rPr>
+                <w:noProof/>
+                <w:webHidden/>
+              </w:rPr>
+              <w:fldChar w:fldCharType="separate"/>
+            </w:r>
+            <w:r>
+              <w:rPr>
+                <w:noProof/>
+                <w:webHidden/>
+              </w:rPr>
+              <w:t>5</w:t>
+            </w:r>
+            <w:r>
+              <w:rPr>
+                <w:noProof/>
+                <w:webHidden/>
+              </w:rPr>
+              <w:fldChar w:fldCharType="end"/>
+            </w:r>
+          </w:hyperlink>
+        </w:p>
+        <w:p>
+          <w:pPr>
+            <w:pStyle w:val="TOC2"/>
+            <w:tabs>
+              <w:tab w:val="left" w:pos="880"/>
+              <w:tab w:val="right" w:leader="dot" w:pos="9016"/>
+            </w:tabs>
+            <w:rPr>
+              <w:rFonts w:eastAsiaTheme="minorEastAsia"/>
+              <w:noProof/>
+              <w:sz w:val="22"/>
+              <w:lang w:eastAsia="en-GB"/>
+            </w:rPr>
+          </w:pPr>
+          <w:hyperlink w:anchor="_Toc93671472" w:history="1">
+            <w:r>
+              <w:rPr>
+                <w:rStyle w:val="Hyperlink"/>
+                <w:noProof/>
+              </w:rPr>
+              <w:t>3.4</w:t>
+            </w:r>
+            <w:r>
+              <w:rPr>
+                <w:rFonts w:eastAsiaTheme="minorEastAsia"/>
+                <w:noProof/>
+                <w:sz w:val="22"/>
+                <w:lang w:eastAsia="en-GB"/>
+              </w:rPr>
+              <w:tab/>
+            </w:r>
+            <w:r>
+              <w:rPr>
+                <w:rStyle w:val="Hyperlink"/>
+                <w:noProof/>
+              </w:rPr>
+              <w:t>you’re all set</w:t>
+            </w:r>
+            <w:r>
+              <w:rPr>
+                <w:noProof/>
+                <w:webHidden/>
+              </w:rPr>
+              <w:tab/>
+            </w:r>
+            <w:r>
+              <w:rPr>
+                <w:noProof/>
+                <w:webHidden/>
+              </w:rPr>
+              <w:fldChar w:fldCharType="begin"/>
+            </w:r>
+            <w:r>
+              <w:rPr>
+                <w:noProof/>
+                <w:webHidden/>
+              </w:rPr>
+              <w:instrText xml:space="preserve"> PAGEREF _Toc93671472 \h </w:instrText>
+            </w:r>
+            <w:r>
+              <w:rPr>
+                <w:noProof/>
+                <w:webHidden/>
+              </w:rPr>
+            </w:r>
+            <w:r>
+              <w:rPr>
+                <w:noProof/>
+                <w:webHidden/>
+              </w:rPr>
+              <w:fldChar w:fldCharType="separate"/>
+            </w:r>
+            <w:r>
+              <w:rPr>
+                <w:noProof/>
+                <w:webHidden/>
+              </w:rPr>
+              <w:t>5</w:t>
             </w:r>
             <w:r>
               <w:rPr>
@@ -1093,7 +1814,7 @@
       <w:pPr>
         <w:pStyle w:val="Heading1"/>
       </w:pPr>
-      <w:bookmarkStart w:id="0" w:name="_Toc93003993"/>
+      <w:bookmarkStart w:id="0" w:name="_Toc93671453"/>
       <w:r>
         <w:t>Introduction</w:t>
       </w:r>
@@ -1148,7 +1869,7 @@
       <w:pPr>
         <w:pStyle w:val="Heading2"/>
       </w:pPr>
-      <w:bookmarkStart w:id="1" w:name="_Toc93003994"/>
+      <w:bookmarkStart w:id="1" w:name="_Toc93671454"/>
       <w:r>
         <w:t>License</w:t>
       </w:r>
@@ -1275,7 +1996,7 @@
       <w:pPr>
         <w:pStyle w:val="Heading1"/>
       </w:pPr>
-      <w:bookmarkStart w:id="2" w:name="_Toc93003995"/>
+      <w:bookmarkStart w:id="2" w:name="_Toc93671455"/>
       <w:r>
         <w:lastRenderedPageBreak/>
         <w:t>PHP</w:t>
@@ -1289,7 +2010,7 @@
       <w:pPr>
         <w:pStyle w:val="Heading2"/>
       </w:pPr>
-      <w:bookmarkStart w:id="3" w:name="_Toc93003996"/>
+      <w:bookmarkStart w:id="3" w:name="_Toc93671456"/>
       <w:r>
         <w:t>downloading</w:t>
       </w:r>
@@ -1403,7 +2124,7 @@
       <w:pPr>
         <w:pStyle w:val="Heading2"/>
       </w:pPr>
-      <w:bookmarkStart w:id="4" w:name="_Toc93003997"/>
+      <w:bookmarkStart w:id="4" w:name="_Toc93671457"/>
       <w:r>
         <w:t>Installing</w:t>
       </w:r>
@@ -1433,15 +2154,7 @@
       </w:r>
       <w:proofErr w:type="gramEnd"/>
       <w:r>
-        <w:t xml:space="preserve"> You can extract it yourself into the directory that you want </w:t>
-      </w:r>
-      <w:proofErr w:type="spellStart"/>
-      <w:r>
-        <w:t>uniserver</w:t>
-      </w:r>
-      <w:proofErr w:type="spellEnd"/>
-      <w:r>
-        <w:t xml:space="preserve"> to run from</w:t>
+        <w:t xml:space="preserve"> You can extract it yourself into the directory that you want uniserver to run from</w:t>
       </w:r>
       <w:r>
         <w:t xml:space="preserve">. </w:t>
@@ -1604,7 +2317,7 @@
       <w:pPr>
         <w:pStyle w:val="Heading2"/>
       </w:pPr>
-      <w:bookmarkStart w:id="5" w:name="_Toc93003998"/>
+      <w:bookmarkStart w:id="5" w:name="_Toc93671458"/>
       <w:r>
         <w:t>Configuring</w:t>
       </w:r>
@@ -1618,15 +2331,7 @@
         <w:t xml:space="preserve">. </w:t>
       </w:r>
       <w:r>
-        <w:t xml:space="preserve">There are some things we need to do from the </w:t>
-      </w:r>
-      <w:proofErr w:type="spellStart"/>
-      <w:r>
-        <w:t>uniserver</w:t>
-      </w:r>
-      <w:proofErr w:type="spellEnd"/>
-      <w:r>
-        <w:t xml:space="preserve"> console</w:t>
+        <w:t>There are some things we need to do from the uniserver console</w:t>
       </w:r>
       <w:r>
         <w:t>.</w:t>
@@ -1634,21 +2339,11 @@
     </w:p>
     <w:p>
       <w:r>
-        <w:t xml:space="preserve">Optional: In my version of </w:t>
-      </w:r>
-      <w:proofErr w:type="spellStart"/>
-      <w:r>
-        <w:t>uniserver</w:t>
-      </w:r>
-      <w:proofErr w:type="spellEnd"/>
-      <w:r>
-        <w:t xml:space="preserve"> I disable </w:t>
-      </w:r>
-      <w:proofErr w:type="spellStart"/>
-      <w:r>
-        <w:t>mysql</w:t>
-      </w:r>
-      <w:proofErr w:type="spellEnd"/>
+        <w:t xml:space="preserve">Optional: In my version of uniserver I disable </w:t>
+      </w:r>
+      <w:r>
+        <w:t>MySQL</w:t>
+      </w:r>
       <w:r>
         <w:t xml:space="preserve"> support by deleting the folder </w:t>
       </w:r>
@@ -1732,7 +2427,7 @@
       <w:pPr>
         <w:pStyle w:val="Heading3"/>
       </w:pPr>
-      <w:bookmarkStart w:id="6" w:name="_Toc93003999"/>
+      <w:bookmarkStart w:id="6" w:name="_Toc93671459"/>
       <w:r>
         <w:t xml:space="preserve">Create </w:t>
       </w:r>
@@ -1753,13 +2448,8 @@
     </w:p>
     <w:p>
       <w:r>
-        <w:t xml:space="preserve">Luckily this is super easy on </w:t>
-      </w:r>
-      <w:proofErr w:type="spellStart"/>
-      <w:r>
-        <w:t>uniserver</w:t>
-      </w:r>
-      <w:proofErr w:type="spellEnd"/>
+        <w:t>Luckily this is super easy on uniserver</w:t>
+      </w:r>
       <w:r>
         <w:t xml:space="preserve"> using the server cert and key generator</w:t>
       </w:r>
@@ -1820,7 +2510,7 @@
       <w:pPr>
         <w:pStyle w:val="Heading3"/>
       </w:pPr>
-      <w:bookmarkStart w:id="7" w:name="_Toc93004000"/>
+      <w:bookmarkStart w:id="7" w:name="_Toc93671460"/>
       <w:r>
         <w:t>Change</w:t>
       </w:r>
@@ -1890,7 +2580,7 @@
       <w:pPr>
         <w:pStyle w:val="Heading3"/>
       </w:pPr>
-      <w:bookmarkStart w:id="8" w:name="_Toc93004001"/>
+      <w:bookmarkStart w:id="8" w:name="_Toc93671461"/>
       <w:r>
         <w:t>Select the PHP version</w:t>
       </w:r>
@@ -1971,7 +2661,6 @@
           <w:szCs w:val="26"/>
         </w:rPr>
       </w:pPr>
-      <w:bookmarkStart w:id="9" w:name="_Toc93004002"/>
       <w:r>
         <w:br w:type="page"/>
       </w:r>
@@ -1980,22 +2669,34 @@
       <w:pPr>
         <w:pStyle w:val="Heading2"/>
       </w:pPr>
+      <w:bookmarkStart w:id="9" w:name="_Toc93671462"/>
       <w:r>
         <w:lastRenderedPageBreak/>
+        <w:t>Virtual host</w:t>
+      </w:r>
+    </w:p>
+    <w:p>
+      <w:r>
+        <w:t xml:space="preserve">Its best to separate your development into a virtual host to </w:t>
+      </w:r>
+      <w:r>
+        <w:t>keep the project contained.</w:t>
+      </w:r>
+    </w:p>
+    <w:p>
+      <w:pPr>
+        <w:pStyle w:val="Heading2"/>
+      </w:pPr>
+      <w:bookmarkStart w:id="10" w:name="_GoBack"/>
+      <w:bookmarkEnd w:id="10"/>
+      <w:r>
         <w:t>Create a rapport subfolder</w:t>
       </w:r>
-    </w:p>
-    <w:p>
-      <w:r>
-        <w:t xml:space="preserve">Under the </w:t>
-      </w:r>
-      <w:proofErr w:type="spellStart"/>
-      <w:r>
-        <w:t>uniserver</w:t>
-      </w:r>
-      <w:proofErr w:type="spellEnd"/>
-      <w:r>
-        <w:t xml:space="preserve"> </w:t>
+      <w:bookmarkEnd w:id="9"/>
+    </w:p>
+    <w:p>
+      <w:r>
+        <w:t xml:space="preserve">Under the uniserver </w:t>
       </w:r>
       <w:proofErr w:type="spellStart"/>
       <w:r>
@@ -2078,6 +2779,7 @@
       <w:pPr>
         <w:pStyle w:val="Heading2"/>
       </w:pPr>
+      <w:bookmarkStart w:id="11" w:name="_Toc93671463"/>
       <w:r>
         <w:t xml:space="preserve">Add a </w:t>
       </w:r>
@@ -2087,7 +2789,7 @@
       <w:r>
         <w:t xml:space="preserve"> https page</w:t>
       </w:r>
-      <w:bookmarkEnd w:id="9"/>
+      <w:bookmarkEnd w:id="11"/>
     </w:p>
     <w:p>
       <w:r>
@@ -2099,62 +2801,54 @@
       </w:r>
       <w:proofErr w:type="spellEnd"/>
       <w:r>
-        <w:t xml:space="preserve"> </w:t>
+        <w:t xml:space="preserve"> Uniserver shows the pages served by http server, not by the https server. </w:t>
+      </w:r>
+      <w:proofErr w:type="gramStart"/>
+      <w:r>
+        <w:t>So</w:t>
+      </w:r>
+      <w:proofErr w:type="gramEnd"/>
+      <w:r>
+        <w:t xml:space="preserve"> go and edit www/</w:t>
       </w:r>
       <w:proofErr w:type="spellStart"/>
       <w:r>
-        <w:t>Uniserver</w:t>
+        <w:t>index.php</w:t>
       </w:r>
       <w:proofErr w:type="spellEnd"/>
       <w:r>
-        <w:t xml:space="preserve"> shows the pages served by http server, not by the https server. </w:t>
-      </w:r>
-      <w:proofErr w:type="gramStart"/>
-      <w:r>
-        <w:t>So</w:t>
-      </w:r>
-      <w:proofErr w:type="gramEnd"/>
-      <w:r>
-        <w:t xml:space="preserve"> go and edit www/</w:t>
+        <w:t xml:space="preserve"> to add the https served pages</w:t>
+      </w:r>
+    </w:p>
+    <w:p>
+      <w:pPr>
+        <w:pStyle w:val="code"/>
+      </w:pPr>
+      <w:r>
+        <w:t>&lt;h2&gt;Server links&lt;/h2&gt;</w:t>
+      </w:r>
+    </w:p>
+    <w:p>
+      <w:pPr>
+        <w:pStyle w:val="code"/>
+      </w:pPr>
+      <w:r>
+        <w:t>…</w:t>
+      </w:r>
+    </w:p>
+    <w:p>
+      <w:pPr>
+        <w:pStyle w:val="code"/>
+      </w:pPr>
+      <w:r>
+        <w:t xml:space="preserve">&lt;p&gt;&lt;a </w:t>
       </w:r>
       <w:proofErr w:type="spellStart"/>
       <w:r>
-        <w:t>index.php</w:t>
+        <w:t>href</w:t>
       </w:r>
       <w:proofErr w:type="spellEnd"/>
       <w:r>
-        <w:t xml:space="preserve"> to add the https served pages</w:t>
-      </w:r>
-    </w:p>
-    <w:p>
-      <w:pPr>
-        <w:pStyle w:val="code"/>
-      </w:pPr>
-      <w:r>
-        <w:t>&lt;h2&gt;Server links&lt;/h2&gt;</w:t>
-      </w:r>
-    </w:p>
-    <w:p>
-      <w:pPr>
-        <w:pStyle w:val="code"/>
-      </w:pPr>
-      <w:r>
-        <w:t>…</w:t>
-      </w:r>
-    </w:p>
-    <w:p>
-      <w:pPr>
-        <w:pStyle w:val="code"/>
-      </w:pPr>
-      <w:r>
-        <w:t xml:space="preserve">&lt;p&gt;&lt;a </w:t>
-      </w:r>
-      <w:proofErr w:type="spellStart"/>
-      <w:r>
-        <w:t>href</w:t>
-      </w:r>
-      <w:proofErr w:type="spellEnd"/>
-      <w:r>
         <w:t>="https://localhost:8443/rapport/"&gt;Rapport&lt;/a&gt;</w:t>
       </w:r>
     </w:p>
@@ -2162,14 +2856,14 @@
       <w:pPr>
         <w:pStyle w:val="Heading2"/>
       </w:pPr>
-      <w:bookmarkStart w:id="10" w:name="_Toc93004003"/>
+      <w:bookmarkStart w:id="12" w:name="_Toc93671464"/>
       <w:r>
         <w:t xml:space="preserve">Starting </w:t>
       </w:r>
       <w:r>
         <w:t>the web server</w:t>
       </w:r>
-      <w:bookmarkEnd w:id="10"/>
+      <w:bookmarkEnd w:id="12"/>
     </w:p>
     <w:p>
       <w:r>
@@ -2332,10 +3026,12 @@
       <w:pPr>
         <w:pStyle w:val="Heading1"/>
       </w:pPr>
+      <w:bookmarkStart w:id="13" w:name="_Toc93671465"/>
       <w:r>
         <w:lastRenderedPageBreak/>
         <w:t>Site pages</w:t>
       </w:r>
+      <w:bookmarkEnd w:id="13"/>
     </w:p>
     <w:p>
       <w:r>
@@ -2482,137 +3178,15 @@
       <w:pPr>
         <w:pStyle w:val="Heading2"/>
       </w:pPr>
+      <w:bookmarkStart w:id="14" w:name="_Toc93671466"/>
       <w:proofErr w:type="spellStart"/>
       <w:r>
         <w:t>phpinc</w:t>
       </w:r>
+      <w:bookmarkEnd w:id="14"/>
       <w:proofErr w:type="spellEnd"/>
-    </w:p>
-    <w:p>
-      <w:r>
-        <w:t xml:space="preserve">clone the repository from </w:t>
-      </w:r>
-      <w:hyperlink r:id="rId22" w:history="1">
-        <w:r>
-          <w:rPr>
-            <w:rStyle w:val="Hyperlink"/>
-          </w:rPr>
-          <w:t>https://github.com/open768/phpinc/</w:t>
-        </w:r>
-      </w:hyperlink>
-    </w:p>
-    <w:p>
-      <w:pPr>
-        <w:pStyle w:val="Heading3"/>
-      </w:pPr>
-      <w:proofErr w:type="spellStart"/>
-      <w:r>
-        <w:t>p</w:t>
-      </w:r>
-      <w:r>
-        <w:t>hpinc</w:t>
-      </w:r>
-      <w:proofErr w:type="spellEnd"/>
-      <w:r>
-        <w:t>/</w:t>
-      </w:r>
-      <w:r>
-        <w:t>appd</w:t>
-      </w:r>
-    </w:p>
-    <w:p>
-      <w:r>
-        <w:t xml:space="preserve">clone the repository from </w:t>
-      </w:r>
-      <w:hyperlink r:id="rId23" w:history="1">
-        <w:r>
-          <w:rPr>
-            <w:rStyle w:val="Hyperlink"/>
-          </w:rPr>
-          <w:t>https://github.com/open768/appdinc</w:t>
-        </w:r>
-      </w:hyperlink>
-    </w:p>
-    <w:p>
-      <w:pPr>
-        <w:pStyle w:val="Heading3"/>
-      </w:pPr>
-      <w:proofErr w:type="spellStart"/>
-      <w:r>
-        <w:t>phpinc</w:t>
-      </w:r>
-      <w:proofErr w:type="spellEnd"/>
-      <w:r>
-        <w:t>/extra/</w:t>
-      </w:r>
-      <w:r>
-        <w:t>php-</w:t>
-      </w:r>
-      <w:proofErr w:type="spellStart"/>
-      <w:r>
-        <w:t>openssl</w:t>
-      </w:r>
-      <w:proofErr w:type="spellEnd"/>
-      <w:r>
-        <w:t>-crypt</w:t>
-      </w:r>
-    </w:p>
-    <w:p>
-      <w:r>
-        <w:t xml:space="preserve">clone </w:t>
-      </w:r>
-      <w:proofErr w:type="spellStart"/>
-      <w:r>
-        <w:t>cryptor.php</w:t>
-      </w:r>
-      <w:proofErr w:type="spellEnd"/>
-      <w:r>
-        <w:t xml:space="preserve"> from </w:t>
-      </w:r>
-      <w:r>
-        <w:t>https://github.com/ioncube/php-openssl-cryptor/tree/master/src</w:t>
-      </w:r>
-    </w:p>
-    <w:p>
-      <w:pPr>
-        <w:pStyle w:val="Heading2"/>
-      </w:pPr>
-      <w:proofErr w:type="spellStart"/>
-      <w:r>
-        <w:t>jsinc</w:t>
-      </w:r>
-      <w:proofErr w:type="spellEnd"/>
-    </w:p>
-    <w:p>
-      <w:r>
-        <w:t xml:space="preserve">clone the repository </w:t>
-      </w:r>
-      <w:r>
-        <w:t xml:space="preserve">from </w:t>
-      </w:r>
-      <w:hyperlink r:id="rId24" w:history="1">
-        <w:r>
-          <w:rPr>
-            <w:rStyle w:val="Hyperlink"/>
-          </w:rPr>
-          <w:t>https://github.com/open768/jsinc</w:t>
-        </w:r>
-      </w:hyperlink>
-    </w:p>
-    <w:p>
-      <w:pPr>
-        <w:pStyle w:val="Heading3"/>
-      </w:pPr>
-      <w:proofErr w:type="spellStart"/>
-      <w:r>
-        <w:t>jsinc</w:t>
-      </w:r>
-      <w:proofErr w:type="spellEnd"/>
-      <w:r>
-        <w:t xml:space="preserve">/extra </w:t>
-      </w:r>
-      <w:r>
-        <w:t>dependencies</w:t>
+      <w:r>
+        <w:t>/ extra dependencies</w:t>
       </w:r>
     </w:p>
     <w:tbl>
@@ -2622,17 +3196,27 @@
         <w:tblLook w:val="04A0" w:firstRow="1" w:lastRow="0" w:firstColumn="1" w:lastColumn="0" w:noHBand="0" w:noVBand="1"/>
       </w:tblPr>
       <w:tblGrid>
-        <w:gridCol w:w="2957"/>
-        <w:gridCol w:w="6059"/>
+        <w:gridCol w:w="4195"/>
+        <w:gridCol w:w="4508"/>
       </w:tblGrid>
       <w:tr>
         <w:tc>
           <w:tcPr>
-            <w:tcW w:w="4508" w:type="dxa"/>
+            <w:tcW w:w="4195" w:type="dxa"/>
           </w:tcPr>
           <w:p>
-            <w:r>
-              <w:t>File</w:t>
+            <w:pPr>
+              <w:rPr>
+                <w:sz w:val="18"/>
+                <w:szCs w:val="18"/>
+              </w:rPr>
+            </w:pPr>
+            <w:r>
+              <w:rPr>
+                <w:sz w:val="18"/>
+                <w:szCs w:val="18"/>
+              </w:rPr>
+              <w:t>Files/folder</w:t>
             </w:r>
           </w:p>
         </w:tc>
@@ -2641,7 +3225,17 @@
             <w:tcW w:w="4508" w:type="dxa"/>
           </w:tcPr>
           <w:p>
-            <w:r>
+            <w:pPr>
+              <w:rPr>
+                <w:sz w:val="18"/>
+                <w:szCs w:val="18"/>
+              </w:rPr>
+            </w:pPr>
+            <w:r>
+              <w:rPr>
+                <w:sz w:val="18"/>
+                <w:szCs w:val="18"/>
+              </w:rPr>
               <w:t>source</w:t>
             </w:r>
           </w:p>
@@ -2650,16 +3244,30 @@
       <w:tr>
         <w:tc>
           <w:tcPr>
-            <w:tcW w:w="4508" w:type="dxa"/>
+            <w:tcW w:w="4195" w:type="dxa"/>
           </w:tcPr>
           <w:p>
+            <w:pPr>
+              <w:rPr>
+                <w:sz w:val="18"/>
+                <w:szCs w:val="18"/>
+              </w:rPr>
+            </w:pPr>
             <w:proofErr w:type="spellStart"/>
             <w:r>
-              <w:t>jquery</w:t>
+              <w:rPr>
+                <w:sz w:val="18"/>
+                <w:szCs w:val="18"/>
+              </w:rPr>
+              <w:t>ckinc</w:t>
             </w:r>
             <w:proofErr w:type="spellEnd"/>
             <w:r>
-              <w:t>/jquery-3.2.1.min.js</w:t>
+              <w:rPr>
+                <w:sz w:val="18"/>
+                <w:szCs w:val="18"/>
+              </w:rPr>
+              <w:t>/</w:t>
             </w:r>
           </w:p>
         </w:tc>
@@ -2668,25 +3276,43 @@
             <w:tcW w:w="4508" w:type="dxa"/>
           </w:tcPr>
           <w:p>
-            <w:r>
-              <w:t>https://jquery.com/download/</w:t>
-            </w:r>
+            <w:pPr>
+              <w:rPr>
+                <w:sz w:val="18"/>
+                <w:szCs w:val="18"/>
+              </w:rPr>
+            </w:pPr>
+            <w:hyperlink r:id="rId22" w:history="1">
+              <w:r>
+                <w:rPr>
+                  <w:rStyle w:val="Hyperlink"/>
+                  <w:sz w:val="18"/>
+                  <w:szCs w:val="18"/>
+                </w:rPr>
+                <w:t>https://github.com/open768/phpinc/</w:t>
+              </w:r>
+            </w:hyperlink>
           </w:p>
         </w:tc>
       </w:tr>
       <w:tr>
         <w:tc>
           <w:tcPr>
-            <w:tcW w:w="4508" w:type="dxa"/>
+            <w:tcW w:w="4195" w:type="dxa"/>
           </w:tcPr>
           <w:p>
-            <w:proofErr w:type="spellStart"/>
-            <w:r>
-              <w:t>jquery-ui</w:t>
-            </w:r>
-            <w:proofErr w:type="spellEnd"/>
-            <w:r>
-              <w:t>/jquery-ui.min.js</w:t>
+            <w:pPr>
+              <w:rPr>
+                <w:sz w:val="18"/>
+                <w:szCs w:val="18"/>
+              </w:rPr>
+            </w:pPr>
+            <w:r>
+              <w:rPr>
+                <w:sz w:val="18"/>
+                <w:szCs w:val="18"/>
+              </w:rPr>
+              <w:t>appd/</w:t>
             </w:r>
           </w:p>
         </w:tc>
@@ -2695,26 +3321,76 @@
             <w:tcW w:w="4508" w:type="dxa"/>
           </w:tcPr>
           <w:p>
-            <w:r>
-              <w:t>https://jqueryui.com/download/</w:t>
-            </w:r>
+            <w:pPr>
+              <w:rPr>
+                <w:sz w:val="18"/>
+                <w:szCs w:val="18"/>
+              </w:rPr>
+            </w:pPr>
+            <w:hyperlink r:id="rId23" w:history="1">
+              <w:r>
+                <w:rPr>
+                  <w:rStyle w:val="Hyperlink"/>
+                  <w:sz w:val="18"/>
+                  <w:szCs w:val="18"/>
+                </w:rPr>
+                <w:t>https://github.com/open768/appdinc</w:t>
+              </w:r>
+            </w:hyperlink>
           </w:p>
         </w:tc>
       </w:tr>
       <w:tr>
         <w:tc>
           <w:tcPr>
-            <w:tcW w:w="4508" w:type="dxa"/>
+            <w:tcW w:w="4195" w:type="dxa"/>
           </w:tcPr>
           <w:p>
+            <w:pPr>
+              <w:rPr>
+                <w:sz w:val="18"/>
+                <w:szCs w:val="18"/>
+              </w:rPr>
+            </w:pPr>
+            <w:r>
+              <w:rPr>
+                <w:sz w:val="18"/>
+                <w:szCs w:val="18"/>
+              </w:rPr>
+              <w:t>extra/php-</w:t>
+            </w:r>
             <w:proofErr w:type="spellStart"/>
             <w:r>
-              <w:t>tablesorter</w:t>
+              <w:rPr>
+                <w:sz w:val="18"/>
+                <w:szCs w:val="18"/>
+              </w:rPr>
+              <w:t>openssl</w:t>
             </w:r>
             <w:proofErr w:type="spellEnd"/>
             <w:r>
-              <w:t>/jquery.tablesorter.min.js</w:t>
-            </w:r>
+              <w:rPr>
+                <w:sz w:val="18"/>
+                <w:szCs w:val="18"/>
+              </w:rPr>
+              <w:t>-crypt</w:t>
+            </w:r>
+            <w:r>
+              <w:rPr>
+                <w:sz w:val="18"/>
+                <w:szCs w:val="18"/>
+              </w:rPr>
+              <w:t>/</w:t>
+            </w:r>
+            <w:proofErr w:type="spellStart"/>
+            <w:r>
+              <w:rPr>
+                <w:sz w:val="18"/>
+                <w:szCs w:val="18"/>
+              </w:rPr>
+              <w:t>cryptor.php</w:t>
+            </w:r>
+            <w:proofErr w:type="spellEnd"/>
           </w:p>
         </w:tc>
         <w:tc>
@@ -2722,10 +3398,332 @@
             <w:tcW w:w="4508" w:type="dxa"/>
           </w:tcPr>
           <w:p>
+            <w:pPr>
+              <w:rPr>
+                <w:sz w:val="18"/>
+                <w:szCs w:val="18"/>
+              </w:rPr>
+            </w:pPr>
+            <w:r>
+              <w:rPr>
+                <w:sz w:val="18"/>
+                <w:szCs w:val="18"/>
+              </w:rPr>
+              <w:t>https://github.com/ioncube/php-openssl-cryptor/tree/master/src</w:t>
+            </w:r>
+          </w:p>
+        </w:tc>
+      </w:tr>
+    </w:tbl>
+    <w:p>
+      <w:pPr>
+        <w:pStyle w:val="Heading3"/>
+      </w:pPr>
+      <w:bookmarkStart w:id="15" w:name="_Toc93671470"/>
+      <w:proofErr w:type="spellStart"/>
+      <w:r>
+        <w:t>jsinc</w:t>
+      </w:r>
+      <w:proofErr w:type="spellEnd"/>
+      <w:r>
+        <w:t xml:space="preserve"> </w:t>
+      </w:r>
+      <w:r>
+        <w:t>dependencies</w:t>
+      </w:r>
+      <w:bookmarkEnd w:id="15"/>
+    </w:p>
+    <w:tbl>
+      <w:tblPr>
+        <w:tblStyle w:val="TableGrid"/>
+        <w:tblW w:w="8702" w:type="dxa"/>
+        <w:tblLayout w:type="fixed"/>
+        <w:tblLook w:val="04A0" w:firstRow="1" w:lastRow="0" w:firstColumn="1" w:lastColumn="0" w:noHBand="0" w:noVBand="1"/>
+      </w:tblPr>
+      <w:tblGrid>
+        <w:gridCol w:w="4203"/>
+        <w:gridCol w:w="4499"/>
+      </w:tblGrid>
+      <w:tr>
+        <w:tc>
+          <w:tcPr>
+            <w:tcW w:w="4203" w:type="dxa"/>
+          </w:tcPr>
+          <w:p>
+            <w:pPr>
+              <w:rPr>
+                <w:sz w:val="18"/>
+                <w:szCs w:val="18"/>
+              </w:rPr>
+            </w:pPr>
+            <w:r>
+              <w:rPr>
+                <w:sz w:val="18"/>
+                <w:szCs w:val="18"/>
+              </w:rPr>
+              <w:t>File</w:t>
+            </w:r>
+            <w:r>
+              <w:rPr>
+                <w:sz w:val="18"/>
+                <w:szCs w:val="18"/>
+              </w:rPr>
+              <w:t>/folder</w:t>
+            </w:r>
+          </w:p>
+        </w:tc>
+        <w:tc>
+          <w:tcPr>
+            <w:tcW w:w="4499" w:type="dxa"/>
+          </w:tcPr>
+          <w:p>
+            <w:pPr>
+              <w:rPr>
+                <w:sz w:val="18"/>
+                <w:szCs w:val="18"/>
+              </w:rPr>
+            </w:pPr>
+            <w:r>
+              <w:rPr>
+                <w:sz w:val="18"/>
+                <w:szCs w:val="18"/>
+              </w:rPr>
+              <w:t>source</w:t>
+            </w:r>
+          </w:p>
+        </w:tc>
+      </w:tr>
+      <w:tr>
+        <w:tc>
+          <w:tcPr>
+            <w:tcW w:w="4203" w:type="dxa"/>
+          </w:tcPr>
+          <w:p>
+            <w:pPr>
+              <w:rPr>
+                <w:sz w:val="18"/>
+                <w:szCs w:val="18"/>
+              </w:rPr>
+            </w:pPr>
+            <w:r>
+              <w:rPr>
+                <w:sz w:val="18"/>
+                <w:szCs w:val="18"/>
+              </w:rPr>
+              <w:t>ck-</w:t>
+            </w:r>
+            <w:proofErr w:type="spellStart"/>
+            <w:r>
+              <w:rPr>
+                <w:sz w:val="18"/>
+                <w:szCs w:val="18"/>
+              </w:rPr>
+              <w:t>inc</w:t>
+            </w:r>
+            <w:proofErr w:type="spellEnd"/>
+            <w:r>
+              <w:rPr>
+                <w:sz w:val="18"/>
+                <w:szCs w:val="18"/>
+              </w:rPr>
+              <w:t>/</w:t>
+            </w:r>
+          </w:p>
+        </w:tc>
+        <w:tc>
+          <w:tcPr>
+            <w:tcW w:w="4499" w:type="dxa"/>
+          </w:tcPr>
+          <w:p>
+            <w:pPr>
+              <w:rPr>
+                <w:sz w:val="18"/>
+                <w:szCs w:val="18"/>
+              </w:rPr>
+            </w:pPr>
+            <w:hyperlink r:id="rId24" w:history="1">
+              <w:r>
+                <w:rPr>
+                  <w:rStyle w:val="Hyperlink"/>
+                  <w:sz w:val="18"/>
+                  <w:szCs w:val="18"/>
+                </w:rPr>
+                <w:t>https://github.com/open768/jsinc</w:t>
+              </w:r>
+            </w:hyperlink>
+          </w:p>
+        </w:tc>
+      </w:tr>
+      <w:tr>
+        <w:tc>
+          <w:tcPr>
+            <w:tcW w:w="4203" w:type="dxa"/>
+          </w:tcPr>
+          <w:p>
+            <w:pPr>
+              <w:rPr>
+                <w:sz w:val="18"/>
+                <w:szCs w:val="18"/>
+              </w:rPr>
+            </w:pPr>
+            <w:r>
+              <w:rPr>
+                <w:sz w:val="18"/>
+                <w:szCs w:val="18"/>
+              </w:rPr>
+              <w:t>extra/</w:t>
+            </w:r>
+            <w:proofErr w:type="spellStart"/>
+            <w:r>
+              <w:rPr>
+                <w:sz w:val="18"/>
+                <w:szCs w:val="18"/>
+              </w:rPr>
+              <w:t>jquery</w:t>
+            </w:r>
+            <w:proofErr w:type="spellEnd"/>
+            <w:r>
+              <w:rPr>
+                <w:sz w:val="18"/>
+                <w:szCs w:val="18"/>
+              </w:rPr>
+              <w:t>/jquery-3.2.1.min.js</w:t>
+            </w:r>
+          </w:p>
+        </w:tc>
+        <w:tc>
+          <w:tcPr>
+            <w:tcW w:w="4499" w:type="dxa"/>
+          </w:tcPr>
+          <w:p>
+            <w:pPr>
+              <w:rPr>
+                <w:sz w:val="18"/>
+                <w:szCs w:val="18"/>
+              </w:rPr>
+            </w:pPr>
+            <w:r>
+              <w:rPr>
+                <w:sz w:val="18"/>
+                <w:szCs w:val="18"/>
+              </w:rPr>
+              <w:t>https://jquery.com/download/</w:t>
+            </w:r>
+          </w:p>
+        </w:tc>
+      </w:tr>
+      <w:tr>
+        <w:tc>
+          <w:tcPr>
+            <w:tcW w:w="4203" w:type="dxa"/>
+          </w:tcPr>
+          <w:p>
+            <w:pPr>
+              <w:rPr>
+                <w:sz w:val="18"/>
+                <w:szCs w:val="18"/>
+              </w:rPr>
+            </w:pPr>
+            <w:r>
+              <w:rPr>
+                <w:sz w:val="18"/>
+                <w:szCs w:val="18"/>
+              </w:rPr>
+              <w:t>extra/</w:t>
+            </w:r>
+            <w:proofErr w:type="spellStart"/>
+            <w:r>
+              <w:rPr>
+                <w:sz w:val="18"/>
+                <w:szCs w:val="18"/>
+              </w:rPr>
+              <w:t>jquery-ui</w:t>
+            </w:r>
+            <w:proofErr w:type="spellEnd"/>
+            <w:r>
+              <w:rPr>
+                <w:sz w:val="18"/>
+                <w:szCs w:val="18"/>
+              </w:rPr>
+              <w:t>/jquery-ui.min.js</w:t>
+            </w:r>
+          </w:p>
+        </w:tc>
+        <w:tc>
+          <w:tcPr>
+            <w:tcW w:w="4499" w:type="dxa"/>
+          </w:tcPr>
+          <w:p>
+            <w:pPr>
+              <w:rPr>
+                <w:sz w:val="18"/>
+                <w:szCs w:val="18"/>
+              </w:rPr>
+            </w:pPr>
+            <w:r>
+              <w:rPr>
+                <w:sz w:val="18"/>
+                <w:szCs w:val="18"/>
+              </w:rPr>
+              <w:t>https://jqueryui.com/download/</w:t>
+            </w:r>
+          </w:p>
+        </w:tc>
+      </w:tr>
+      <w:tr>
+        <w:tc>
+          <w:tcPr>
+            <w:tcW w:w="4203" w:type="dxa"/>
+          </w:tcPr>
+          <w:p>
+            <w:pPr>
+              <w:rPr>
+                <w:sz w:val="18"/>
+                <w:szCs w:val="18"/>
+              </w:rPr>
+            </w:pPr>
+            <w:r>
+              <w:rPr>
+                <w:sz w:val="18"/>
+                <w:szCs w:val="18"/>
+              </w:rPr>
+              <w:t>extra/</w:t>
+            </w:r>
+            <w:proofErr w:type="spellStart"/>
+            <w:r>
+              <w:rPr>
+                <w:sz w:val="18"/>
+                <w:szCs w:val="18"/>
+              </w:rPr>
+              <w:t>tablesorter</w:t>
+            </w:r>
+            <w:proofErr w:type="spellEnd"/>
+            <w:r>
+              <w:rPr>
+                <w:sz w:val="18"/>
+                <w:szCs w:val="18"/>
+              </w:rPr>
+              <w:t>/jquery.tablesorter.min.js</w:t>
+            </w:r>
+          </w:p>
+        </w:tc>
+        <w:tc>
+          <w:tcPr>
+            <w:tcW w:w="4499" w:type="dxa"/>
+          </w:tcPr>
+          <w:p>
+            <w:pPr>
+              <w:rPr>
+                <w:sz w:val="18"/>
+                <w:szCs w:val="18"/>
+              </w:rPr>
+            </w:pPr>
             <w:hyperlink r:id="rId25" w:history="1">
               <w:r>
                 <w:rPr>
                   <w:rStyle w:val="Hyperlink"/>
+                  <w:sz w:val="18"/>
+                  <w:szCs w:val="18"/>
                 </w:rPr>
                 <w:t>https://github.com/christianbach/tablesorter</w:t>
               </w:r>
@@ -2736,28 +3734,57 @@
       <w:tr>
         <w:tc>
           <w:tcPr>
-            <w:tcW w:w="4508" w:type="dxa"/>
+            <w:tcW w:w="4203" w:type="dxa"/>
           </w:tcPr>
           <w:p>
+            <w:pPr>
+              <w:rPr>
+                <w:sz w:val="18"/>
+                <w:szCs w:val="18"/>
+              </w:rPr>
+            </w:pPr>
+            <w:r>
+              <w:rPr>
+                <w:sz w:val="18"/>
+                <w:szCs w:val="18"/>
+              </w:rPr>
+              <w:t>extra/</w:t>
+            </w:r>
             <w:proofErr w:type="spellStart"/>
             <w:r>
+              <w:rPr>
+                <w:sz w:val="18"/>
+                <w:szCs w:val="18"/>
+              </w:rPr>
               <w:t>jquery-inview</w:t>
             </w:r>
             <w:proofErr w:type="spellEnd"/>
             <w:r>
+              <w:rPr>
+                <w:sz w:val="18"/>
+                <w:szCs w:val="18"/>
+              </w:rPr>
               <w:t>/jquery.inview.min.js</w:t>
             </w:r>
           </w:p>
         </w:tc>
         <w:tc>
           <w:tcPr>
-            <w:tcW w:w="4508" w:type="dxa"/>
+            <w:tcW w:w="4499" w:type="dxa"/>
           </w:tcPr>
           <w:p>
+            <w:pPr>
+              <w:rPr>
+                <w:sz w:val="18"/>
+                <w:szCs w:val="18"/>
+              </w:rPr>
+            </w:pPr>
             <w:hyperlink r:id="rId26" w:history="1">
               <w:r>
                 <w:rPr>
                   <w:rStyle w:val="Hyperlink"/>
+                  <w:sz w:val="18"/>
+                  <w:szCs w:val="18"/>
                 </w:rPr>
                 <w:t>https://github.com/protonet/jquery.inview</w:t>
               </w:r>
@@ -2768,25 +3795,56 @@
       <w:tr>
         <w:tc>
           <w:tcPr>
-            <w:tcW w:w="4508" w:type="dxa"/>
+            <w:tcW w:w="4203" w:type="dxa"/>
           </w:tcPr>
           <w:p>
+            <w:pPr>
+              <w:rPr>
+                <w:sz w:val="18"/>
+                <w:szCs w:val="18"/>
+              </w:rPr>
+            </w:pPr>
+            <w:r>
+              <w:rPr>
+                <w:sz w:val="18"/>
+                <w:szCs w:val="18"/>
+              </w:rPr>
+              <w:t>extra/</w:t>
+            </w:r>
             <w:proofErr w:type="spellStart"/>
             <w:r>
+              <w:rPr>
+                <w:sz w:val="18"/>
+                <w:szCs w:val="18"/>
+              </w:rPr>
               <w:t>jquery</w:t>
             </w:r>
             <w:proofErr w:type="spellEnd"/>
             <w:r>
+              <w:rPr>
+                <w:sz w:val="18"/>
+                <w:szCs w:val="18"/>
+              </w:rPr>
               <w:t>-visible/jquery.visible.min.js</w:t>
             </w:r>
           </w:p>
         </w:tc>
         <w:tc>
           <w:tcPr>
-            <w:tcW w:w="4508" w:type="dxa"/>
+            <w:tcW w:w="4499" w:type="dxa"/>
           </w:tcPr>
           <w:p>
-            <w:r>
+            <w:pPr>
+              <w:rPr>
+                <w:sz w:val="18"/>
+                <w:szCs w:val="18"/>
+              </w:rPr>
+            </w:pPr>
+            <w:r>
+              <w:rPr>
+                <w:sz w:val="18"/>
+                <w:szCs w:val="18"/>
+              </w:rPr>
               <w:t>https://github.com/customd/jquery-visible</w:t>
             </w:r>
           </w:p>
@@ -2795,25 +3853,56 @@
       <w:tr>
         <w:tc>
           <w:tcPr>
-            <w:tcW w:w="4508" w:type="dxa"/>
+            <w:tcW w:w="4203" w:type="dxa"/>
           </w:tcPr>
           <w:p>
+            <w:pPr>
+              <w:rPr>
+                <w:sz w:val="18"/>
+                <w:szCs w:val="18"/>
+              </w:rPr>
+            </w:pPr>
+            <w:r>
+              <w:rPr>
+                <w:sz w:val="18"/>
+                <w:szCs w:val="18"/>
+              </w:rPr>
+              <w:t>extra/</w:t>
+            </w:r>
             <w:proofErr w:type="spellStart"/>
             <w:r>
+              <w:rPr>
+                <w:sz w:val="18"/>
+                <w:szCs w:val="18"/>
+              </w:rPr>
               <w:t>jquery</w:t>
             </w:r>
             <w:proofErr w:type="spellEnd"/>
             <w:r>
+              <w:rPr>
+                <w:sz w:val="18"/>
+                <w:szCs w:val="18"/>
+              </w:rPr>
               <w:t>-spinner/g-spinner.min.js</w:t>
             </w:r>
           </w:p>
         </w:tc>
         <w:tc>
           <w:tcPr>
-            <w:tcW w:w="4508" w:type="dxa"/>
+            <w:tcW w:w="4499" w:type="dxa"/>
           </w:tcPr>
           <w:p>
-            <w:r>
+            <w:pPr>
+              <w:rPr>
+                <w:sz w:val="18"/>
+                <w:szCs w:val="18"/>
+              </w:rPr>
+            </w:pPr>
+            <w:r>
+              <w:rPr>
+                <w:sz w:val="18"/>
+                <w:szCs w:val="18"/>
+              </w:rPr>
               <w:t>https://github.com/ceckenrode/g-spinner/tree/master/src</w:t>
             </w:r>
           </w:p>
@@ -2822,28 +3911,57 @@
       <w:tr>
         <w:tc>
           <w:tcPr>
-            <w:tcW w:w="4508" w:type="dxa"/>
+            <w:tcW w:w="4203" w:type="dxa"/>
           </w:tcPr>
           <w:p>
+            <w:pPr>
+              <w:rPr>
+                <w:sz w:val="18"/>
+                <w:szCs w:val="18"/>
+              </w:rPr>
+            </w:pPr>
+            <w:r>
+              <w:rPr>
+                <w:sz w:val="18"/>
+                <w:szCs w:val="18"/>
+              </w:rPr>
+              <w:t>extra/</w:t>
+            </w:r>
             <w:proofErr w:type="spellStart"/>
             <w:r>
+              <w:rPr>
+                <w:sz w:val="18"/>
+                <w:szCs w:val="18"/>
+              </w:rPr>
               <w:t>jquery-qtip</w:t>
             </w:r>
             <w:proofErr w:type="spellEnd"/>
             <w:r>
+              <w:rPr>
+                <w:sz w:val="18"/>
+                <w:szCs w:val="18"/>
+              </w:rPr>
               <w:t>/jquery.qtip.min.js</w:t>
             </w:r>
           </w:p>
         </w:tc>
         <w:tc>
           <w:tcPr>
-            <w:tcW w:w="4508" w:type="dxa"/>
+            <w:tcW w:w="4499" w:type="dxa"/>
           </w:tcPr>
           <w:p>
+            <w:pPr>
+              <w:rPr>
+                <w:sz w:val="18"/>
+                <w:szCs w:val="18"/>
+              </w:rPr>
+            </w:pPr>
             <w:hyperlink r:id="rId27" w:history="1">
               <w:r>
                 <w:rPr>
                   <w:rStyle w:val="Hyperlink"/>
+                  <w:sz w:val="18"/>
+                  <w:szCs w:val="18"/>
                 </w:rPr>
                 <w:t>https://github.com/salesagility/SuiteCRM/tree/master/include/javascript/qtip</w:t>
               </w:r>
@@ -2854,29 +3972,57 @@
       <w:tr>
         <w:tc>
           <w:tcPr>
-            <w:tcW w:w="4508" w:type="dxa"/>
+            <w:tcW w:w="4203" w:type="dxa"/>
           </w:tcPr>
           <w:p>
+            <w:pPr>
+              <w:rPr>
+                <w:sz w:val="18"/>
+                <w:szCs w:val="18"/>
+              </w:rPr>
+            </w:pPr>
+            <w:r>
+              <w:rPr>
+                <w:sz w:val="18"/>
+                <w:szCs w:val="18"/>
+              </w:rPr>
+              <w:t>extra/</w:t>
+            </w:r>
             <w:proofErr w:type="spellStart"/>
             <w:r>
+              <w:rPr>
+                <w:sz w:val="18"/>
+                <w:szCs w:val="18"/>
+              </w:rPr>
               <w:t>jquery</w:t>
             </w:r>
             <w:proofErr w:type="spellEnd"/>
             <w:r>
+              <w:rPr>
+                <w:sz w:val="18"/>
+                <w:szCs w:val="18"/>
+              </w:rPr>
               <w:t>-mdl-dialog/mdl-jquery-modal-dialog.js</w:t>
             </w:r>
           </w:p>
         </w:tc>
         <w:tc>
           <w:tcPr>
-            <w:tcW w:w="4508" w:type="dxa"/>
+            <w:tcW w:w="4499" w:type="dxa"/>
           </w:tcPr>
           <w:p>
-            <w:r>
-              <w:t>https://github.com/oRRs/mdl-jquery-modal-dialog/blob/maste</w:t>
-            </w:r>
-            <w:r>
-              <w:t>r</w:t>
+            <w:pPr>
+              <w:rPr>
+                <w:sz w:val="18"/>
+                <w:szCs w:val="18"/>
+              </w:rPr>
+            </w:pPr>
+            <w:r>
+              <w:rPr>
+                <w:sz w:val="18"/>
+                <w:szCs w:val="18"/>
+              </w:rPr>
+              <w:t>https://github.com/oRRs/mdl-jquery-modal-dialog/blob/master</w:t>
             </w:r>
           </w:p>
         </w:tc>
@@ -2884,28 +4030,63 @@
       <w:tr>
         <w:tc>
           <w:tcPr>
-            <w:tcW w:w="4508" w:type="dxa"/>
+            <w:tcW w:w="4203" w:type="dxa"/>
           </w:tcPr>
           <w:p>
+            <w:pPr>
+              <w:rPr>
+                <w:sz w:val="18"/>
+                <w:szCs w:val="18"/>
+              </w:rPr>
+            </w:pPr>
+            <w:r>
+              <w:rPr>
+                <w:sz w:val="18"/>
+                <w:szCs w:val="18"/>
+              </w:rPr>
+              <w:t>extra/</w:t>
+            </w:r>
             <w:proofErr w:type="spellStart"/>
             <w:r>
+              <w:rPr>
+                <w:sz w:val="18"/>
+                <w:szCs w:val="18"/>
+              </w:rPr>
               <w:t>j</w:t>
             </w:r>
             <w:r>
+              <w:rPr>
+                <w:sz w:val="18"/>
+                <w:szCs w:val="18"/>
+              </w:rPr>
               <w:t>query-flowtype</w:t>
             </w:r>
             <w:proofErr w:type="spellEnd"/>
             <w:r>
+              <w:rPr>
+                <w:sz w:val="18"/>
+                <w:szCs w:val="18"/>
+              </w:rPr>
               <w:t>/flowtype.js</w:t>
             </w:r>
           </w:p>
         </w:tc>
         <w:tc>
           <w:tcPr>
-            <w:tcW w:w="4508" w:type="dxa"/>
+            <w:tcW w:w="4499" w:type="dxa"/>
           </w:tcPr>
           <w:p>
-            <w:r>
+            <w:pPr>
+              <w:rPr>
+                <w:sz w:val="18"/>
+                <w:szCs w:val="18"/>
+              </w:rPr>
+            </w:pPr>
+            <w:r>
+              <w:rPr>
+                <w:sz w:val="18"/>
+                <w:szCs w:val="18"/>
+              </w:rPr>
               <w:t>https://github.com/simplefocus/FlowType.JS/</w:t>
             </w:r>
           </w:p>
@@ -2914,20 +4095,47 @@
       <w:tr>
         <w:tc>
           <w:tcPr>
-            <w:tcW w:w="4508" w:type="dxa"/>
+            <w:tcW w:w="4203" w:type="dxa"/>
           </w:tcPr>
           <w:p>
-            <w:r>
+            <w:pPr>
+              <w:rPr>
+                <w:sz w:val="18"/>
+                <w:szCs w:val="18"/>
+              </w:rPr>
+            </w:pPr>
+            <w:r>
+              <w:rPr>
+                <w:sz w:val="18"/>
+                <w:szCs w:val="18"/>
+              </w:rPr>
+              <w:t>extra/</w:t>
+            </w:r>
+            <w:r>
+              <w:rPr>
+                <w:sz w:val="18"/>
+                <w:szCs w:val="18"/>
+              </w:rPr>
               <w:t>bean/bean.js</w:t>
             </w:r>
           </w:p>
         </w:tc>
         <w:tc>
           <w:tcPr>
-            <w:tcW w:w="4508" w:type="dxa"/>
+            <w:tcW w:w="4499" w:type="dxa"/>
           </w:tcPr>
           <w:p>
-            <w:r>
+            <w:pPr>
+              <w:rPr>
+                <w:sz w:val="18"/>
+                <w:szCs w:val="18"/>
+              </w:rPr>
+            </w:pPr>
+            <w:r>
+              <w:rPr>
+                <w:sz w:val="18"/>
+                <w:szCs w:val="18"/>
+              </w:rPr>
               <w:t>https://github.com/fat/bean</w:t>
             </w:r>
           </w:p>
@@ -2938,9 +4146,11 @@
       <w:pPr>
         <w:pStyle w:val="Heading2"/>
       </w:pPr>
+      <w:bookmarkStart w:id="16" w:name="_Toc93671471"/>
       <w:r>
         <w:t>rapport</w:t>
       </w:r>
+      <w:bookmarkEnd w:id="16"/>
     </w:p>
     <w:p>
       <w:r>
@@ -2962,16 +4172,16 @@
       <w:pPr>
         <w:pStyle w:val="Heading2"/>
       </w:pPr>
+      <w:bookmarkStart w:id="17" w:name="_Toc93671472"/>
       <w:r>
         <w:t>you’re all set</w:t>
       </w:r>
-    </w:p>
-    <w:p>
-      <w:r>
-        <w:t>with all these files in place you are now set top start the site</w:t>
-      </w:r>
-      <w:bookmarkStart w:id="11" w:name="_GoBack"/>
-      <w:bookmarkEnd w:id="11"/>
+      <w:bookmarkEnd w:id="17"/>
+    </w:p>
+    <w:p>
+      <w:r>
+        <w:t>with all these files in place you are now set to start the site</w:t>
+      </w:r>
     </w:p>
     <w:p/>
     <w:p/>
@@ -4860,7 +6070,7 @@
 </file>
 
 <file path=customXml/itemProps1.xml><?xml version="1.0" encoding="utf-8"?>
-<ds:datastoreItem xmlns:ds="http://schemas.openxmlformats.org/officeDocument/2006/customXml" ds:itemID="{1E3E1F96-443E-4C80-A6A0-1DCCC65E8E71}">
+<ds:datastoreItem xmlns:ds="http://schemas.openxmlformats.org/officeDocument/2006/customXml" ds:itemID="{D1E8F18A-8A17-41AC-A62D-6ECD819BEB0C}">
   <ds:schemaRefs>
     <ds:schemaRef ds:uri="http://schemas.openxmlformats.org/officeDocument/2006/bibliography"/>
   </ds:schemaRefs>

</xml_diff>

<commit_message>
updated info about vhosts
</commit_message>
<xml_diff>
--- a/[docs]/about/installing rapport.docx
+++ b/[docs]/about/installing rapport.docx
@@ -1382,21 +1382,7 @@
                 <w:rStyle w:val="Hyperlink"/>
                 <w:noProof/>
               </w:rPr>
-              <w:t>phpinc/extr</w:t>
-            </w:r>
-            <w:r>
-              <w:rPr>
-                <w:rStyle w:val="Hyperlink"/>
-                <w:noProof/>
-              </w:rPr>
-              <w:t>a</w:t>
-            </w:r>
-            <w:r>
-              <w:rPr>
-                <w:rStyle w:val="Hyperlink"/>
-                <w:noProof/>
-              </w:rPr>
-              <w:t>/php-openssl-crypt</w:t>
+              <w:t>phpinc/extra/php-openssl-crypt</w:t>
             </w:r>
             <w:r>
               <w:rPr>
@@ -2298,11 +2284,6 @@
     <w:p>
       <w:pPr>
         <w:pStyle w:val="code"/>
-        <w:rPr>
-          <w:rStyle w:val="Strong"/>
-          <w:b w:val="0"/>
-          <w:bCs w:val="0"/>
-        </w:rPr>
       </w:pPr>
       <w:r>
         <w:rPr>
@@ -2312,12 +2293,62 @@
         </w:rPr>
         <w:t xml:space="preserve">  Select: vc_redist.x86.exe</w:t>
       </w:r>
+      <w:bookmarkStart w:id="5" w:name="_Toc93671458"/>
+    </w:p>
+    <w:p>
+      <w:pPr>
+        <w:pStyle w:val="Heading3"/>
+      </w:pPr>
+      <w:r>
+        <w:t>shortcuts</w:t>
+      </w:r>
+    </w:p>
+    <w:p>
+      <w:r>
+        <w:t>From now on we will use</w:t>
+      </w:r>
+      <w:r>
+        <w:t xml:space="preserve"> the following shortcuts</w:t>
+      </w:r>
+    </w:p>
+    <w:p>
+      <w:pPr>
+        <w:ind w:firstLine="578"/>
+      </w:pPr>
+      <w:r>
+        <w:rPr>
+          <w:rStyle w:val="codeChar"/>
+        </w:rPr>
+        <w:t>%uniserver%</w:t>
+      </w:r>
+      <w:r>
+        <w:t xml:space="preserve"> as the location of where uniserver is installed</w:t>
+      </w:r>
+    </w:p>
+    <w:p>
+      <w:pPr>
+        <w:ind w:firstLine="578"/>
+      </w:pPr>
+      <w:r>
+        <w:rPr>
+          <w:rStyle w:val="codeChar"/>
+        </w:rPr>
+        <w:t>%apache%</w:t>
+      </w:r>
+      <w:r>
+        <w:t xml:space="preserve"> as a shortcut for </w:t>
+      </w:r>
+      <w:r>
+        <w:rPr>
+          <w:rStyle w:val="codeChar"/>
+        </w:rPr>
+        <w:t>%uniserver%/core/apache2</w:t>
+      </w:r>
     </w:p>
     <w:p>
       <w:pPr>
         <w:pStyle w:val="Heading2"/>
       </w:pPr>
-      <w:bookmarkStart w:id="5" w:name="_Toc93671458"/>
       <w:r>
         <w:t>Configuring</w:t>
       </w:r>
@@ -2346,6 +2377,12 @@
       </w:r>
       <w:r>
         <w:t xml:space="preserve"> support by deleting the folder </w:t>
+      </w:r>
+      <w:r>
+        <w:rPr>
+          <w:rStyle w:val="codeChar"/>
+        </w:rPr>
+        <w:t>%uniserver%/</w:t>
       </w:r>
       <w:r>
         <w:rPr>
@@ -2363,10 +2400,33 @@
       <w:proofErr w:type="spellEnd"/>
     </w:p>
     <w:p>
+      <w:pPr>
+        <w:pStyle w:val="Heading3"/>
+      </w:pPr>
+      <w:r>
+        <w:lastRenderedPageBreak/>
+        <w:t>Start uniserver</w:t>
+      </w:r>
+    </w:p>
+    <w:p>
+      <w:pPr>
+        <w:rPr>
+          <w:rStyle w:val="codeChar"/>
+        </w:rPr>
+      </w:pPr>
       <w:r>
         <w:t xml:space="preserve">Start the console: by running </w:t>
       </w:r>
       <w:r>
+        <w:rPr>
+          <w:rStyle w:val="codeChar"/>
+        </w:rPr>
+        <w:t>%uniserver%/</w:t>
+      </w:r>
+      <w:r>
+        <w:rPr>
+          <w:rStyle w:val="codeChar"/>
+        </w:rPr>
         <w:t>UniController.exe</w:t>
       </w:r>
     </w:p>
@@ -2375,7 +2435,6 @@
         <w:rPr>
           <w:noProof/>
         </w:rPr>
-        <w:lastRenderedPageBreak/>
         <w:drawing>
           <wp:inline distT="0" distB="0" distL="0" distR="0" wp14:anchorId="2F6DD6FE" wp14:editId="4CA90117">
             <wp:extent cx="1897380" cy="1402080"/>
@@ -2697,6 +2756,25 @@
         <w:pStyle w:val="Heading3"/>
       </w:pPr>
       <w:r>
+        <w:t>Create a folder to store the code for rapport</w:t>
+      </w:r>
+    </w:p>
+    <w:p>
+      <w:r>
+        <w:t xml:space="preserve">We will refer to this below as </w:t>
+      </w:r>
+      <w:r>
+        <w:rPr>
+          <w:rStyle w:val="codeChar"/>
+        </w:rPr>
+        <w:t>%rapport%</w:t>
+      </w:r>
+    </w:p>
+    <w:p>
+      <w:pPr>
+        <w:pStyle w:val="Heading3"/>
+      </w:pPr>
+      <w:r>
         <w:t xml:space="preserve">Create a </w:t>
       </w:r>
       <w:proofErr w:type="spellStart"/>
@@ -2706,6 +2784,47 @@
       <w:proofErr w:type="spellEnd"/>
     </w:p>
     <w:p>
+      <w:r>
+        <w:t xml:space="preserve">You </w:t>
+      </w:r>
+      <w:proofErr w:type="gramStart"/>
+      <w:r>
+        <w:rPr>
+          <w:color w:val="FF0000"/>
+        </w:rPr>
+        <w:t>cant</w:t>
+      </w:r>
+      <w:proofErr w:type="gramEnd"/>
+      <w:r>
+        <w:rPr>
+          <w:color w:val="FF0000"/>
+        </w:rPr>
+        <w:t xml:space="preserve"> </w:t>
+      </w:r>
+      <w:r>
+        <w:t xml:space="preserve">use the uniserver zero </w:t>
+      </w:r>
+      <w:proofErr w:type="spellStart"/>
+      <w:r>
+        <w:t>ui</w:t>
+      </w:r>
+      <w:proofErr w:type="spellEnd"/>
+      <w:r>
+        <w:t xml:space="preserve"> to create an </w:t>
+      </w:r>
+      <w:proofErr w:type="spellStart"/>
+      <w:r>
+        <w:t>ssl</w:t>
+      </w:r>
+      <w:proofErr w:type="spellEnd"/>
+      <w:r>
+        <w:t xml:space="preserve"> virtual host</w:t>
+      </w:r>
+    </w:p>
+    <w:p>
+      <w:pPr>
+        <w:ind w:left="720"/>
+      </w:pPr>
       <w:r>
         <w:rPr>
           <w:noProof/>
@@ -2808,132 +2927,2445 @@
       </w:r>
     </w:p>
     <w:p>
-      <w:r>
-        <w:t xml:space="preserve">Uniserver will </w:t>
-      </w:r>
-      <w:r>
-        <w:t xml:space="preserve">automatically </w:t>
-      </w:r>
-      <w:r>
-        <w:t xml:space="preserve">edit your </w:t>
-      </w:r>
-      <w:r>
-        <w:t>hosts file</w:t>
-      </w:r>
-      <w:r>
-        <w:t xml:space="preserve"> </w:t>
-      </w:r>
-      <w:r>
-        <w:t>%</w:t>
-      </w:r>
+      <w:pPr>
+        <w:pStyle w:val="Heading4"/>
+      </w:pPr>
+      <w:r>
+        <w:t>Create hosts entry for your virtual host</w:t>
+      </w:r>
+    </w:p>
+    <w:p>
       <w:proofErr w:type="spellStart"/>
       <w:r>
-        <w:t>windir</w:t>
+        <w:t>Eg</w:t>
       </w:r>
       <w:proofErr w:type="spellEnd"/>
       <w:r>
-        <w:t>%</w:t>
-      </w:r>
-      <w:r>
-        <w:t>\System32\drivers\etc</w:t>
-      </w:r>
-      <w:r>
-        <w:t xml:space="preserve"> to add the host entry.</w:t>
-      </w:r>
-    </w:p>
-    <w:p>
-      <w:r>
-        <w:t>And then follow the instructions which appear when you click the “?” icon on the “root folder name” line to set the folder to wherever you want</w:t>
-      </w:r>
-    </w:p>
-    <w:p>
-      <w:proofErr w:type="spellStart"/>
-      <w:r>
-        <w:t>Heres</w:t>
-      </w:r>
-      <w:proofErr w:type="spellEnd"/>
-      <w:r>
-        <w:t xml:space="preserve"> an example of my working </w:t>
-      </w:r>
-      <w:proofErr w:type="spellStart"/>
-      <w:r>
-        <w:t>vhosts</w:t>
-      </w:r>
-      <w:proofErr w:type="spellEnd"/>
-      <w:r>
-        <w:t xml:space="preserve"> conf</w:t>
-      </w:r>
-    </w:p>
-    <w:p>
-      <w:bookmarkStart w:id="10" w:name="_GoBack"/>
-      <w:r>
-        <w:drawing>
-          <wp:inline distT="0" distB="0" distL="0" distR="0" wp14:anchorId="0A006838" wp14:editId="4FA285E3">
-            <wp:extent cx="2112946" cy="1021976"/>
-            <wp:effectExtent l="0" t="0" r="1905" b="6985"/>
-            <wp:docPr id="10" name="Picture 10"/>
-            <wp:cNvGraphicFramePr>
-              <a:graphicFrameLocks xmlns:a="http://schemas.openxmlformats.org/drawingml/2006/main" noChangeAspect="1"/>
-            </wp:cNvGraphicFramePr>
-            <a:graphic xmlns:a="http://schemas.openxmlformats.org/drawingml/2006/main">
-              <a:graphicData uri="http://schemas.openxmlformats.org/drawingml/2006/picture">
-                <pic:pic xmlns:pic="http://schemas.openxmlformats.org/drawingml/2006/picture">
-                  <pic:nvPicPr>
-                    <pic:cNvPr id="1" name=""/>
-                    <pic:cNvPicPr/>
-                  </pic:nvPicPr>
-                  <pic:blipFill>
-                    <a:blip r:embed="rId20"/>
-                    <a:stretch>
-                      <a:fillRect/>
-                    </a:stretch>
-                  </pic:blipFill>
-                  <pic:spPr>
-                    <a:xfrm>
-                      <a:off x="0" y="0"/>
-                      <a:ext cx="2120565" cy="1025661"/>
-                    </a:xfrm>
-                    <a:prstGeom prst="rect">
-                      <a:avLst/>
-                    </a:prstGeom>
-                  </pic:spPr>
-                </pic:pic>
-              </a:graphicData>
-            </a:graphic>
-          </wp:inline>
-        </w:drawing>
-      </w:r>
-      <w:bookmarkEnd w:id="10"/>
-    </w:p>
-    <w:p>
-      <w:pPr>
-        <w:pStyle w:val="Heading2"/>
-      </w:pPr>
-      <w:r>
-        <w:t>Create a rapport subfolder</w:t>
-      </w:r>
-      <w:bookmarkEnd w:id="9"/>
-    </w:p>
-    <w:p>
-      <w:r>
-        <w:t xml:space="preserve">Under the uniserver </w:t>
-      </w:r>
-      <w:proofErr w:type="spellStart"/>
+        <w:t xml:space="preserve"> for </w:t>
+      </w:r>
       <w:r>
         <w:rPr>
           <w:rStyle w:val="codeChar"/>
         </w:rPr>
-        <w:t>ssl</w:t>
-      </w:r>
-      <w:proofErr w:type="spellEnd"/>
+        <w:t>https://dev.rapport</w:t>
+      </w:r>
+      <w:r>
+        <w:rPr>
+          <w:rStyle w:val="codeChar"/>
+        </w:rPr>
+        <w:t>:8443</w:t>
+      </w:r>
       <w:r>
         <w:rPr>
           <w:rStyle w:val="codeChar"/>
         </w:rPr>
         <w:t>/</w:t>
       </w:r>
-      <w:r>
-        <w:t xml:space="preserve"> folder create a new folder called rapport</w:t>
+    </w:p>
+    <w:p>
+      <w:r>
+        <w:t xml:space="preserve">In this case edit the hosts file at </w:t>
+      </w:r>
+    </w:p>
+    <w:p>
+      <w:pPr>
+        <w:pStyle w:val="code"/>
+      </w:pPr>
+      <w:r>
+        <w:rPr>
+          <w:rStyle w:val="codeChar"/>
+        </w:rPr>
+        <w:t>%</w:t>
+      </w:r>
+      <w:proofErr w:type="spellStart"/>
+      <w:r>
+        <w:rPr>
+          <w:rStyle w:val="codeChar"/>
+        </w:rPr>
+        <w:t>windir</w:t>
+      </w:r>
+      <w:proofErr w:type="spellEnd"/>
+      <w:r>
+        <w:rPr>
+          <w:rStyle w:val="codeChar"/>
+        </w:rPr>
+        <w:t>%\System32\drivers\etc</w:t>
+      </w:r>
+      <w:r>
+        <w:rPr>
+          <w:rStyle w:val="codeChar"/>
+        </w:rPr>
+        <w:t>\hosts</w:t>
+      </w:r>
+    </w:p>
+    <w:p>
+      <w:r>
+        <w:t>And add the line</w:t>
+      </w:r>
+    </w:p>
+    <w:p>
+      <w:pPr>
+        <w:pStyle w:val="code"/>
+      </w:pPr>
+      <w:r>
+        <w:t xml:space="preserve">127.0.0.1 </w:t>
+      </w:r>
+      <w:proofErr w:type="spellStart"/>
+      <w:proofErr w:type="gramStart"/>
+      <w:r>
+        <w:t>dev.rapport</w:t>
+      </w:r>
+      <w:proofErr w:type="spellEnd"/>
+      <w:proofErr w:type="gramEnd"/>
+    </w:p>
+    <w:p>
+      <w:pPr>
+        <w:pStyle w:val="Heading4"/>
+      </w:pPr>
+      <w:r>
+        <w:t xml:space="preserve">Create a </w:t>
+      </w:r>
+      <w:proofErr w:type="spellStart"/>
+      <w:r>
+        <w:t>ssl</w:t>
+      </w:r>
+      <w:proofErr w:type="spellEnd"/>
+      <w:r>
+        <w:t xml:space="preserve"> virtual host</w:t>
+      </w:r>
+    </w:p>
+    <w:p>
+      <w:pPr>
+        <w:pStyle w:val="ListParagraph"/>
+        <w:numPr>
+          <w:ilvl w:val="0"/>
+          <w:numId w:val="6"/>
+        </w:numPr>
+      </w:pPr>
+      <w:r>
+        <w:t>Edit the file %apache%/conf/extra/</w:t>
+      </w:r>
+      <w:proofErr w:type="spellStart"/>
+      <w:r>
+        <w:t>httpd-ssl.conf</w:t>
+      </w:r>
+      <w:proofErr w:type="spellEnd"/>
+    </w:p>
+    <w:p>
+      <w:pPr>
+        <w:pStyle w:val="ListParagraph"/>
+        <w:numPr>
+          <w:ilvl w:val="0"/>
+          <w:numId w:val="6"/>
+        </w:numPr>
+      </w:pPr>
+      <w:r>
+        <w:t xml:space="preserve">Copy the </w:t>
+      </w:r>
+      <w:proofErr w:type="spellStart"/>
+      <w:r>
+        <w:t>vhost</w:t>
+      </w:r>
+      <w:proofErr w:type="spellEnd"/>
+      <w:r>
+        <w:t xml:space="preserve"> </w:t>
+      </w:r>
+      <w:r>
+        <w:t xml:space="preserve">section </w:t>
+      </w:r>
+    </w:p>
+    <w:p>
+      <w:pPr>
+        <w:pStyle w:val="code"/>
+        <w:ind w:left="720"/>
+      </w:pPr>
+      <w:r>
+        <w:t>&lt;</w:t>
+      </w:r>
+      <w:proofErr w:type="spellStart"/>
+      <w:r>
+        <w:t>VirtualHost</w:t>
+      </w:r>
+      <w:proofErr w:type="spellEnd"/>
+      <w:r>
+        <w:t xml:space="preserve"> _default</w:t>
+      </w:r>
+      <w:proofErr w:type="gramStart"/>
+      <w:r>
+        <w:t>_:$</w:t>
+      </w:r>
+      <w:proofErr w:type="gramEnd"/>
+      <w:r>
+        <w:t>{AP_SSL_PORT}&gt;</w:t>
+      </w:r>
+    </w:p>
+    <w:p>
+      <w:pPr>
+        <w:pStyle w:val="code"/>
+        <w:ind w:left="720"/>
+      </w:pPr>
+      <w:r>
+        <w:t>…</w:t>
+      </w:r>
+      <w:r>
+        <w:t xml:space="preserve"> </w:t>
+      </w:r>
+    </w:p>
+    <w:p>
+      <w:pPr>
+        <w:pStyle w:val="code"/>
+        <w:ind w:left="720"/>
+      </w:pPr>
+      <w:r>
+        <w:t>&lt;/</w:t>
+      </w:r>
+      <w:proofErr w:type="spellStart"/>
+      <w:r>
+        <w:t>VirtualHost</w:t>
+      </w:r>
+      <w:proofErr w:type="spellEnd"/>
+      <w:r>
+        <w:t>&gt;</w:t>
+      </w:r>
+    </w:p>
+    <w:p>
+      <w:pPr>
+        <w:pStyle w:val="ListParagraph"/>
+        <w:numPr>
+          <w:ilvl w:val="0"/>
+          <w:numId w:val="6"/>
+        </w:numPr>
+        <w:rPr>
+          <w:rStyle w:val="codeChar"/>
+          <w:rFonts w:asciiTheme="minorHAnsi" w:eastAsiaTheme="minorHAnsi" w:hAnsiTheme="minorHAnsi"/>
+          <w:sz w:val="20"/>
+          <w:szCs w:val="22"/>
+          <w:shd w:val="clear" w:color="auto" w:fill="auto"/>
+        </w:rPr>
+      </w:pPr>
+      <w:r>
+        <w:t xml:space="preserve">Paste the </w:t>
+      </w:r>
+      <w:proofErr w:type="spellStart"/>
+      <w:r>
+        <w:t>vhost</w:t>
+      </w:r>
+      <w:proofErr w:type="spellEnd"/>
+      <w:r>
+        <w:t xml:space="preserve"> section changing the label to </w:t>
+      </w:r>
+      <w:proofErr w:type="spellStart"/>
+      <w:proofErr w:type="gramStart"/>
+      <w:r>
+        <w:rPr>
+          <w:rStyle w:val="codeChar"/>
+        </w:rPr>
+        <w:t>dev.rapport</w:t>
+      </w:r>
+      <w:proofErr w:type="spellEnd"/>
+      <w:proofErr w:type="gramEnd"/>
+      <w:r>
+        <w:rPr>
+          <w:rStyle w:val="codeChar"/>
+        </w:rPr>
+        <w:t>:${AP_SSL_PORT}</w:t>
+      </w:r>
+    </w:p>
+    <w:p>
+      <w:pPr>
+        <w:pStyle w:val="ListParagraph"/>
+        <w:numPr>
+          <w:ilvl w:val="0"/>
+          <w:numId w:val="6"/>
+        </w:numPr>
+      </w:pPr>
+      <w:r>
+        <w:t xml:space="preserve">In the new </w:t>
+      </w:r>
+      <w:proofErr w:type="spellStart"/>
+      <w:proofErr w:type="gramStart"/>
+      <w:r>
+        <w:t>dev.rapport</w:t>
+      </w:r>
+      <w:proofErr w:type="spellEnd"/>
+      <w:proofErr w:type="gramEnd"/>
+      <w:r>
+        <w:t xml:space="preserve"> </w:t>
+      </w:r>
+      <w:proofErr w:type="spellStart"/>
+      <w:r>
+        <w:t>vhost</w:t>
+      </w:r>
+      <w:proofErr w:type="spellEnd"/>
+      <w:r>
+        <w:t xml:space="preserve"> section </w:t>
+      </w:r>
+      <w:r>
+        <w:t>change the following</w:t>
+      </w:r>
+    </w:p>
+    <w:p>
+      <w:pPr>
+        <w:pStyle w:val="code"/>
+        <w:ind w:left="576"/>
+      </w:pPr>
+      <w:r>
+        <w:t>&lt;</w:t>
+      </w:r>
+      <w:proofErr w:type="spellStart"/>
+      <w:r>
+        <w:t>VirtualHost</w:t>
+      </w:r>
+      <w:proofErr w:type="spellEnd"/>
+      <w:r>
+        <w:t xml:space="preserve"> </w:t>
+      </w:r>
+      <w:proofErr w:type="spellStart"/>
+      <w:proofErr w:type="gramStart"/>
+      <w:r>
+        <w:t>dev.rapport</w:t>
+      </w:r>
+      <w:proofErr w:type="spellEnd"/>
+      <w:proofErr w:type="gramEnd"/>
+      <w:r>
+        <w:t>:${AP_SSL_PORT}&gt;</w:t>
+      </w:r>
+    </w:p>
+    <w:p>
+      <w:pPr>
+        <w:pStyle w:val="code"/>
+        <w:ind w:left="576"/>
+      </w:pPr>
+      <w:proofErr w:type="spellStart"/>
+      <w:r>
+        <w:t>ErrorLog</w:t>
+      </w:r>
+      <w:proofErr w:type="spellEnd"/>
+      <w:r>
+        <w:t xml:space="preserve"> "${US_</w:t>
+      </w:r>
+      <w:proofErr w:type="gramStart"/>
+      <w:r>
+        <w:t>ROOTF}/core/apache2/logs/rapport_error_ssl.log</w:t>
+      </w:r>
+      <w:proofErr w:type="gramEnd"/>
+      <w:r>
+        <w:t>"</w:t>
+      </w:r>
+    </w:p>
+    <w:p>
+      <w:pPr>
+        <w:pStyle w:val="code"/>
+        <w:ind w:left="576"/>
+      </w:pPr>
+      <w:proofErr w:type="spellStart"/>
+      <w:r>
+        <w:t>TransferLog</w:t>
+      </w:r>
+      <w:proofErr w:type="spellEnd"/>
+      <w:r>
+        <w:t xml:space="preserve"> "${US_</w:t>
+      </w:r>
+      <w:proofErr w:type="gramStart"/>
+      <w:r>
+        <w:t>ROOTF}/core/apache2/logs/rapport_access_ssl.log</w:t>
+      </w:r>
+      <w:proofErr w:type="gramEnd"/>
+      <w:r>
+        <w:t>"</w:t>
+      </w:r>
+      <w:r>
+        <w:br/>
+      </w:r>
+      <w:proofErr w:type="spellStart"/>
+      <w:r>
+        <w:t>DocumentRoot</w:t>
+      </w:r>
+      <w:proofErr w:type="spellEnd"/>
+      <w:r>
+        <w:t xml:space="preserve"> "</w:t>
+      </w:r>
+      <w:r>
+        <w:rPr>
+          <w:rStyle w:val="codeChar"/>
+        </w:rPr>
+        <w:t>%rapport%</w:t>
+      </w:r>
+      <w:r>
+        <w:t>"</w:t>
+      </w:r>
+    </w:p>
+    <w:p>
+      <w:pPr>
+        <w:pStyle w:val="code"/>
+        <w:ind w:left="576"/>
+      </w:pPr>
+      <w:proofErr w:type="spellStart"/>
+      <w:r>
+        <w:t>ServerName</w:t>
+      </w:r>
+      <w:proofErr w:type="spellEnd"/>
+      <w:r>
+        <w:t xml:space="preserve"> "</w:t>
+      </w:r>
+      <w:proofErr w:type="spellStart"/>
+      <w:proofErr w:type="gramStart"/>
+      <w:r>
+        <w:t>dev.rapport</w:t>
+      </w:r>
+      <w:proofErr w:type="spellEnd"/>
+      <w:proofErr w:type="gramEnd"/>
+      <w:r>
+        <w:t>"</w:t>
+      </w:r>
+    </w:p>
+    <w:p>
+      <w:pPr>
+        <w:pStyle w:val="code"/>
+        <w:ind w:left="576"/>
+      </w:pPr>
+      <w:r>
+        <w:t>Options Indexes</w:t>
+      </w:r>
+      <w:bookmarkStart w:id="10" w:name="_GoBack"/>
+      <w:bookmarkEnd w:id="10"/>
+    </w:p>
+    <w:p>
+      <w:pPr>
+        <w:pStyle w:val="code"/>
+        <w:ind w:left="576"/>
+      </w:pPr>
+      <w:r>
+        <w:t>&lt;Directory "</w:t>
+      </w:r>
+      <w:r>
+        <w:rPr>
+          <w:rStyle w:val="codeChar"/>
+        </w:rPr>
+        <w:t>%rapport%</w:t>
+      </w:r>
+      <w:r>
+        <w:t>"&gt;</w:t>
+      </w:r>
+    </w:p>
+    <w:p>
+      <w:pPr>
+        <w:pStyle w:val="Heading4"/>
+      </w:pPr>
+      <w:bookmarkStart w:id="11" w:name="_Toc93671465"/>
+      <w:bookmarkEnd w:id="9"/>
+      <w:r>
+        <w:t>Do an apache syntax check</w:t>
+      </w:r>
+    </w:p>
+    <w:p>
+      <w:r>
+        <w:t>Just in case</w:t>
+      </w:r>
+      <w:r>
+        <w:t xml:space="preserve"> an error was introduced</w:t>
+      </w:r>
+    </w:p>
+    <w:p>
+      <w:r>
+        <w:rPr>
+          <w:noProof/>
+        </w:rPr>
+        <mc:AlternateContent>
+          <mc:Choice Requires="wpc">
+            <w:drawing>
+              <wp:inline distT="0" distB="0" distL="0" distR="0" wp14:anchorId="20FF60ED" wp14:editId="0F9D702D">
+                <wp:extent cx="5486400" cy="1921267"/>
+                <wp:effectExtent l="0" t="0" r="0" b="0"/>
+                <wp:docPr id="18" name="Canvas 18"/>
+                <wp:cNvGraphicFramePr>
+                  <a:graphicFrameLocks xmlns:a="http://schemas.openxmlformats.org/drawingml/2006/main" noChangeAspect="1"/>
+                </wp:cNvGraphicFramePr>
+                <a:graphic xmlns:a="http://schemas.openxmlformats.org/drawingml/2006/main">
+                  <a:graphicData uri="http://schemas.microsoft.com/office/word/2010/wordprocessingCanvas">
+                    <wpc:wpc>
+                      <wpc:bg/>
+                      <wpc:whole/>
+                      <pic:pic xmlns:pic="http://schemas.openxmlformats.org/drawingml/2006/picture">
+                        <pic:nvPicPr>
+                          <pic:cNvPr id="19" name="Picture 19"/>
+                          <pic:cNvPicPr/>
+                        </pic:nvPicPr>
+                        <pic:blipFill>
+                          <a:blip r:embed="rId20"/>
+                          <a:stretch>
+                            <a:fillRect/>
+                          </a:stretch>
+                        </pic:blipFill>
+                        <pic:spPr>
+                          <a:xfrm>
+                            <a:off x="180000" y="154719"/>
+                            <a:ext cx="1577975" cy="1597025"/>
+                          </a:xfrm>
+                          <a:prstGeom prst="rect">
+                            <a:avLst/>
+                          </a:prstGeom>
+                        </pic:spPr>
+                      </pic:pic>
+                      <wps:wsp>
+                        <wps:cNvPr id="20" name="Rectangle 20"/>
+                        <wps:cNvSpPr/>
+                        <wps:spPr>
+                          <a:xfrm>
+                            <a:off x="647272" y="1469204"/>
+                            <a:ext cx="837344" cy="113016"/>
+                          </a:xfrm>
+                          <a:prstGeom prst="rect">
+                            <a:avLst/>
+                          </a:prstGeom>
+                          <a:noFill/>
+                          <a:ln>
+                            <a:solidFill>
+                              <a:srgbClr val="FF0000"/>
+                            </a:solidFill>
+                          </a:ln>
+                        </wps:spPr>
+                        <wps:style>
+                          <a:lnRef idx="2">
+                            <a:schemeClr val="accent1">
+                              <a:shade val="50000"/>
+                            </a:schemeClr>
+                          </a:lnRef>
+                          <a:fillRef idx="1">
+                            <a:schemeClr val="accent1"/>
+                          </a:fillRef>
+                          <a:effectRef idx="0">
+                            <a:schemeClr val="accent1"/>
+                          </a:effectRef>
+                          <a:fontRef idx="minor">
+                            <a:schemeClr val="lt1"/>
+                          </a:fontRef>
+                        </wps:style>
+                        <wps:bodyPr rot="0" spcFirstLastPara="0" vertOverflow="overflow" horzOverflow="overflow" vert="horz" wrap="square" lIns="91440" tIns="45720" rIns="91440" bIns="45720" numCol="1" spcCol="0" rtlCol="0" fromWordArt="0" anchor="ctr" anchorCtr="0" forceAA="0" compatLnSpc="1">
+                          <a:prstTxWarp prst="textNoShape">
+                            <a:avLst/>
+                          </a:prstTxWarp>
+                          <a:noAutofit/>
+                        </wps:bodyPr>
+                      </wps:wsp>
+                    </wpc:wpc>
+                  </a:graphicData>
+                </a:graphic>
+              </wp:inline>
+            </w:drawing>
+          </mc:Choice>
+          <mc:Fallback>
+            <w:pict>
+              <v:group w14:anchorId="45E362DB" id="Canvas 18" o:spid="_x0000_s1026" editas="canvas" style="width:6in;height:151.3pt;mso-position-horizontal-relative:char;mso-position-vertical-relative:line" coordsize="54864,19208" o:gfxdata="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">
+                <v:shapetype id="_x0000_t75" coordsize="21600,21600" o:spt="75" o:preferrelative="t" path="m@4@5l@4@11@9@11@9@5xe" filled="f" stroked="f">
+                  <v:stroke joinstyle="miter"/>
+                  <v:formulas>
+                    <v:f eqn="if lineDrawn pixelLineWidth 0"/>
+                    <v:f eqn="sum @0 1 0"/>
+                    <v:f eqn="sum 0 0 @1"/>
+                    <v:f eqn="prod @2 1 2"/>
+                    <v:f eqn="prod @3 21600 pixelWidth"/>
+                    <v:f eqn="prod @3 21600 pixelHeight"/>
+                    <v:f eqn="sum @0 0 1"/>
+                    <v:f eqn="prod @6 1 2"/>
+                    <v:f eqn="prod @7 21600 pixelWidth"/>
+                    <v:f eqn="sum @8 21600 0"/>
+                    <v:f eqn="prod @7 21600 pixelHeight"/>
+                    <v:f eqn="sum @10 21600 0"/>
+                  </v:formulas>
+                  <v:path o:extrusionok="f" gradientshapeok="t" o:connecttype="rect"/>
+                  <o:lock v:ext="edit" aspectratio="t"/>
+                </v:shapetype>
+                <v:shape id="_x0000_s1027" type="#_x0000_t75" style="position:absolute;width:54864;height:19208;visibility:visible;mso-wrap-style:square">
+                  <v:fill o:detectmouseclick="t"/>
+                  <v:path o:connecttype="none"/>
+                </v:shape>
+                <v:shape id="Picture 19" o:spid="_x0000_s1028" type="#_x0000_t75" style="position:absolute;left:1800;top:1547;width:15779;height:15970;visibility:visible;mso-wrap-style:square" o:gfxdata="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">
+                  <v:imagedata r:id="rId21" o:title=""/>
+                </v:shape>
+                <v:rect id="Rectangle 20" o:spid="_x0000_s1029" style="position:absolute;left:6472;top:14692;width:8374;height:1130;visibility:visible;mso-wrap-style:square;v-text-anchor:middle" o:gfxdata="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" filled="f" strokecolor="red" strokeweight="1pt"/>
+                <w10:anchorlock/>
+              </v:group>
+            </w:pict>
+          </mc:Fallback>
+        </mc:AlternateContent>
+      </w:r>
+    </w:p>
+    <w:p>
+      <w:pPr>
+        <w:spacing w:after="160" w:line="259" w:lineRule="auto"/>
+        <w:rPr>
+          <w:rFonts w:asciiTheme="majorHAnsi" w:eastAsiaTheme="majorEastAsia" w:hAnsiTheme="majorHAnsi" w:cstheme="majorBidi"/>
+          <w:color w:val="2F5496" w:themeColor="accent1" w:themeShade="BF"/>
+          <w:sz w:val="32"/>
+          <w:szCs w:val="32"/>
+        </w:rPr>
+      </w:pPr>
+      <w:r>
+        <w:br w:type="page"/>
+      </w:r>
+    </w:p>
+    <w:p>
+      <w:pPr>
+        <w:pStyle w:val="Heading1"/>
+      </w:pPr>
+      <w:r>
+        <w:lastRenderedPageBreak/>
+        <w:t>Site pages</w:t>
+      </w:r>
+      <w:bookmarkEnd w:id="11"/>
+    </w:p>
+    <w:p>
+      <w:r>
+        <w:t>The site needs a number of subdirectories:</w:t>
+      </w:r>
+    </w:p>
+    <w:p>
+      <w:pPr>
+        <w:pStyle w:val="ListParagraph"/>
+        <w:numPr>
+          <w:ilvl w:val="0"/>
+          <w:numId w:val="2"/>
+        </w:numPr>
+      </w:pPr>
+      <w:proofErr w:type="spellStart"/>
+      <w:r>
+        <w:t>a</w:t>
+      </w:r>
+      <w:r>
+        <w:t>ppdinc</w:t>
+      </w:r>
+      <w:proofErr w:type="spellEnd"/>
+      <w:r>
+        <w:t xml:space="preserve"> – php classes to interrogate the AppDynamics ®™ APIs</w:t>
+      </w:r>
+    </w:p>
+    <w:p>
+      <w:pPr>
+        <w:pStyle w:val="ListParagraph"/>
+        <w:numPr>
+          <w:ilvl w:val="0"/>
+          <w:numId w:val="2"/>
+        </w:numPr>
+      </w:pPr>
+      <w:proofErr w:type="spellStart"/>
+      <w:r>
+        <w:t>p</w:t>
+      </w:r>
+      <w:r>
+        <w:t>hpinc</w:t>
+      </w:r>
+      <w:proofErr w:type="spellEnd"/>
+      <w:r>
+        <w:t xml:space="preserve"> – useful PHP functions</w:t>
+      </w:r>
+    </w:p>
+    <w:p>
+      <w:pPr>
+        <w:pStyle w:val="ListParagraph"/>
+        <w:numPr>
+          <w:ilvl w:val="0"/>
+          <w:numId w:val="2"/>
+        </w:numPr>
+      </w:pPr>
+      <w:proofErr w:type="spellStart"/>
+      <w:r>
+        <w:t>j</w:t>
+      </w:r>
+      <w:r>
+        <w:t>sinc</w:t>
+      </w:r>
+      <w:proofErr w:type="spellEnd"/>
+      <w:r>
+        <w:t xml:space="preserve"> – useful </w:t>
+      </w:r>
+      <w:proofErr w:type="spellStart"/>
+      <w:r>
+        <w:t>javascript</w:t>
+      </w:r>
+      <w:proofErr w:type="spellEnd"/>
+      <w:r>
+        <w:t xml:space="preserve"> functions</w:t>
+      </w:r>
+    </w:p>
+    <w:p>
+      <w:pPr>
+        <w:pStyle w:val="ListParagraph"/>
+        <w:numPr>
+          <w:ilvl w:val="0"/>
+          <w:numId w:val="2"/>
+        </w:numPr>
+      </w:pPr>
+      <w:r>
+        <w:t>r</w:t>
+      </w:r>
+      <w:r>
+        <w:t xml:space="preserve">apport – the </w:t>
+      </w:r>
+      <w:r>
+        <w:t>rapport web application</w:t>
+      </w:r>
+    </w:p>
+    <w:p>
+      <w:r>
+        <w:t xml:space="preserve">you </w:t>
+      </w:r>
+      <w:r>
+        <w:t>w</w:t>
+      </w:r>
+      <w:r>
+        <w:t xml:space="preserve">ill also need something to be able to clone </w:t>
+      </w:r>
+      <w:proofErr w:type="spellStart"/>
+      <w:r>
+        <w:t>gi</w:t>
+      </w:r>
+      <w:r>
+        <w:t>t</w:t>
+      </w:r>
+      <w:r>
+        <w:t>hub</w:t>
+      </w:r>
+      <w:proofErr w:type="spellEnd"/>
+      <w:r>
+        <w:t xml:space="preserve"> repos. I recommend using </w:t>
+      </w:r>
+      <w:hyperlink r:id="rId22" w:history="1">
+        <w:proofErr w:type="spellStart"/>
+        <w:r>
+          <w:rPr>
+            <w:rStyle w:val="Hyperlink"/>
+          </w:rPr>
+          <w:t>github</w:t>
+        </w:r>
+        <w:proofErr w:type="spellEnd"/>
+        <w:r>
+          <w:rPr>
+            <w:rStyle w:val="Hyperlink"/>
+          </w:rPr>
+          <w:t xml:space="preserve"> desktop</w:t>
+        </w:r>
+      </w:hyperlink>
+      <w:r>
+        <w:t xml:space="preserve"> for developing</w:t>
+      </w:r>
+      <w:r>
+        <w:t>.</w:t>
+      </w:r>
+      <w:r>
+        <w:t xml:space="preserve"> But if you just want to download just use a web browser</w:t>
+      </w:r>
+    </w:p>
+    <w:p>
+      <w:pPr>
+        <w:pStyle w:val="Heading2"/>
+      </w:pPr>
+      <w:bookmarkStart w:id="12" w:name="_Toc93671466"/>
+      <w:bookmarkStart w:id="13" w:name="_Toc93671471"/>
+      <w:r>
+        <w:t>rapport</w:t>
+      </w:r>
+      <w:bookmarkEnd w:id="13"/>
+    </w:p>
+    <w:tbl>
+      <w:tblPr>
+        <w:tblStyle w:val="GridTable4-Accent1"/>
+        <w:tblW w:w="0" w:type="auto"/>
+        <w:tblLook w:val="06A0" w:firstRow="1" w:lastRow="0" w:firstColumn="1" w:lastColumn="0" w:noHBand="1" w:noVBand="1"/>
+      </w:tblPr>
+      <w:tblGrid>
+        <w:gridCol w:w="4673"/>
+        <w:gridCol w:w="4030"/>
+      </w:tblGrid>
+      <w:tr>
+        <w:trPr>
+          <w:cnfStyle w:val="100000000000" w:firstRow="1" w:lastRow="0" w:firstColumn="0" w:lastColumn="0" w:oddVBand="0" w:evenVBand="0" w:oddHBand="0" w:evenHBand="0" w:firstRowFirstColumn="0" w:firstRowLastColumn="0" w:lastRowFirstColumn="0" w:lastRowLastColumn="0"/>
+        </w:trPr>
+        <w:tc>
+          <w:tcPr>
+            <w:cnfStyle w:val="001000000000" w:firstRow="0" w:lastRow="0" w:firstColumn="1" w:lastColumn="0" w:oddVBand="0" w:evenVBand="0" w:oddHBand="0" w:evenHBand="0" w:firstRowFirstColumn="0" w:firstRowLastColumn="0" w:lastRowFirstColumn="0" w:lastRowLastColumn="0"/>
+            <w:tcW w:w="4673" w:type="dxa"/>
+          </w:tcPr>
+          <w:p>
+            <w:pPr>
+              <w:rPr>
+                <w:sz w:val="18"/>
+                <w:szCs w:val="18"/>
+              </w:rPr>
+            </w:pPr>
+            <w:r>
+              <w:rPr>
+                <w:sz w:val="18"/>
+                <w:szCs w:val="18"/>
+              </w:rPr>
+              <w:t>Files/folder</w:t>
+            </w:r>
+          </w:p>
+        </w:tc>
+        <w:tc>
+          <w:tcPr>
+            <w:tcW w:w="4030" w:type="dxa"/>
+          </w:tcPr>
+          <w:p>
+            <w:pPr>
+              <w:cnfStyle w:val="100000000000" w:firstRow="1" w:lastRow="0" w:firstColumn="0" w:lastColumn="0" w:oddVBand="0" w:evenVBand="0" w:oddHBand="0" w:evenHBand="0" w:firstRowFirstColumn="0" w:firstRowLastColumn="0" w:lastRowFirstColumn="0" w:lastRowLastColumn="0"/>
+              <w:rPr>
+                <w:sz w:val="18"/>
+                <w:szCs w:val="18"/>
+              </w:rPr>
+            </w:pPr>
+            <w:r>
+              <w:rPr>
+                <w:sz w:val="18"/>
+                <w:szCs w:val="18"/>
+              </w:rPr>
+              <w:t>source</w:t>
+            </w:r>
+          </w:p>
+        </w:tc>
+      </w:tr>
+      <w:tr>
+        <w:tc>
+          <w:tcPr>
+            <w:cnfStyle w:val="001000000000" w:firstRow="0" w:lastRow="0" w:firstColumn="1" w:lastColumn="0" w:oddVBand="0" w:evenVBand="0" w:oddHBand="0" w:evenHBand="0" w:firstRowFirstColumn="0" w:firstRowLastColumn="0" w:lastRowFirstColumn="0" w:lastRowLastColumn="0"/>
+            <w:tcW w:w="4673" w:type="dxa"/>
+          </w:tcPr>
+          <w:p>
+            <w:pPr>
+              <w:rPr>
+                <w:b w:val="0"/>
+                <w:sz w:val="18"/>
+                <w:szCs w:val="18"/>
+              </w:rPr>
+            </w:pPr>
+            <w:r>
+              <w:rPr>
+                <w:b w:val="0"/>
+                <w:sz w:val="18"/>
+                <w:szCs w:val="18"/>
+              </w:rPr>
+              <w:t>%rapport%/app/</w:t>
+            </w:r>
+          </w:p>
+        </w:tc>
+        <w:tc>
+          <w:tcPr>
+            <w:tcW w:w="4030" w:type="dxa"/>
+          </w:tcPr>
+          <w:p>
+            <w:pPr>
+              <w:cnfStyle w:val="000000000000" w:firstRow="0" w:lastRow="0" w:firstColumn="0" w:lastColumn="0" w:oddVBand="0" w:evenVBand="0" w:oddHBand="0" w:evenHBand="0" w:firstRowFirstColumn="0" w:firstRowLastColumn="0" w:lastRowFirstColumn="0" w:lastRowLastColumn="0"/>
+              <w:rPr>
+                <w:sz w:val="18"/>
+                <w:szCs w:val="18"/>
+              </w:rPr>
+            </w:pPr>
+            <w:hyperlink r:id="rId23" w:history="1">
+              <w:r>
+                <w:rPr>
+                  <w:rStyle w:val="Hyperlink"/>
+                  <w:sz w:val="18"/>
+                  <w:szCs w:val="18"/>
+                </w:rPr>
+                <w:t>https://github.com/open768/rapport</w:t>
+              </w:r>
+            </w:hyperlink>
+          </w:p>
+        </w:tc>
+      </w:tr>
+    </w:tbl>
+    <w:p>
+      <w:pPr>
+        <w:pStyle w:val="Heading2"/>
+      </w:pPr>
+      <w:proofErr w:type="spellStart"/>
+      <w:r>
+        <w:t>phpinc</w:t>
+      </w:r>
+      <w:bookmarkEnd w:id="12"/>
+      <w:proofErr w:type="spellEnd"/>
+      <w:r>
+        <w:t xml:space="preserve"> dependencies</w:t>
+      </w:r>
+    </w:p>
+    <w:tbl>
+      <w:tblPr>
+        <w:tblStyle w:val="GridTable4-Accent1"/>
+        <w:tblW w:w="0" w:type="auto"/>
+        <w:tblLook w:val="06A0" w:firstRow="1" w:lastRow="0" w:firstColumn="1" w:lastColumn="0" w:noHBand="1" w:noVBand="1"/>
+      </w:tblPr>
+      <w:tblGrid>
+        <w:gridCol w:w="4657"/>
+        <w:gridCol w:w="4046"/>
+      </w:tblGrid>
+      <w:tr>
+        <w:trPr>
+          <w:cnfStyle w:val="100000000000" w:firstRow="1" w:lastRow="0" w:firstColumn="0" w:lastColumn="0" w:oddVBand="0" w:evenVBand="0" w:oddHBand="0" w:evenHBand="0" w:firstRowFirstColumn="0" w:firstRowLastColumn="0" w:lastRowFirstColumn="0" w:lastRowLastColumn="0"/>
+        </w:trPr>
+        <w:tc>
+          <w:tcPr>
+            <w:cnfStyle w:val="001000000000" w:firstRow="0" w:lastRow="0" w:firstColumn="1" w:lastColumn="0" w:oddVBand="0" w:evenVBand="0" w:oddHBand="0" w:evenHBand="0" w:firstRowFirstColumn="0" w:firstRowLastColumn="0" w:lastRowFirstColumn="0" w:lastRowLastColumn="0"/>
+            <w:tcW w:w="4657" w:type="dxa"/>
+          </w:tcPr>
+          <w:p>
+            <w:pPr>
+              <w:rPr>
+                <w:sz w:val="18"/>
+                <w:szCs w:val="18"/>
+              </w:rPr>
+            </w:pPr>
+            <w:r>
+              <w:rPr>
+                <w:sz w:val="18"/>
+                <w:szCs w:val="18"/>
+              </w:rPr>
+              <w:t>File/folder</w:t>
+            </w:r>
+          </w:p>
+        </w:tc>
+        <w:tc>
+          <w:tcPr>
+            <w:tcW w:w="4046" w:type="dxa"/>
+          </w:tcPr>
+          <w:p>
+            <w:pPr>
+              <w:cnfStyle w:val="100000000000" w:firstRow="1" w:lastRow="0" w:firstColumn="0" w:lastColumn="0" w:oddVBand="0" w:evenVBand="0" w:oddHBand="0" w:evenHBand="0" w:firstRowFirstColumn="0" w:firstRowLastColumn="0" w:lastRowFirstColumn="0" w:lastRowLastColumn="0"/>
+              <w:rPr>
+                <w:sz w:val="18"/>
+                <w:szCs w:val="18"/>
+              </w:rPr>
+            </w:pPr>
+            <w:r>
+              <w:rPr>
+                <w:sz w:val="18"/>
+                <w:szCs w:val="18"/>
+              </w:rPr>
+              <w:t>source</w:t>
+            </w:r>
+          </w:p>
+        </w:tc>
+      </w:tr>
+      <w:tr>
+        <w:tc>
+          <w:tcPr>
+            <w:cnfStyle w:val="001000000000" w:firstRow="0" w:lastRow="0" w:firstColumn="1" w:lastColumn="0" w:oddVBand="0" w:evenVBand="0" w:oddHBand="0" w:evenHBand="0" w:firstRowFirstColumn="0" w:firstRowLastColumn="0" w:lastRowFirstColumn="0" w:lastRowLastColumn="0"/>
+            <w:tcW w:w="4657" w:type="dxa"/>
+          </w:tcPr>
+          <w:p>
+            <w:pPr>
+              <w:rPr>
+                <w:b w:val="0"/>
+                <w:sz w:val="18"/>
+                <w:szCs w:val="18"/>
+              </w:rPr>
+            </w:pPr>
+            <w:r>
+              <w:rPr>
+                <w:b w:val="0"/>
+                <w:sz w:val="18"/>
+                <w:szCs w:val="18"/>
+              </w:rPr>
+              <w:t>%rapport%/</w:t>
+            </w:r>
+            <w:proofErr w:type="spellStart"/>
+            <w:r>
+              <w:rPr>
+                <w:b w:val="0"/>
+                <w:sz w:val="18"/>
+                <w:szCs w:val="18"/>
+              </w:rPr>
+              <w:t>phpinc</w:t>
+            </w:r>
+            <w:proofErr w:type="spellEnd"/>
+            <w:r>
+              <w:rPr>
+                <w:b w:val="0"/>
+                <w:sz w:val="18"/>
+                <w:szCs w:val="18"/>
+              </w:rPr>
+              <w:t>/</w:t>
+            </w:r>
+          </w:p>
+        </w:tc>
+        <w:tc>
+          <w:tcPr>
+            <w:tcW w:w="4046" w:type="dxa"/>
+          </w:tcPr>
+          <w:p>
+            <w:pPr>
+              <w:cnfStyle w:val="000000000000" w:firstRow="0" w:lastRow="0" w:firstColumn="0" w:lastColumn="0" w:oddVBand="0" w:evenVBand="0" w:oddHBand="0" w:evenHBand="0" w:firstRowFirstColumn="0" w:firstRowLastColumn="0" w:lastRowFirstColumn="0" w:lastRowLastColumn="0"/>
+              <w:rPr>
+                <w:sz w:val="18"/>
+                <w:szCs w:val="18"/>
+              </w:rPr>
+            </w:pPr>
+            <w:hyperlink r:id="rId24" w:history="1">
+              <w:r>
+                <w:rPr>
+                  <w:rStyle w:val="Hyperlink"/>
+                  <w:sz w:val="18"/>
+                  <w:szCs w:val="18"/>
+                </w:rPr>
+                <w:t>https://github.com/open768/phpinc/</w:t>
+              </w:r>
+            </w:hyperlink>
+          </w:p>
+        </w:tc>
+      </w:tr>
+      <w:tr>
+        <w:tc>
+          <w:tcPr>
+            <w:cnfStyle w:val="001000000000" w:firstRow="0" w:lastRow="0" w:firstColumn="1" w:lastColumn="0" w:oddVBand="0" w:evenVBand="0" w:oddHBand="0" w:evenHBand="0" w:firstRowFirstColumn="0" w:firstRowLastColumn="0" w:lastRowFirstColumn="0" w:lastRowLastColumn="0"/>
+            <w:tcW w:w="4657" w:type="dxa"/>
+          </w:tcPr>
+          <w:p>
+            <w:pPr>
+              <w:rPr>
+                <w:b w:val="0"/>
+                <w:sz w:val="18"/>
+                <w:szCs w:val="18"/>
+              </w:rPr>
+            </w:pPr>
+            <w:r>
+              <w:rPr>
+                <w:b w:val="0"/>
+                <w:sz w:val="18"/>
+                <w:szCs w:val="18"/>
+              </w:rPr>
+              <w:t>%rapport%/</w:t>
+            </w:r>
+            <w:proofErr w:type="spellStart"/>
+            <w:r>
+              <w:rPr>
+                <w:b w:val="0"/>
+                <w:sz w:val="18"/>
+                <w:szCs w:val="18"/>
+              </w:rPr>
+              <w:t>phpinc</w:t>
+            </w:r>
+            <w:proofErr w:type="spellEnd"/>
+            <w:r>
+              <w:rPr>
+                <w:b w:val="0"/>
+                <w:sz w:val="18"/>
+                <w:szCs w:val="18"/>
+              </w:rPr>
+              <w:t>/</w:t>
+            </w:r>
+            <w:r>
+              <w:rPr>
+                <w:b w:val="0"/>
+                <w:sz w:val="18"/>
+                <w:szCs w:val="18"/>
+              </w:rPr>
+              <w:t>appd/</w:t>
+            </w:r>
+          </w:p>
+        </w:tc>
+        <w:tc>
+          <w:tcPr>
+            <w:tcW w:w="4046" w:type="dxa"/>
+          </w:tcPr>
+          <w:p>
+            <w:pPr>
+              <w:cnfStyle w:val="000000000000" w:firstRow="0" w:lastRow="0" w:firstColumn="0" w:lastColumn="0" w:oddVBand="0" w:evenVBand="0" w:oddHBand="0" w:evenHBand="0" w:firstRowFirstColumn="0" w:firstRowLastColumn="0" w:lastRowFirstColumn="0" w:lastRowLastColumn="0"/>
+              <w:rPr>
+                <w:sz w:val="18"/>
+                <w:szCs w:val="18"/>
+              </w:rPr>
+            </w:pPr>
+            <w:hyperlink r:id="rId25" w:history="1">
+              <w:r>
+                <w:rPr>
+                  <w:rStyle w:val="Hyperlink"/>
+                  <w:sz w:val="18"/>
+                  <w:szCs w:val="18"/>
+                </w:rPr>
+                <w:t>https://github.com/open768/appdinc</w:t>
+              </w:r>
+            </w:hyperlink>
+          </w:p>
+        </w:tc>
+      </w:tr>
+      <w:tr>
+        <w:tc>
+          <w:tcPr>
+            <w:cnfStyle w:val="001000000000" w:firstRow="0" w:lastRow="0" w:firstColumn="1" w:lastColumn="0" w:oddVBand="0" w:evenVBand="0" w:oddHBand="0" w:evenHBand="0" w:firstRowFirstColumn="0" w:firstRowLastColumn="0" w:lastRowFirstColumn="0" w:lastRowLastColumn="0"/>
+            <w:tcW w:w="4657" w:type="dxa"/>
+          </w:tcPr>
+          <w:p>
+            <w:pPr>
+              <w:rPr>
+                <w:b w:val="0"/>
+                <w:sz w:val="18"/>
+                <w:szCs w:val="18"/>
+              </w:rPr>
+            </w:pPr>
+            <w:r>
+              <w:rPr>
+                <w:b w:val="0"/>
+                <w:sz w:val="18"/>
+                <w:szCs w:val="18"/>
+              </w:rPr>
+              <w:t>%rapport%/</w:t>
+            </w:r>
+            <w:proofErr w:type="spellStart"/>
+            <w:r>
+              <w:rPr>
+                <w:b w:val="0"/>
+                <w:sz w:val="18"/>
+                <w:szCs w:val="18"/>
+              </w:rPr>
+              <w:t>phpinc</w:t>
+            </w:r>
+            <w:proofErr w:type="spellEnd"/>
+            <w:r>
+              <w:rPr>
+                <w:b w:val="0"/>
+                <w:sz w:val="18"/>
+                <w:szCs w:val="18"/>
+              </w:rPr>
+              <w:t>/</w:t>
+            </w:r>
+            <w:r>
+              <w:rPr>
+                <w:b w:val="0"/>
+                <w:sz w:val="18"/>
+                <w:szCs w:val="18"/>
+              </w:rPr>
+              <w:t>extra/php-</w:t>
+            </w:r>
+            <w:proofErr w:type="spellStart"/>
+            <w:r>
+              <w:rPr>
+                <w:b w:val="0"/>
+                <w:sz w:val="18"/>
+                <w:szCs w:val="18"/>
+              </w:rPr>
+              <w:t>openssl</w:t>
+            </w:r>
+            <w:proofErr w:type="spellEnd"/>
+            <w:r>
+              <w:rPr>
+                <w:b w:val="0"/>
+                <w:sz w:val="18"/>
+                <w:szCs w:val="18"/>
+              </w:rPr>
+              <w:t>-crypt/</w:t>
+            </w:r>
+            <w:proofErr w:type="spellStart"/>
+            <w:r>
+              <w:rPr>
+                <w:b w:val="0"/>
+                <w:sz w:val="18"/>
+                <w:szCs w:val="18"/>
+              </w:rPr>
+              <w:t>cryptor.php</w:t>
+            </w:r>
+            <w:proofErr w:type="spellEnd"/>
+          </w:p>
+        </w:tc>
+        <w:tc>
+          <w:tcPr>
+            <w:tcW w:w="4046" w:type="dxa"/>
+          </w:tcPr>
+          <w:p>
+            <w:pPr>
+              <w:cnfStyle w:val="000000000000" w:firstRow="0" w:lastRow="0" w:firstColumn="0" w:lastColumn="0" w:oddVBand="0" w:evenVBand="0" w:oddHBand="0" w:evenHBand="0" w:firstRowFirstColumn="0" w:firstRowLastColumn="0" w:lastRowFirstColumn="0" w:lastRowLastColumn="0"/>
+              <w:rPr>
+                <w:sz w:val="18"/>
+                <w:szCs w:val="18"/>
+              </w:rPr>
+            </w:pPr>
+            <w:r>
+              <w:rPr>
+                <w:sz w:val="18"/>
+                <w:szCs w:val="18"/>
+              </w:rPr>
+              <w:t>https://github.com/ioncube/php-openssl-cryptor/tree/master/src</w:t>
+            </w:r>
+          </w:p>
+        </w:tc>
+      </w:tr>
+    </w:tbl>
+    <w:p>
+      <w:pPr>
+        <w:pStyle w:val="Heading2"/>
+      </w:pPr>
+      <w:bookmarkStart w:id="14" w:name="_Toc93671470"/>
+      <w:proofErr w:type="spellStart"/>
+      <w:r>
+        <w:t>jsinc</w:t>
+      </w:r>
+      <w:proofErr w:type="spellEnd"/>
+      <w:r>
+        <w:t xml:space="preserve"> </w:t>
+      </w:r>
+      <w:r>
+        <w:t>dependencies</w:t>
+      </w:r>
+      <w:bookmarkEnd w:id="14"/>
+    </w:p>
+    <w:tbl>
+      <w:tblPr>
+        <w:tblStyle w:val="GridTable4-Accent1"/>
+        <w:tblW w:w="8702" w:type="dxa"/>
+        <w:tblLayout w:type="fixed"/>
+        <w:tblLook w:val="06A0" w:firstRow="1" w:lastRow="0" w:firstColumn="1" w:lastColumn="0" w:noHBand="1" w:noVBand="1"/>
+      </w:tblPr>
+      <w:tblGrid>
+        <w:gridCol w:w="4673"/>
+        <w:gridCol w:w="4029"/>
+      </w:tblGrid>
+      <w:tr>
+        <w:trPr>
+          <w:cnfStyle w:val="100000000000" w:firstRow="1" w:lastRow="0" w:firstColumn="0" w:lastColumn="0" w:oddVBand="0" w:evenVBand="0" w:oddHBand="0" w:evenHBand="0" w:firstRowFirstColumn="0" w:firstRowLastColumn="0" w:lastRowFirstColumn="0" w:lastRowLastColumn="0"/>
+        </w:trPr>
+        <w:tc>
+          <w:tcPr>
+            <w:cnfStyle w:val="001000000000" w:firstRow="0" w:lastRow="0" w:firstColumn="1" w:lastColumn="0" w:oddVBand="0" w:evenVBand="0" w:oddHBand="0" w:evenHBand="0" w:firstRowFirstColumn="0" w:firstRowLastColumn="0" w:lastRowFirstColumn="0" w:lastRowLastColumn="0"/>
+            <w:tcW w:w="4673" w:type="dxa"/>
+          </w:tcPr>
+          <w:p>
+            <w:pPr>
+              <w:rPr>
+                <w:sz w:val="18"/>
+                <w:szCs w:val="18"/>
+              </w:rPr>
+            </w:pPr>
+            <w:r>
+              <w:rPr>
+                <w:sz w:val="18"/>
+                <w:szCs w:val="18"/>
+              </w:rPr>
+              <w:t>File</w:t>
+            </w:r>
+            <w:r>
+              <w:rPr>
+                <w:sz w:val="18"/>
+                <w:szCs w:val="18"/>
+              </w:rPr>
+              <w:t>/folder</w:t>
+            </w:r>
+          </w:p>
+        </w:tc>
+        <w:tc>
+          <w:tcPr>
+            <w:tcW w:w="4029" w:type="dxa"/>
+          </w:tcPr>
+          <w:p>
+            <w:pPr>
+              <w:cnfStyle w:val="100000000000" w:firstRow="1" w:lastRow="0" w:firstColumn="0" w:lastColumn="0" w:oddVBand="0" w:evenVBand="0" w:oddHBand="0" w:evenHBand="0" w:firstRowFirstColumn="0" w:firstRowLastColumn="0" w:lastRowFirstColumn="0" w:lastRowLastColumn="0"/>
+              <w:rPr>
+                <w:sz w:val="18"/>
+                <w:szCs w:val="18"/>
+              </w:rPr>
+            </w:pPr>
+            <w:r>
+              <w:rPr>
+                <w:sz w:val="18"/>
+                <w:szCs w:val="18"/>
+              </w:rPr>
+              <w:t>source</w:t>
+            </w:r>
+          </w:p>
+        </w:tc>
+      </w:tr>
+      <w:tr>
+        <w:tc>
+          <w:tcPr>
+            <w:cnfStyle w:val="001000000000" w:firstRow="0" w:lastRow="0" w:firstColumn="1" w:lastColumn="0" w:oddVBand="0" w:evenVBand="0" w:oddHBand="0" w:evenHBand="0" w:firstRowFirstColumn="0" w:firstRowLastColumn="0" w:lastRowFirstColumn="0" w:lastRowLastColumn="0"/>
+            <w:tcW w:w="4673" w:type="dxa"/>
+          </w:tcPr>
+          <w:p>
+            <w:pPr>
+              <w:rPr>
+                <w:b w:val="0"/>
+                <w:sz w:val="18"/>
+                <w:szCs w:val="18"/>
+              </w:rPr>
+            </w:pPr>
+            <w:r>
+              <w:rPr>
+                <w:b w:val="0"/>
+                <w:sz w:val="18"/>
+                <w:szCs w:val="18"/>
+              </w:rPr>
+              <w:t>%rapport%/</w:t>
+            </w:r>
+            <w:proofErr w:type="spellStart"/>
+            <w:r>
+              <w:rPr>
+                <w:b w:val="0"/>
+                <w:sz w:val="18"/>
+                <w:szCs w:val="18"/>
+              </w:rPr>
+              <w:t>jsinc</w:t>
+            </w:r>
+            <w:proofErr w:type="spellEnd"/>
+            <w:r>
+              <w:rPr>
+                <w:b w:val="0"/>
+                <w:sz w:val="18"/>
+                <w:szCs w:val="18"/>
+              </w:rPr>
+              <w:t>/</w:t>
+            </w:r>
+          </w:p>
+        </w:tc>
+        <w:tc>
+          <w:tcPr>
+            <w:tcW w:w="4029" w:type="dxa"/>
+          </w:tcPr>
+          <w:p>
+            <w:pPr>
+              <w:cnfStyle w:val="000000000000" w:firstRow="0" w:lastRow="0" w:firstColumn="0" w:lastColumn="0" w:oddVBand="0" w:evenVBand="0" w:oddHBand="0" w:evenHBand="0" w:firstRowFirstColumn="0" w:firstRowLastColumn="0" w:lastRowFirstColumn="0" w:lastRowLastColumn="0"/>
+              <w:rPr>
+                <w:sz w:val="18"/>
+                <w:szCs w:val="18"/>
+              </w:rPr>
+            </w:pPr>
+            <w:hyperlink r:id="rId26" w:history="1">
+              <w:r>
+                <w:rPr>
+                  <w:rStyle w:val="Hyperlink"/>
+                  <w:sz w:val="18"/>
+                  <w:szCs w:val="18"/>
+                </w:rPr>
+                <w:t>https://github.com/open768/jsinc</w:t>
+              </w:r>
+            </w:hyperlink>
+          </w:p>
+        </w:tc>
+      </w:tr>
+      <w:tr>
+        <w:tc>
+          <w:tcPr>
+            <w:cnfStyle w:val="001000000000" w:firstRow="0" w:lastRow="0" w:firstColumn="1" w:lastColumn="0" w:oddVBand="0" w:evenVBand="0" w:oddHBand="0" w:evenHBand="0" w:firstRowFirstColumn="0" w:firstRowLastColumn="0" w:lastRowFirstColumn="0" w:lastRowLastColumn="0"/>
+            <w:tcW w:w="4673" w:type="dxa"/>
+          </w:tcPr>
+          <w:p>
+            <w:pPr>
+              <w:rPr>
+                <w:b w:val="0"/>
+                <w:sz w:val="18"/>
+                <w:szCs w:val="18"/>
+              </w:rPr>
+            </w:pPr>
+            <w:r>
+              <w:rPr>
+                <w:b w:val="0"/>
+                <w:sz w:val="18"/>
+                <w:szCs w:val="18"/>
+              </w:rPr>
+              <w:t>%rapport%/</w:t>
+            </w:r>
+            <w:proofErr w:type="spellStart"/>
+            <w:r>
+              <w:rPr>
+                <w:b w:val="0"/>
+                <w:sz w:val="18"/>
+                <w:szCs w:val="18"/>
+              </w:rPr>
+              <w:t>jsinc</w:t>
+            </w:r>
+            <w:proofErr w:type="spellEnd"/>
+            <w:r>
+              <w:rPr>
+                <w:b w:val="0"/>
+                <w:sz w:val="18"/>
+                <w:szCs w:val="18"/>
+              </w:rPr>
+              <w:t>/</w:t>
+            </w:r>
+            <w:r>
+              <w:rPr>
+                <w:b w:val="0"/>
+                <w:sz w:val="18"/>
+                <w:szCs w:val="18"/>
+              </w:rPr>
+              <w:t>extra/</w:t>
+            </w:r>
+            <w:proofErr w:type="spellStart"/>
+            <w:r>
+              <w:rPr>
+                <w:b w:val="0"/>
+                <w:sz w:val="18"/>
+                <w:szCs w:val="18"/>
+              </w:rPr>
+              <w:t>jquery</w:t>
+            </w:r>
+            <w:proofErr w:type="spellEnd"/>
+            <w:r>
+              <w:rPr>
+                <w:b w:val="0"/>
+                <w:sz w:val="18"/>
+                <w:szCs w:val="18"/>
+              </w:rPr>
+              <w:t>/jquery-3.2.1.min.js</w:t>
+            </w:r>
+          </w:p>
+        </w:tc>
+        <w:tc>
+          <w:tcPr>
+            <w:tcW w:w="4029" w:type="dxa"/>
+          </w:tcPr>
+          <w:p>
+            <w:pPr>
+              <w:cnfStyle w:val="000000000000" w:firstRow="0" w:lastRow="0" w:firstColumn="0" w:lastColumn="0" w:oddVBand="0" w:evenVBand="0" w:oddHBand="0" w:evenHBand="0" w:firstRowFirstColumn="0" w:firstRowLastColumn="0" w:lastRowFirstColumn="0" w:lastRowLastColumn="0"/>
+              <w:rPr>
+                <w:sz w:val="18"/>
+                <w:szCs w:val="18"/>
+              </w:rPr>
+            </w:pPr>
+            <w:r>
+              <w:rPr>
+                <w:sz w:val="18"/>
+                <w:szCs w:val="18"/>
+              </w:rPr>
+              <w:t>https://jquery.com/download/</w:t>
+            </w:r>
+          </w:p>
+        </w:tc>
+      </w:tr>
+      <w:tr>
+        <w:tc>
+          <w:tcPr>
+            <w:cnfStyle w:val="001000000000" w:firstRow="0" w:lastRow="0" w:firstColumn="1" w:lastColumn="0" w:oddVBand="0" w:evenVBand="0" w:oddHBand="0" w:evenHBand="0" w:firstRowFirstColumn="0" w:firstRowLastColumn="0" w:lastRowFirstColumn="0" w:lastRowLastColumn="0"/>
+            <w:tcW w:w="4673" w:type="dxa"/>
+          </w:tcPr>
+          <w:p>
+            <w:pPr>
+              <w:rPr>
+                <w:b w:val="0"/>
+                <w:sz w:val="18"/>
+                <w:szCs w:val="18"/>
+              </w:rPr>
+            </w:pPr>
+            <w:r>
+              <w:rPr>
+                <w:b w:val="0"/>
+                <w:sz w:val="18"/>
+                <w:szCs w:val="18"/>
+              </w:rPr>
+              <w:t>%rapport%/</w:t>
+            </w:r>
+            <w:proofErr w:type="spellStart"/>
+            <w:r>
+              <w:rPr>
+                <w:b w:val="0"/>
+                <w:sz w:val="18"/>
+                <w:szCs w:val="18"/>
+              </w:rPr>
+              <w:t>jsinc</w:t>
+            </w:r>
+            <w:proofErr w:type="spellEnd"/>
+            <w:r>
+              <w:rPr>
+                <w:b w:val="0"/>
+                <w:sz w:val="18"/>
+                <w:szCs w:val="18"/>
+              </w:rPr>
+              <w:t>/</w:t>
+            </w:r>
+            <w:r>
+              <w:rPr>
+                <w:b w:val="0"/>
+                <w:sz w:val="18"/>
+                <w:szCs w:val="18"/>
+              </w:rPr>
+              <w:t>extra/</w:t>
+            </w:r>
+            <w:proofErr w:type="spellStart"/>
+            <w:r>
+              <w:rPr>
+                <w:b w:val="0"/>
+                <w:sz w:val="18"/>
+                <w:szCs w:val="18"/>
+              </w:rPr>
+              <w:t>jquery-ui</w:t>
+            </w:r>
+            <w:proofErr w:type="spellEnd"/>
+            <w:r>
+              <w:rPr>
+                <w:b w:val="0"/>
+                <w:sz w:val="18"/>
+                <w:szCs w:val="18"/>
+              </w:rPr>
+              <w:t>/jquery-ui.min.js</w:t>
+            </w:r>
+          </w:p>
+        </w:tc>
+        <w:tc>
+          <w:tcPr>
+            <w:tcW w:w="4029" w:type="dxa"/>
+          </w:tcPr>
+          <w:p>
+            <w:pPr>
+              <w:cnfStyle w:val="000000000000" w:firstRow="0" w:lastRow="0" w:firstColumn="0" w:lastColumn="0" w:oddVBand="0" w:evenVBand="0" w:oddHBand="0" w:evenHBand="0" w:firstRowFirstColumn="0" w:firstRowLastColumn="0" w:lastRowFirstColumn="0" w:lastRowLastColumn="0"/>
+              <w:rPr>
+                <w:sz w:val="18"/>
+                <w:szCs w:val="18"/>
+              </w:rPr>
+            </w:pPr>
+            <w:r>
+              <w:rPr>
+                <w:sz w:val="18"/>
+                <w:szCs w:val="18"/>
+              </w:rPr>
+              <w:t>https://jqueryui.com/download/</w:t>
+            </w:r>
+          </w:p>
+        </w:tc>
+      </w:tr>
+      <w:tr>
+        <w:tc>
+          <w:tcPr>
+            <w:cnfStyle w:val="001000000000" w:firstRow="0" w:lastRow="0" w:firstColumn="1" w:lastColumn="0" w:oddVBand="0" w:evenVBand="0" w:oddHBand="0" w:evenHBand="0" w:firstRowFirstColumn="0" w:firstRowLastColumn="0" w:lastRowFirstColumn="0" w:lastRowLastColumn="0"/>
+            <w:tcW w:w="4673" w:type="dxa"/>
+          </w:tcPr>
+          <w:p>
+            <w:pPr>
+              <w:rPr>
+                <w:b w:val="0"/>
+                <w:sz w:val="18"/>
+                <w:szCs w:val="18"/>
+              </w:rPr>
+            </w:pPr>
+            <w:r>
+              <w:rPr>
+                <w:b w:val="0"/>
+                <w:sz w:val="18"/>
+                <w:szCs w:val="18"/>
+              </w:rPr>
+              <w:t>%rapport%/</w:t>
+            </w:r>
+            <w:proofErr w:type="spellStart"/>
+            <w:r>
+              <w:rPr>
+                <w:b w:val="0"/>
+                <w:sz w:val="18"/>
+                <w:szCs w:val="18"/>
+              </w:rPr>
+              <w:t>jsinc</w:t>
+            </w:r>
+            <w:proofErr w:type="spellEnd"/>
+            <w:r>
+              <w:rPr>
+                <w:b w:val="0"/>
+                <w:sz w:val="18"/>
+                <w:szCs w:val="18"/>
+              </w:rPr>
+              <w:t>/</w:t>
+            </w:r>
+            <w:r>
+              <w:rPr>
+                <w:b w:val="0"/>
+                <w:sz w:val="18"/>
+                <w:szCs w:val="18"/>
+              </w:rPr>
+              <w:t>extra/</w:t>
+            </w:r>
+            <w:proofErr w:type="spellStart"/>
+            <w:r>
+              <w:rPr>
+                <w:b w:val="0"/>
+                <w:sz w:val="18"/>
+                <w:szCs w:val="18"/>
+              </w:rPr>
+              <w:t>tablesorter</w:t>
+            </w:r>
+            <w:proofErr w:type="spellEnd"/>
+            <w:r>
+              <w:rPr>
+                <w:b w:val="0"/>
+                <w:sz w:val="18"/>
+                <w:szCs w:val="18"/>
+              </w:rPr>
+              <w:t>/jquery.tablesorter.min.js</w:t>
+            </w:r>
+          </w:p>
+        </w:tc>
+        <w:tc>
+          <w:tcPr>
+            <w:tcW w:w="4029" w:type="dxa"/>
+          </w:tcPr>
+          <w:p>
+            <w:pPr>
+              <w:cnfStyle w:val="000000000000" w:firstRow="0" w:lastRow="0" w:firstColumn="0" w:lastColumn="0" w:oddVBand="0" w:evenVBand="0" w:oddHBand="0" w:evenHBand="0" w:firstRowFirstColumn="0" w:firstRowLastColumn="0" w:lastRowFirstColumn="0" w:lastRowLastColumn="0"/>
+              <w:rPr>
+                <w:sz w:val="18"/>
+                <w:szCs w:val="18"/>
+              </w:rPr>
+            </w:pPr>
+            <w:hyperlink r:id="rId27" w:history="1">
+              <w:r>
+                <w:rPr>
+                  <w:rStyle w:val="Hyperlink"/>
+                  <w:sz w:val="18"/>
+                  <w:szCs w:val="18"/>
+                </w:rPr>
+                <w:t>https://github.com/christianbach/tablesorter</w:t>
+              </w:r>
+            </w:hyperlink>
+          </w:p>
+        </w:tc>
+      </w:tr>
+      <w:tr>
+        <w:tc>
+          <w:tcPr>
+            <w:cnfStyle w:val="001000000000" w:firstRow="0" w:lastRow="0" w:firstColumn="1" w:lastColumn="0" w:oddVBand="0" w:evenVBand="0" w:oddHBand="0" w:evenHBand="0" w:firstRowFirstColumn="0" w:firstRowLastColumn="0" w:lastRowFirstColumn="0" w:lastRowLastColumn="0"/>
+            <w:tcW w:w="4673" w:type="dxa"/>
+          </w:tcPr>
+          <w:p>
+            <w:pPr>
+              <w:rPr>
+                <w:b w:val="0"/>
+                <w:sz w:val="18"/>
+                <w:szCs w:val="18"/>
+              </w:rPr>
+            </w:pPr>
+            <w:r>
+              <w:rPr>
+                <w:b w:val="0"/>
+                <w:sz w:val="18"/>
+                <w:szCs w:val="18"/>
+              </w:rPr>
+              <w:t>%rapport%/</w:t>
+            </w:r>
+            <w:proofErr w:type="spellStart"/>
+            <w:r>
+              <w:rPr>
+                <w:b w:val="0"/>
+                <w:sz w:val="18"/>
+                <w:szCs w:val="18"/>
+              </w:rPr>
+              <w:t>jsinc</w:t>
+            </w:r>
+            <w:proofErr w:type="spellEnd"/>
+            <w:r>
+              <w:rPr>
+                <w:b w:val="0"/>
+                <w:sz w:val="18"/>
+                <w:szCs w:val="18"/>
+              </w:rPr>
+              <w:t>/</w:t>
+            </w:r>
+            <w:r>
+              <w:rPr>
+                <w:b w:val="0"/>
+                <w:sz w:val="18"/>
+                <w:szCs w:val="18"/>
+              </w:rPr>
+              <w:t>extra/</w:t>
+            </w:r>
+            <w:proofErr w:type="spellStart"/>
+            <w:r>
+              <w:rPr>
+                <w:b w:val="0"/>
+                <w:sz w:val="18"/>
+                <w:szCs w:val="18"/>
+              </w:rPr>
+              <w:t>jquery-inview</w:t>
+            </w:r>
+            <w:proofErr w:type="spellEnd"/>
+            <w:r>
+              <w:rPr>
+                <w:b w:val="0"/>
+                <w:sz w:val="18"/>
+                <w:szCs w:val="18"/>
+              </w:rPr>
+              <w:t>/jquery.inview.min.js</w:t>
+            </w:r>
+          </w:p>
+        </w:tc>
+        <w:tc>
+          <w:tcPr>
+            <w:tcW w:w="4029" w:type="dxa"/>
+          </w:tcPr>
+          <w:p>
+            <w:pPr>
+              <w:cnfStyle w:val="000000000000" w:firstRow="0" w:lastRow="0" w:firstColumn="0" w:lastColumn="0" w:oddVBand="0" w:evenVBand="0" w:oddHBand="0" w:evenHBand="0" w:firstRowFirstColumn="0" w:firstRowLastColumn="0" w:lastRowFirstColumn="0" w:lastRowLastColumn="0"/>
+              <w:rPr>
+                <w:sz w:val="18"/>
+                <w:szCs w:val="18"/>
+              </w:rPr>
+            </w:pPr>
+            <w:hyperlink r:id="rId28" w:history="1">
+              <w:r>
+                <w:rPr>
+                  <w:rStyle w:val="Hyperlink"/>
+                  <w:sz w:val="18"/>
+                  <w:szCs w:val="18"/>
+                </w:rPr>
+                <w:t>https://github.com/protonet/jquery.inview</w:t>
+              </w:r>
+            </w:hyperlink>
+          </w:p>
+        </w:tc>
+      </w:tr>
+      <w:tr>
+        <w:tc>
+          <w:tcPr>
+            <w:cnfStyle w:val="001000000000" w:firstRow="0" w:lastRow="0" w:firstColumn="1" w:lastColumn="0" w:oddVBand="0" w:evenVBand="0" w:oddHBand="0" w:evenHBand="0" w:firstRowFirstColumn="0" w:firstRowLastColumn="0" w:lastRowFirstColumn="0" w:lastRowLastColumn="0"/>
+            <w:tcW w:w="4673" w:type="dxa"/>
+          </w:tcPr>
+          <w:p>
+            <w:pPr>
+              <w:rPr>
+                <w:b w:val="0"/>
+                <w:sz w:val="18"/>
+                <w:szCs w:val="18"/>
+              </w:rPr>
+            </w:pPr>
+            <w:r>
+              <w:rPr>
+                <w:b w:val="0"/>
+                <w:sz w:val="18"/>
+                <w:szCs w:val="18"/>
+              </w:rPr>
+              <w:t>%rapport%/</w:t>
+            </w:r>
+            <w:proofErr w:type="spellStart"/>
+            <w:r>
+              <w:rPr>
+                <w:b w:val="0"/>
+                <w:sz w:val="18"/>
+                <w:szCs w:val="18"/>
+              </w:rPr>
+              <w:t>jsinc</w:t>
+            </w:r>
+            <w:proofErr w:type="spellEnd"/>
+            <w:r>
+              <w:rPr>
+                <w:b w:val="0"/>
+                <w:sz w:val="18"/>
+                <w:szCs w:val="18"/>
+              </w:rPr>
+              <w:t>/</w:t>
+            </w:r>
+            <w:r>
+              <w:rPr>
+                <w:b w:val="0"/>
+                <w:sz w:val="18"/>
+                <w:szCs w:val="18"/>
+              </w:rPr>
+              <w:t>extra/</w:t>
+            </w:r>
+            <w:proofErr w:type="spellStart"/>
+            <w:r>
+              <w:rPr>
+                <w:b w:val="0"/>
+                <w:sz w:val="18"/>
+                <w:szCs w:val="18"/>
+              </w:rPr>
+              <w:t>jquery</w:t>
+            </w:r>
+            <w:proofErr w:type="spellEnd"/>
+            <w:r>
+              <w:rPr>
+                <w:b w:val="0"/>
+                <w:sz w:val="18"/>
+                <w:szCs w:val="18"/>
+              </w:rPr>
+              <w:t>-visible/jquery.visible.min.js</w:t>
+            </w:r>
+          </w:p>
+        </w:tc>
+        <w:tc>
+          <w:tcPr>
+            <w:tcW w:w="4029" w:type="dxa"/>
+          </w:tcPr>
+          <w:p>
+            <w:pPr>
+              <w:cnfStyle w:val="000000000000" w:firstRow="0" w:lastRow="0" w:firstColumn="0" w:lastColumn="0" w:oddVBand="0" w:evenVBand="0" w:oddHBand="0" w:evenHBand="0" w:firstRowFirstColumn="0" w:firstRowLastColumn="0" w:lastRowFirstColumn="0" w:lastRowLastColumn="0"/>
+              <w:rPr>
+                <w:sz w:val="18"/>
+                <w:szCs w:val="18"/>
+              </w:rPr>
+            </w:pPr>
+            <w:r>
+              <w:rPr>
+                <w:sz w:val="18"/>
+                <w:szCs w:val="18"/>
+              </w:rPr>
+              <w:t>https://github.com/customd/jquery-visible</w:t>
+            </w:r>
+          </w:p>
+        </w:tc>
+      </w:tr>
+      <w:tr>
+        <w:tc>
+          <w:tcPr>
+            <w:cnfStyle w:val="001000000000" w:firstRow="0" w:lastRow="0" w:firstColumn="1" w:lastColumn="0" w:oddVBand="0" w:evenVBand="0" w:oddHBand="0" w:evenHBand="0" w:firstRowFirstColumn="0" w:firstRowLastColumn="0" w:lastRowFirstColumn="0" w:lastRowLastColumn="0"/>
+            <w:tcW w:w="4673" w:type="dxa"/>
+          </w:tcPr>
+          <w:p>
+            <w:pPr>
+              <w:rPr>
+                <w:b w:val="0"/>
+                <w:sz w:val="18"/>
+                <w:szCs w:val="18"/>
+              </w:rPr>
+            </w:pPr>
+            <w:r>
+              <w:rPr>
+                <w:b w:val="0"/>
+                <w:sz w:val="18"/>
+                <w:szCs w:val="18"/>
+              </w:rPr>
+              <w:t>%rapport%/</w:t>
+            </w:r>
+            <w:proofErr w:type="spellStart"/>
+            <w:r>
+              <w:rPr>
+                <w:b w:val="0"/>
+                <w:sz w:val="18"/>
+                <w:szCs w:val="18"/>
+              </w:rPr>
+              <w:t>jsinc</w:t>
+            </w:r>
+            <w:proofErr w:type="spellEnd"/>
+            <w:r>
+              <w:rPr>
+                <w:b w:val="0"/>
+                <w:sz w:val="18"/>
+                <w:szCs w:val="18"/>
+              </w:rPr>
+              <w:t>/</w:t>
+            </w:r>
+            <w:r>
+              <w:rPr>
+                <w:b w:val="0"/>
+                <w:sz w:val="18"/>
+                <w:szCs w:val="18"/>
+              </w:rPr>
+              <w:t>extra/</w:t>
+            </w:r>
+            <w:proofErr w:type="spellStart"/>
+            <w:r>
+              <w:rPr>
+                <w:b w:val="0"/>
+                <w:sz w:val="18"/>
+                <w:szCs w:val="18"/>
+              </w:rPr>
+              <w:t>jquery</w:t>
+            </w:r>
+            <w:proofErr w:type="spellEnd"/>
+            <w:r>
+              <w:rPr>
+                <w:b w:val="0"/>
+                <w:sz w:val="18"/>
+                <w:szCs w:val="18"/>
+              </w:rPr>
+              <w:t>-spinner/g-spinner.min.js</w:t>
+            </w:r>
+          </w:p>
+        </w:tc>
+        <w:tc>
+          <w:tcPr>
+            <w:tcW w:w="4029" w:type="dxa"/>
+          </w:tcPr>
+          <w:p>
+            <w:pPr>
+              <w:cnfStyle w:val="000000000000" w:firstRow="0" w:lastRow="0" w:firstColumn="0" w:lastColumn="0" w:oddVBand="0" w:evenVBand="0" w:oddHBand="0" w:evenHBand="0" w:firstRowFirstColumn="0" w:firstRowLastColumn="0" w:lastRowFirstColumn="0" w:lastRowLastColumn="0"/>
+              <w:rPr>
+                <w:sz w:val="18"/>
+                <w:szCs w:val="18"/>
+              </w:rPr>
+            </w:pPr>
+            <w:r>
+              <w:rPr>
+                <w:sz w:val="18"/>
+                <w:szCs w:val="18"/>
+              </w:rPr>
+              <w:t>https://github.com/ceckenrode/g-spinner/tree/master/src</w:t>
+            </w:r>
+          </w:p>
+        </w:tc>
+      </w:tr>
+      <w:tr>
+        <w:tc>
+          <w:tcPr>
+            <w:cnfStyle w:val="001000000000" w:firstRow="0" w:lastRow="0" w:firstColumn="1" w:lastColumn="0" w:oddVBand="0" w:evenVBand="0" w:oddHBand="0" w:evenHBand="0" w:firstRowFirstColumn="0" w:firstRowLastColumn="0" w:lastRowFirstColumn="0" w:lastRowLastColumn="0"/>
+            <w:tcW w:w="4673" w:type="dxa"/>
+          </w:tcPr>
+          <w:p>
+            <w:pPr>
+              <w:rPr>
+                <w:b w:val="0"/>
+                <w:sz w:val="18"/>
+                <w:szCs w:val="18"/>
+              </w:rPr>
+            </w:pPr>
+            <w:r>
+              <w:rPr>
+                <w:b w:val="0"/>
+                <w:sz w:val="18"/>
+                <w:szCs w:val="18"/>
+              </w:rPr>
+              <w:t>%rapport%/</w:t>
+            </w:r>
+            <w:proofErr w:type="spellStart"/>
+            <w:r>
+              <w:rPr>
+                <w:b w:val="0"/>
+                <w:sz w:val="18"/>
+                <w:szCs w:val="18"/>
+              </w:rPr>
+              <w:t>jsinc</w:t>
+            </w:r>
+            <w:proofErr w:type="spellEnd"/>
+            <w:r>
+              <w:rPr>
+                <w:b w:val="0"/>
+                <w:sz w:val="18"/>
+                <w:szCs w:val="18"/>
+              </w:rPr>
+              <w:t>/</w:t>
+            </w:r>
+            <w:r>
+              <w:rPr>
+                <w:b w:val="0"/>
+                <w:sz w:val="18"/>
+                <w:szCs w:val="18"/>
+              </w:rPr>
+              <w:t>extra/</w:t>
+            </w:r>
+            <w:proofErr w:type="spellStart"/>
+            <w:r>
+              <w:rPr>
+                <w:b w:val="0"/>
+                <w:sz w:val="18"/>
+                <w:szCs w:val="18"/>
+              </w:rPr>
+              <w:t>jquery-qtip</w:t>
+            </w:r>
+            <w:proofErr w:type="spellEnd"/>
+            <w:r>
+              <w:rPr>
+                <w:b w:val="0"/>
+                <w:sz w:val="18"/>
+                <w:szCs w:val="18"/>
+              </w:rPr>
+              <w:t>/jquery.qtip.min.js</w:t>
+            </w:r>
+          </w:p>
+        </w:tc>
+        <w:tc>
+          <w:tcPr>
+            <w:tcW w:w="4029" w:type="dxa"/>
+          </w:tcPr>
+          <w:p>
+            <w:pPr>
+              <w:cnfStyle w:val="000000000000" w:firstRow="0" w:lastRow="0" w:firstColumn="0" w:lastColumn="0" w:oddVBand="0" w:evenVBand="0" w:oddHBand="0" w:evenHBand="0" w:firstRowFirstColumn="0" w:firstRowLastColumn="0" w:lastRowFirstColumn="0" w:lastRowLastColumn="0"/>
+              <w:rPr>
+                <w:sz w:val="18"/>
+                <w:szCs w:val="18"/>
+              </w:rPr>
+            </w:pPr>
+            <w:hyperlink r:id="rId29" w:history="1">
+              <w:r>
+                <w:rPr>
+                  <w:rStyle w:val="Hyperlink"/>
+                  <w:sz w:val="18"/>
+                  <w:szCs w:val="18"/>
+                </w:rPr>
+                <w:t>https://github.com/salesagility/SuiteCRM/tree/master/include/javascript/qtip</w:t>
+              </w:r>
+            </w:hyperlink>
+          </w:p>
+        </w:tc>
+      </w:tr>
+      <w:tr>
+        <w:tc>
+          <w:tcPr>
+            <w:cnfStyle w:val="001000000000" w:firstRow="0" w:lastRow="0" w:firstColumn="1" w:lastColumn="0" w:oddVBand="0" w:evenVBand="0" w:oddHBand="0" w:evenHBand="0" w:firstRowFirstColumn="0" w:firstRowLastColumn="0" w:lastRowFirstColumn="0" w:lastRowLastColumn="0"/>
+            <w:tcW w:w="4673" w:type="dxa"/>
+          </w:tcPr>
+          <w:p>
+            <w:pPr>
+              <w:rPr>
+                <w:b w:val="0"/>
+                <w:sz w:val="18"/>
+                <w:szCs w:val="18"/>
+              </w:rPr>
+            </w:pPr>
+            <w:r>
+              <w:rPr>
+                <w:b w:val="0"/>
+                <w:sz w:val="18"/>
+                <w:szCs w:val="18"/>
+              </w:rPr>
+              <w:t>%rapport%/</w:t>
+            </w:r>
+            <w:r>
+              <w:rPr>
+                <w:b w:val="0"/>
+                <w:sz w:val="18"/>
+                <w:szCs w:val="18"/>
+              </w:rPr>
+              <w:t>jsinc/</w:t>
+            </w:r>
+            <w:r>
+              <w:rPr>
+                <w:b w:val="0"/>
+                <w:sz w:val="18"/>
+                <w:szCs w:val="18"/>
+              </w:rPr>
+              <w:t>extra/</w:t>
+            </w:r>
+            <w:r>
+              <w:rPr>
+                <w:b w:val="0"/>
+                <w:sz w:val="18"/>
+                <w:szCs w:val="18"/>
+              </w:rPr>
+              <w:t>jquery-mdl-dialog/mdl-jquery-modal-dialog.js</w:t>
+            </w:r>
+          </w:p>
+        </w:tc>
+        <w:tc>
+          <w:tcPr>
+            <w:tcW w:w="4029" w:type="dxa"/>
+          </w:tcPr>
+          <w:p>
+            <w:pPr>
+              <w:cnfStyle w:val="000000000000" w:firstRow="0" w:lastRow="0" w:firstColumn="0" w:lastColumn="0" w:oddVBand="0" w:evenVBand="0" w:oddHBand="0" w:evenHBand="0" w:firstRowFirstColumn="0" w:firstRowLastColumn="0" w:lastRowFirstColumn="0" w:lastRowLastColumn="0"/>
+              <w:rPr>
+                <w:sz w:val="18"/>
+                <w:szCs w:val="18"/>
+              </w:rPr>
+            </w:pPr>
+            <w:r>
+              <w:rPr>
+                <w:sz w:val="18"/>
+                <w:szCs w:val="18"/>
+              </w:rPr>
+              <w:t>https://github.com/oRRs/mdl-jquery-modal-dialog/blob/master</w:t>
+            </w:r>
+          </w:p>
+        </w:tc>
+      </w:tr>
+      <w:tr>
+        <w:tc>
+          <w:tcPr>
+            <w:cnfStyle w:val="001000000000" w:firstRow="0" w:lastRow="0" w:firstColumn="1" w:lastColumn="0" w:oddVBand="0" w:evenVBand="0" w:oddHBand="0" w:evenHBand="0" w:firstRowFirstColumn="0" w:firstRowLastColumn="0" w:lastRowFirstColumn="0" w:lastRowLastColumn="0"/>
+            <w:tcW w:w="4673" w:type="dxa"/>
+          </w:tcPr>
+          <w:p>
+            <w:pPr>
+              <w:rPr>
+                <w:b w:val="0"/>
+                <w:sz w:val="18"/>
+                <w:szCs w:val="18"/>
+              </w:rPr>
+            </w:pPr>
+            <w:r>
+              <w:rPr>
+                <w:b w:val="0"/>
+                <w:sz w:val="18"/>
+                <w:szCs w:val="18"/>
+              </w:rPr>
+              <w:t>%rapport%/</w:t>
+            </w:r>
+            <w:proofErr w:type="spellStart"/>
+            <w:r>
+              <w:rPr>
+                <w:b w:val="0"/>
+                <w:sz w:val="18"/>
+                <w:szCs w:val="18"/>
+              </w:rPr>
+              <w:t>jsinc</w:t>
+            </w:r>
+            <w:proofErr w:type="spellEnd"/>
+            <w:r>
+              <w:rPr>
+                <w:b w:val="0"/>
+                <w:sz w:val="18"/>
+                <w:szCs w:val="18"/>
+              </w:rPr>
+              <w:t>/</w:t>
+            </w:r>
+            <w:r>
+              <w:rPr>
+                <w:b w:val="0"/>
+                <w:sz w:val="18"/>
+                <w:szCs w:val="18"/>
+              </w:rPr>
+              <w:t>extra/</w:t>
+            </w:r>
+            <w:proofErr w:type="spellStart"/>
+            <w:r>
+              <w:rPr>
+                <w:b w:val="0"/>
+                <w:sz w:val="18"/>
+                <w:szCs w:val="18"/>
+              </w:rPr>
+              <w:t>j</w:t>
+            </w:r>
+            <w:r>
+              <w:rPr>
+                <w:b w:val="0"/>
+                <w:sz w:val="18"/>
+                <w:szCs w:val="18"/>
+              </w:rPr>
+              <w:t>query-flowtype</w:t>
+            </w:r>
+            <w:proofErr w:type="spellEnd"/>
+            <w:r>
+              <w:rPr>
+                <w:b w:val="0"/>
+                <w:sz w:val="18"/>
+                <w:szCs w:val="18"/>
+              </w:rPr>
+              <w:t>/flowtype.js</w:t>
+            </w:r>
+          </w:p>
+        </w:tc>
+        <w:tc>
+          <w:tcPr>
+            <w:tcW w:w="4029" w:type="dxa"/>
+          </w:tcPr>
+          <w:p>
+            <w:pPr>
+              <w:cnfStyle w:val="000000000000" w:firstRow="0" w:lastRow="0" w:firstColumn="0" w:lastColumn="0" w:oddVBand="0" w:evenVBand="0" w:oddHBand="0" w:evenHBand="0" w:firstRowFirstColumn="0" w:firstRowLastColumn="0" w:lastRowFirstColumn="0" w:lastRowLastColumn="0"/>
+              <w:rPr>
+                <w:sz w:val="18"/>
+                <w:szCs w:val="18"/>
+              </w:rPr>
+            </w:pPr>
+            <w:r>
+              <w:rPr>
+                <w:sz w:val="18"/>
+                <w:szCs w:val="18"/>
+              </w:rPr>
+              <w:t>https://github.com/simplefocus/FlowType.JS/</w:t>
+            </w:r>
+          </w:p>
+        </w:tc>
+      </w:tr>
+      <w:tr>
+        <w:tc>
+          <w:tcPr>
+            <w:cnfStyle w:val="001000000000" w:firstRow="0" w:lastRow="0" w:firstColumn="1" w:lastColumn="0" w:oddVBand="0" w:evenVBand="0" w:oddHBand="0" w:evenHBand="0" w:firstRowFirstColumn="0" w:firstRowLastColumn="0" w:lastRowFirstColumn="0" w:lastRowLastColumn="0"/>
+            <w:tcW w:w="4673" w:type="dxa"/>
+          </w:tcPr>
+          <w:p>
+            <w:pPr>
+              <w:rPr>
+                <w:b w:val="0"/>
+                <w:sz w:val="18"/>
+                <w:szCs w:val="18"/>
+              </w:rPr>
+            </w:pPr>
+            <w:r>
+              <w:rPr>
+                <w:b w:val="0"/>
+                <w:sz w:val="18"/>
+                <w:szCs w:val="18"/>
+              </w:rPr>
+              <w:t>%rapport%/</w:t>
+            </w:r>
+            <w:proofErr w:type="spellStart"/>
+            <w:r>
+              <w:rPr>
+                <w:b w:val="0"/>
+                <w:sz w:val="18"/>
+                <w:szCs w:val="18"/>
+              </w:rPr>
+              <w:t>jsinc</w:t>
+            </w:r>
+            <w:proofErr w:type="spellEnd"/>
+            <w:r>
+              <w:rPr>
+                <w:b w:val="0"/>
+                <w:sz w:val="18"/>
+                <w:szCs w:val="18"/>
+              </w:rPr>
+              <w:t>/</w:t>
+            </w:r>
+            <w:r>
+              <w:rPr>
+                <w:b w:val="0"/>
+                <w:sz w:val="18"/>
+                <w:szCs w:val="18"/>
+              </w:rPr>
+              <w:t>extra/</w:t>
+            </w:r>
+            <w:r>
+              <w:rPr>
+                <w:b w:val="0"/>
+                <w:sz w:val="18"/>
+                <w:szCs w:val="18"/>
+              </w:rPr>
+              <w:t>bean/bean.js</w:t>
+            </w:r>
+          </w:p>
+        </w:tc>
+        <w:tc>
+          <w:tcPr>
+            <w:tcW w:w="4029" w:type="dxa"/>
+          </w:tcPr>
+          <w:p>
+            <w:pPr>
+              <w:cnfStyle w:val="000000000000" w:firstRow="0" w:lastRow="0" w:firstColumn="0" w:lastColumn="0" w:oddVBand="0" w:evenVBand="0" w:oddHBand="0" w:evenHBand="0" w:firstRowFirstColumn="0" w:firstRowLastColumn="0" w:lastRowFirstColumn="0" w:lastRowLastColumn="0"/>
+              <w:rPr>
+                <w:sz w:val="18"/>
+                <w:szCs w:val="18"/>
+              </w:rPr>
+            </w:pPr>
+            <w:r>
+              <w:rPr>
+                <w:sz w:val="18"/>
+                <w:szCs w:val="18"/>
+              </w:rPr>
+              <w:t>https://github.com/fat/bean</w:t>
+            </w:r>
+          </w:p>
+        </w:tc>
+      </w:tr>
+    </w:tbl>
+    <w:p>
+      <w:pPr>
+        <w:pStyle w:val="Heading2"/>
+      </w:pPr>
+      <w:bookmarkStart w:id="15" w:name="_Toc93671472"/>
+      <w:r>
+        <w:t>secrets</w:t>
+      </w:r>
+    </w:p>
+    <w:p>
+      <w:r>
+        <w:t>TBD</w:t>
+      </w:r>
+    </w:p>
+    <w:p>
+      <w:pPr>
+        <w:pStyle w:val="Heading2"/>
+      </w:pPr>
+      <w:r>
+        <w:t>add a redirect</w:t>
+      </w:r>
+    </w:p>
+    <w:p>
+      <w:r>
+        <w:t>create an .</w:t>
+      </w:r>
+      <w:proofErr w:type="spellStart"/>
+      <w:r>
+        <w:t>htaccess</w:t>
+      </w:r>
+      <w:proofErr w:type="spellEnd"/>
+      <w:r>
+        <w:t xml:space="preserve"> file in %rapport% so that it redirects to the rapport app</w:t>
+      </w:r>
+    </w:p>
+    <w:bookmarkEnd w:id="15"/>
+    <w:p>
+      <w:pPr>
+        <w:pStyle w:val="code"/>
+      </w:pPr>
+      <w:proofErr w:type="spellStart"/>
+      <w:r>
+        <w:rPr>
+          <w:rStyle w:val="HTMLCode"/>
+          <w:rFonts w:eastAsia="MS UI Gothic" w:cstheme="minorBidi"/>
+          <w:sz w:val="16"/>
+          <w:szCs w:val="18"/>
+        </w:rPr>
+        <w:t>DirectoryIndex</w:t>
+      </w:r>
+      <w:proofErr w:type="spellEnd"/>
+      <w:r>
+        <w:rPr>
+          <w:rStyle w:val="HTMLCode"/>
+          <w:rFonts w:eastAsia="MS UI Gothic" w:cstheme="minorBidi"/>
+          <w:sz w:val="16"/>
+          <w:szCs w:val="18"/>
+        </w:rPr>
+        <w:t xml:space="preserve"> </w:t>
+      </w:r>
+      <w:proofErr w:type="spellStart"/>
+      <w:r>
+        <w:rPr>
+          <w:rStyle w:val="HTMLCode"/>
+          <w:rFonts w:eastAsia="MS UI Gothic" w:cstheme="minorBidi"/>
+          <w:sz w:val="16"/>
+          <w:szCs w:val="18"/>
+        </w:rPr>
+        <w:t>index.php</w:t>
+      </w:r>
+      <w:proofErr w:type="spellEnd"/>
+    </w:p>
+    <w:p>
+      <w:pPr>
+        <w:pStyle w:val="code"/>
+      </w:pPr>
+      <w:proofErr w:type="spellStart"/>
+      <w:r>
+        <w:t>RewriteEngine</w:t>
+      </w:r>
+      <w:proofErr w:type="spellEnd"/>
+      <w:r>
+        <w:t xml:space="preserve"> On</w:t>
+      </w:r>
+    </w:p>
+    <w:p>
+      <w:pPr>
+        <w:pStyle w:val="code"/>
+      </w:pPr>
+      <w:proofErr w:type="spellStart"/>
+      <w:r>
+        <w:t>RewriteRule</w:t>
+      </w:r>
+      <w:proofErr w:type="spellEnd"/>
+      <w:r>
+        <w:t xml:space="preserve"> </w:t>
+      </w:r>
+      <w:r>
+        <w:t>/</w:t>
+      </w:r>
+      <w:proofErr w:type="spellStart"/>
+      <w:r>
+        <w:t>index.</w:t>
+      </w:r>
+      <w:r>
+        <w:t>php</w:t>
+      </w:r>
+      <w:proofErr w:type="spellEnd"/>
+      <w:r>
+        <w:t xml:space="preserve"> /</w:t>
+      </w:r>
+      <w:r>
+        <w:t>app</w:t>
+      </w:r>
+      <w:r>
+        <w:t>/</w:t>
+      </w:r>
+    </w:p>
+    <w:p>
+      <w:pPr>
+        <w:spacing w:after="160" w:line="259" w:lineRule="auto"/>
+        <w:rPr>
+          <w:rFonts w:asciiTheme="majorHAnsi" w:eastAsiaTheme="majorEastAsia" w:hAnsiTheme="majorHAnsi" w:cstheme="majorBidi"/>
+          <w:color w:val="2F5496" w:themeColor="accent1" w:themeShade="BF"/>
+          <w:sz w:val="32"/>
+          <w:szCs w:val="32"/>
+        </w:rPr>
+      </w:pPr>
+      <w:r>
+        <w:br w:type="page"/>
+      </w:r>
+    </w:p>
+    <w:p>
+      <w:pPr>
+        <w:pStyle w:val="Heading1"/>
+      </w:pPr>
+      <w:bookmarkStart w:id="16" w:name="_Toc93671464"/>
+      <w:bookmarkStart w:id="17" w:name="_Toc93671463"/>
+      <w:r>
+        <w:lastRenderedPageBreak/>
+        <w:t>Start the server</w:t>
+      </w:r>
+    </w:p>
+    <w:p>
+      <w:pPr>
+        <w:pStyle w:val="Heading2"/>
+      </w:pPr>
+      <w:r>
+        <w:t xml:space="preserve">Add a </w:t>
+      </w:r>
+      <w:r>
+        <w:t>link to</w:t>
+      </w:r>
+      <w:r>
+        <w:t xml:space="preserve"> https page</w:t>
+      </w:r>
+      <w:bookmarkEnd w:id="17"/>
+    </w:p>
+    <w:p>
+      <w:r>
+        <w:t xml:space="preserve">At </w:t>
+      </w:r>
+      <w:proofErr w:type="spellStart"/>
+      <w:r>
+        <w:t>startup</w:t>
+      </w:r>
+      <w:proofErr w:type="spellEnd"/>
+      <w:r>
+        <w:t xml:space="preserve"> Uniserver shows the pages served by http server, not by the https server. </w:t>
+      </w:r>
+      <w:proofErr w:type="gramStart"/>
+      <w:r>
+        <w:t>So</w:t>
+      </w:r>
+      <w:proofErr w:type="gramEnd"/>
+      <w:r>
+        <w:t xml:space="preserve"> go and edit </w:t>
+      </w:r>
+      <w:r>
+        <w:rPr>
+          <w:rStyle w:val="codeChar"/>
+        </w:rPr>
+        <w:t>%uniserver%/www/</w:t>
+      </w:r>
+      <w:proofErr w:type="spellStart"/>
+      <w:r>
+        <w:rPr>
+          <w:rStyle w:val="codeChar"/>
+        </w:rPr>
+        <w:t>index.php</w:t>
+      </w:r>
+      <w:proofErr w:type="spellEnd"/>
+      <w:r>
+        <w:t xml:space="preserve"> to add the https served pages</w:t>
+      </w:r>
+    </w:p>
+    <w:p>
+      <w:pPr>
+        <w:pStyle w:val="code"/>
+      </w:pPr>
+      <w:r>
+        <w:t>&lt;h2&gt;Server links&lt;/h2&gt;</w:t>
+      </w:r>
+    </w:p>
+    <w:p>
+      <w:pPr>
+        <w:pStyle w:val="code"/>
+      </w:pPr>
+      <w:r>
+        <w:t>…</w:t>
+      </w:r>
+    </w:p>
+    <w:p>
+      <w:pPr>
+        <w:pStyle w:val="code"/>
+      </w:pPr>
+      <w:r>
+        <w:t xml:space="preserve">&lt;p&gt;&lt;a </w:t>
+      </w:r>
+      <w:proofErr w:type="spellStart"/>
+      <w:r>
+        <w:t>href</w:t>
+      </w:r>
+      <w:proofErr w:type="spellEnd"/>
+      <w:r>
+        <w:t>="https://dev.rappport:8443/"&gt;Rapport&lt;/a&gt;</w:t>
+      </w:r>
+    </w:p>
+    <w:p>
+      <w:pPr>
+        <w:pStyle w:val="Heading2"/>
+      </w:pPr>
+      <w:r>
+        <w:t>Start the web server</w:t>
+      </w:r>
+      <w:bookmarkEnd w:id="16"/>
+    </w:p>
+    <w:p>
+      <w:r>
+        <w:t>This couldn’t be simpler – just click the start apache button</w:t>
       </w:r>
     </w:p>
     <w:p>
@@ -2942,161 +5374,7 @@
           <w:noProof/>
         </w:rPr>
         <w:drawing>
-          <wp:inline distT="0" distB="0" distL="0" distR="0" wp14:anchorId="7D3F77F6" wp14:editId="06EA1E6B">
-            <wp:extent cx="2372659" cy="1112184"/>
-            <wp:effectExtent l="0" t="0" r="8890" b="0"/>
-            <wp:docPr id="5" name="Picture 5"/>
-            <wp:cNvGraphicFramePr>
-              <a:graphicFrameLocks xmlns:a="http://schemas.openxmlformats.org/drawingml/2006/main" noChangeAspect="1"/>
-            </wp:cNvGraphicFramePr>
-            <a:graphic xmlns:a="http://schemas.openxmlformats.org/drawingml/2006/main">
-              <a:graphicData uri="http://schemas.openxmlformats.org/drawingml/2006/picture">
-                <pic:pic xmlns:pic="http://schemas.openxmlformats.org/drawingml/2006/picture">
-                  <pic:nvPicPr>
-                    <pic:cNvPr id="0" name="Picture 3"/>
-                    <pic:cNvPicPr>
-                      <a:picLocks noChangeAspect="1" noChangeArrowheads="1"/>
-                    </pic:cNvPicPr>
-                  </pic:nvPicPr>
-                  <pic:blipFill>
-                    <a:blip r:embed="rId21">
-                      <a:extLst>
-                        <a:ext uri="{28A0092B-C50C-407E-A947-70E740481C1C}">
-                          <a14:useLocalDpi xmlns:a14="http://schemas.microsoft.com/office/drawing/2010/main" val="0"/>
-                        </a:ext>
-                      </a:extLst>
-                    </a:blip>
-                    <a:srcRect/>
-                    <a:stretch>
-                      <a:fillRect/>
-                    </a:stretch>
-                  </pic:blipFill>
-                  <pic:spPr bwMode="auto">
-                    <a:xfrm>
-                      <a:off x="0" y="0"/>
-                      <a:ext cx="2383518" cy="1117274"/>
-                    </a:xfrm>
-                    <a:prstGeom prst="rect">
-                      <a:avLst/>
-                    </a:prstGeom>
-                    <a:noFill/>
-                  </pic:spPr>
-                </pic:pic>
-              </a:graphicData>
-            </a:graphic>
-          </wp:inline>
-        </w:drawing>
-      </w:r>
-    </w:p>
-    <w:p>
-      <w:proofErr w:type="spellStart"/>
-      <w:r>
-        <w:t>phpinc</w:t>
-      </w:r>
-      <w:proofErr w:type="spellEnd"/>
-    </w:p>
-    <w:p>
-      <w:pPr>
-        <w:pStyle w:val="Heading2"/>
-      </w:pPr>
-      <w:bookmarkStart w:id="11" w:name="_Toc93671463"/>
-      <w:r>
-        <w:t xml:space="preserve">Add a </w:t>
-      </w:r>
-      <w:r>
-        <w:t>link to</w:t>
-      </w:r>
-      <w:r>
-        <w:t xml:space="preserve"> https page</w:t>
-      </w:r>
-      <w:bookmarkEnd w:id="11"/>
-    </w:p>
-    <w:p>
-      <w:r>
-        <w:t xml:space="preserve">At </w:t>
-      </w:r>
-      <w:proofErr w:type="spellStart"/>
-      <w:r>
-        <w:t>startup</w:t>
-      </w:r>
-      <w:proofErr w:type="spellEnd"/>
-      <w:r>
-        <w:t xml:space="preserve"> Uniserver shows the pages served by http server, not by the https server. </w:t>
-      </w:r>
-      <w:proofErr w:type="gramStart"/>
-      <w:r>
-        <w:t>So</w:t>
-      </w:r>
-      <w:proofErr w:type="gramEnd"/>
-      <w:r>
-        <w:t xml:space="preserve"> go and edit www/</w:t>
-      </w:r>
-      <w:proofErr w:type="spellStart"/>
-      <w:r>
-        <w:t>index.php</w:t>
-      </w:r>
-      <w:proofErr w:type="spellEnd"/>
-      <w:r>
-        <w:t xml:space="preserve"> to add the https served pages</w:t>
-      </w:r>
-    </w:p>
-    <w:p>
-      <w:pPr>
-        <w:pStyle w:val="code"/>
-      </w:pPr>
-      <w:r>
-        <w:t>&lt;h2&gt;Server links&lt;/h2&gt;</w:t>
-      </w:r>
-    </w:p>
-    <w:p>
-      <w:pPr>
-        <w:pStyle w:val="code"/>
-      </w:pPr>
-      <w:r>
-        <w:t>…</w:t>
-      </w:r>
-    </w:p>
-    <w:p>
-      <w:pPr>
-        <w:pStyle w:val="code"/>
-      </w:pPr>
-      <w:r>
-        <w:t xml:space="preserve">&lt;p&gt;&lt;a </w:t>
-      </w:r>
-      <w:proofErr w:type="spellStart"/>
-      <w:r>
-        <w:t>href</w:t>
-      </w:r>
-      <w:proofErr w:type="spellEnd"/>
-      <w:r>
-        <w:t>="https://localhost:8443/rapport/"&gt;Rapport&lt;/a&gt;</w:t>
-      </w:r>
-    </w:p>
-    <w:p>
-      <w:pPr>
-        <w:pStyle w:val="Heading2"/>
-      </w:pPr>
-      <w:bookmarkStart w:id="12" w:name="_Toc93671464"/>
-      <w:r>
-        <w:t xml:space="preserve">Starting </w:t>
-      </w:r>
-      <w:r>
-        <w:t>the web server</w:t>
-      </w:r>
-      <w:bookmarkEnd w:id="12"/>
-    </w:p>
-    <w:p>
-      <w:r>
-        <w:t>This couldn’t be simpler – just click the start apache button</w:t>
-      </w:r>
-    </w:p>
-    <w:p>
-      <w:r>
-        <w:rPr>
-          <w:noProof/>
-        </w:rPr>
-        <w:drawing>
-          <wp:inline distT="0" distB="0" distL="0" distR="0" wp14:anchorId="34EB37D1" wp14:editId="6A591A84">
+          <wp:inline distT="0" distB="0" distL="0" distR="0" wp14:anchorId="481D7A96" wp14:editId="2DF4A1C3">
             <wp:extent cx="4069080" cy="1409700"/>
             <wp:effectExtent l="0" t="0" r="7620" b="0"/>
             <wp:docPr id="17" name="Picture 17"/>
@@ -3113,7 +5391,7 @@
                     </pic:cNvPicPr>
                   </pic:nvPicPr>
                   <pic:blipFill>
-                    <a:blip r:embed="rId22">
+                    <a:blip r:embed="rId30">
                       <a:extLst>
                         <a:ext uri="{28A0092B-C50C-407E-A947-70E740481C1C}">
                           <a14:useLocalDpi xmlns:a14="http://schemas.microsoft.com/office/drawing/2010/main" val="0"/>
@@ -3144,14 +5422,7 @@
     </w:p>
     <w:p>
       <w:r>
-        <w:lastRenderedPageBreak/>
-        <w:t>This will lau</w:t>
-      </w:r>
-      <w:r>
-        <w:t>n</w:t>
-      </w:r>
-      <w:r>
-        <w:t>ch a web browser</w:t>
+        <w:t>This will launch a web browser</w:t>
       </w:r>
     </w:p>
     <w:p>
@@ -3160,7 +5431,7 @@
           <w:noProof/>
         </w:rPr>
         <w:drawing>
-          <wp:inline distT="0" distB="0" distL="0" distR="0" wp14:anchorId="5B906DA4" wp14:editId="47030CAC">
+          <wp:inline distT="0" distB="0" distL="0" distR="0" wp14:anchorId="1CEE8471" wp14:editId="055BAB49">
             <wp:extent cx="2958503" cy="2773082"/>
             <wp:effectExtent l="0" t="0" r="0" b="8255"/>
             <wp:docPr id="3" name="Picture 3"/>
@@ -3177,7 +5448,7 @@
                     </pic:cNvPicPr>
                   </pic:nvPicPr>
                   <pic:blipFill>
-                    <a:blip r:embed="rId23" cstate="print">
+                    <a:blip r:embed="rId31" cstate="print">
                       <a:extLst>
                         <a:ext uri="{28A0092B-C50C-407E-A947-70E740481C1C}">
                           <a14:useLocalDpi xmlns:a14="http://schemas.microsoft.com/office/drawing/2010/main" val="0"/>
@@ -3245,1180 +5516,11 @@
     </w:p>
     <w:p>
       <w:pPr>
-        <w:pStyle w:val="Heading1"/>
-      </w:pPr>
-      <w:bookmarkStart w:id="13" w:name="_Toc93671465"/>
-      <w:r>
-        <w:lastRenderedPageBreak/>
-        <w:t>Site pages</w:t>
-      </w:r>
-      <w:bookmarkEnd w:id="13"/>
-    </w:p>
-    <w:p>
-      <w:r>
-        <w:t>The site needs a number of subdirectories:</w:t>
-      </w:r>
-    </w:p>
-    <w:p>
-      <w:pPr>
-        <w:pStyle w:val="ListParagraph"/>
-        <w:numPr>
-          <w:ilvl w:val="0"/>
-          <w:numId w:val="2"/>
-        </w:numPr>
-      </w:pPr>
-      <w:proofErr w:type="spellStart"/>
-      <w:r>
-        <w:t>a</w:t>
-      </w:r>
-      <w:r>
-        <w:t>ppdinc</w:t>
-      </w:r>
-      <w:proofErr w:type="spellEnd"/>
-      <w:r>
-        <w:t xml:space="preserve"> – php classes to interrogate the AppDynamics ®™ APIs</w:t>
-      </w:r>
-    </w:p>
-    <w:p>
-      <w:pPr>
-        <w:pStyle w:val="ListParagraph"/>
-        <w:numPr>
-          <w:ilvl w:val="0"/>
-          <w:numId w:val="2"/>
-        </w:numPr>
-      </w:pPr>
-      <w:proofErr w:type="spellStart"/>
-      <w:r>
-        <w:t>p</w:t>
-      </w:r>
-      <w:r>
-        <w:t>hpinc</w:t>
-      </w:r>
-      <w:proofErr w:type="spellEnd"/>
-      <w:r>
-        <w:t xml:space="preserve"> – useful PHP functions</w:t>
-      </w:r>
-    </w:p>
-    <w:p>
-      <w:pPr>
-        <w:pStyle w:val="ListParagraph"/>
-        <w:numPr>
-          <w:ilvl w:val="0"/>
-          <w:numId w:val="2"/>
-        </w:numPr>
-      </w:pPr>
-      <w:proofErr w:type="spellStart"/>
-      <w:r>
-        <w:t>j</w:t>
-      </w:r>
-      <w:r>
-        <w:t>sinc</w:t>
-      </w:r>
-      <w:proofErr w:type="spellEnd"/>
-      <w:r>
-        <w:t xml:space="preserve"> – useful </w:t>
-      </w:r>
-      <w:proofErr w:type="spellStart"/>
-      <w:r>
-        <w:t>javascript</w:t>
-      </w:r>
-      <w:proofErr w:type="spellEnd"/>
-      <w:r>
-        <w:t xml:space="preserve"> functions</w:t>
-      </w:r>
-    </w:p>
-    <w:p>
-      <w:pPr>
-        <w:pStyle w:val="ListParagraph"/>
-        <w:numPr>
-          <w:ilvl w:val="0"/>
-          <w:numId w:val="2"/>
-        </w:numPr>
-      </w:pPr>
-      <w:r>
-        <w:t>r</w:t>
-      </w:r>
-      <w:r>
-        <w:t xml:space="preserve">apport – the </w:t>
-      </w:r>
-      <w:r>
-        <w:t>rapport web application</w:t>
-      </w:r>
-    </w:p>
-    <w:p>
-      <w:r>
-        <w:t xml:space="preserve">you </w:t>
-      </w:r>
-      <w:r>
-        <w:t>w</w:t>
-      </w:r>
-      <w:r>
-        <w:t xml:space="preserve">ill also need something to be able to clone </w:t>
-      </w:r>
-      <w:proofErr w:type="spellStart"/>
-      <w:r>
-        <w:t>gi</w:t>
-      </w:r>
-      <w:r>
-        <w:t>t</w:t>
-      </w:r>
-      <w:r>
-        <w:t>hub</w:t>
-      </w:r>
-      <w:proofErr w:type="spellEnd"/>
-      <w:r>
-        <w:t xml:space="preserve"> repos. I recommend using </w:t>
-      </w:r>
-      <w:hyperlink r:id="rId24" w:history="1">
-        <w:proofErr w:type="spellStart"/>
-        <w:r>
-          <w:rPr>
-            <w:rStyle w:val="Hyperlink"/>
-          </w:rPr>
-          <w:t>github</w:t>
-        </w:r>
-        <w:proofErr w:type="spellEnd"/>
-        <w:r>
-          <w:rPr>
-            <w:rStyle w:val="Hyperlink"/>
-          </w:rPr>
-          <w:t xml:space="preserve"> desktop</w:t>
-        </w:r>
-      </w:hyperlink>
-      <w:r>
-        <w:t xml:space="preserve"> for developing</w:t>
-      </w:r>
-      <w:r>
-        <w:t>.</w:t>
-      </w:r>
-      <w:r>
-        <w:t xml:space="preserve"> But if you just want to download just use a web browser</w:t>
-      </w:r>
-    </w:p>
-    <w:p>
-      <w:pPr>
-        <w:pStyle w:val="Heading2"/>
-      </w:pPr>
-      <w:bookmarkStart w:id="14" w:name="_Toc93671466"/>
-      <w:proofErr w:type="spellStart"/>
-      <w:r>
-        <w:t>phpinc</w:t>
-      </w:r>
-      <w:bookmarkEnd w:id="14"/>
-      <w:proofErr w:type="spellEnd"/>
-      <w:r>
-        <w:t>/ extra dependencies</w:t>
-      </w:r>
-    </w:p>
-    <w:tbl>
-      <w:tblPr>
-        <w:tblStyle w:val="TableGrid"/>
-        <w:tblW w:w="0" w:type="auto"/>
-        <w:tblLook w:val="04A0" w:firstRow="1" w:lastRow="0" w:firstColumn="1" w:lastColumn="0" w:noHBand="0" w:noVBand="1"/>
-      </w:tblPr>
-      <w:tblGrid>
-        <w:gridCol w:w="4195"/>
-        <w:gridCol w:w="4508"/>
-      </w:tblGrid>
-      <w:tr>
-        <w:tc>
-          <w:tcPr>
-            <w:tcW w:w="4195" w:type="dxa"/>
-          </w:tcPr>
-          <w:p>
-            <w:pPr>
-              <w:rPr>
-                <w:sz w:val="18"/>
-                <w:szCs w:val="18"/>
-              </w:rPr>
-            </w:pPr>
-            <w:r>
-              <w:rPr>
-                <w:sz w:val="18"/>
-                <w:szCs w:val="18"/>
-              </w:rPr>
-              <w:t>Files/folder</w:t>
-            </w:r>
-          </w:p>
-        </w:tc>
-        <w:tc>
-          <w:tcPr>
-            <w:tcW w:w="4508" w:type="dxa"/>
-          </w:tcPr>
-          <w:p>
-            <w:pPr>
-              <w:rPr>
-                <w:sz w:val="18"/>
-                <w:szCs w:val="18"/>
-              </w:rPr>
-            </w:pPr>
-            <w:r>
-              <w:rPr>
-                <w:sz w:val="18"/>
-                <w:szCs w:val="18"/>
-              </w:rPr>
-              <w:t>source</w:t>
-            </w:r>
-          </w:p>
-        </w:tc>
-      </w:tr>
-      <w:tr>
-        <w:tc>
-          <w:tcPr>
-            <w:tcW w:w="4195" w:type="dxa"/>
-          </w:tcPr>
-          <w:p>
-            <w:pPr>
-              <w:rPr>
-                <w:sz w:val="18"/>
-                <w:szCs w:val="18"/>
-              </w:rPr>
-            </w:pPr>
-            <w:proofErr w:type="spellStart"/>
-            <w:r>
-              <w:rPr>
-                <w:sz w:val="18"/>
-                <w:szCs w:val="18"/>
-              </w:rPr>
-              <w:t>ckinc</w:t>
-            </w:r>
-            <w:proofErr w:type="spellEnd"/>
-            <w:r>
-              <w:rPr>
-                <w:sz w:val="18"/>
-                <w:szCs w:val="18"/>
-              </w:rPr>
-              <w:t>/</w:t>
-            </w:r>
-          </w:p>
-        </w:tc>
-        <w:tc>
-          <w:tcPr>
-            <w:tcW w:w="4508" w:type="dxa"/>
-          </w:tcPr>
-          <w:p>
-            <w:pPr>
-              <w:rPr>
-                <w:sz w:val="18"/>
-                <w:szCs w:val="18"/>
-              </w:rPr>
-            </w:pPr>
-            <w:hyperlink r:id="rId25" w:history="1">
-              <w:r>
-                <w:rPr>
-                  <w:rStyle w:val="Hyperlink"/>
-                  <w:sz w:val="18"/>
-                  <w:szCs w:val="18"/>
-                </w:rPr>
-                <w:t>https://github.com/open768/phpinc/</w:t>
-              </w:r>
-            </w:hyperlink>
-          </w:p>
-        </w:tc>
-      </w:tr>
-      <w:tr>
-        <w:tc>
-          <w:tcPr>
-            <w:tcW w:w="4195" w:type="dxa"/>
-          </w:tcPr>
-          <w:p>
-            <w:pPr>
-              <w:rPr>
-                <w:sz w:val="18"/>
-                <w:szCs w:val="18"/>
-              </w:rPr>
-            </w:pPr>
-            <w:r>
-              <w:rPr>
-                <w:sz w:val="18"/>
-                <w:szCs w:val="18"/>
-              </w:rPr>
-              <w:t>appd/</w:t>
-            </w:r>
-          </w:p>
-        </w:tc>
-        <w:tc>
-          <w:tcPr>
-            <w:tcW w:w="4508" w:type="dxa"/>
-          </w:tcPr>
-          <w:p>
-            <w:pPr>
-              <w:rPr>
-                <w:sz w:val="18"/>
-                <w:szCs w:val="18"/>
-              </w:rPr>
-            </w:pPr>
-            <w:hyperlink r:id="rId26" w:history="1">
-              <w:r>
-                <w:rPr>
-                  <w:rStyle w:val="Hyperlink"/>
-                  <w:sz w:val="18"/>
-                  <w:szCs w:val="18"/>
-                </w:rPr>
-                <w:t>https://github.com/open768/appdinc</w:t>
-              </w:r>
-            </w:hyperlink>
-          </w:p>
-        </w:tc>
-      </w:tr>
-      <w:tr>
-        <w:tc>
-          <w:tcPr>
-            <w:tcW w:w="4195" w:type="dxa"/>
-          </w:tcPr>
-          <w:p>
-            <w:pPr>
-              <w:rPr>
-                <w:sz w:val="18"/>
-                <w:szCs w:val="18"/>
-              </w:rPr>
-            </w:pPr>
-            <w:r>
-              <w:rPr>
-                <w:sz w:val="18"/>
-                <w:szCs w:val="18"/>
-              </w:rPr>
-              <w:t>extra/php-</w:t>
-            </w:r>
-            <w:proofErr w:type="spellStart"/>
-            <w:r>
-              <w:rPr>
-                <w:sz w:val="18"/>
-                <w:szCs w:val="18"/>
-              </w:rPr>
-              <w:t>openssl</w:t>
-            </w:r>
-            <w:proofErr w:type="spellEnd"/>
-            <w:r>
-              <w:rPr>
-                <w:sz w:val="18"/>
-                <w:szCs w:val="18"/>
-              </w:rPr>
-              <w:t>-crypt</w:t>
-            </w:r>
-            <w:r>
-              <w:rPr>
-                <w:sz w:val="18"/>
-                <w:szCs w:val="18"/>
-              </w:rPr>
-              <w:t>/</w:t>
-            </w:r>
-            <w:proofErr w:type="spellStart"/>
-            <w:r>
-              <w:rPr>
-                <w:sz w:val="18"/>
-                <w:szCs w:val="18"/>
-              </w:rPr>
-              <w:t>cryptor.php</w:t>
-            </w:r>
-            <w:proofErr w:type="spellEnd"/>
-          </w:p>
-        </w:tc>
-        <w:tc>
-          <w:tcPr>
-            <w:tcW w:w="4508" w:type="dxa"/>
-          </w:tcPr>
-          <w:p>
-            <w:pPr>
-              <w:rPr>
-                <w:sz w:val="18"/>
-                <w:szCs w:val="18"/>
-              </w:rPr>
-            </w:pPr>
-            <w:r>
-              <w:rPr>
-                <w:sz w:val="18"/>
-                <w:szCs w:val="18"/>
-              </w:rPr>
-              <w:t>https://github.com/ioncube/php-openssl-cryptor/tree/master/src</w:t>
-            </w:r>
-          </w:p>
-        </w:tc>
-      </w:tr>
-    </w:tbl>
-    <w:p>
-      <w:pPr>
-        <w:pStyle w:val="Heading3"/>
-      </w:pPr>
-      <w:bookmarkStart w:id="15" w:name="_Toc93671470"/>
-      <w:proofErr w:type="spellStart"/>
-      <w:r>
-        <w:t>jsinc</w:t>
-      </w:r>
-      <w:proofErr w:type="spellEnd"/>
-      <w:r>
-        <w:t xml:space="preserve"> </w:t>
-      </w:r>
-      <w:r>
-        <w:t>dependencies</w:t>
-      </w:r>
-      <w:bookmarkEnd w:id="15"/>
-    </w:p>
-    <w:tbl>
-      <w:tblPr>
-        <w:tblStyle w:val="TableGrid"/>
-        <w:tblW w:w="8702" w:type="dxa"/>
-        <w:tblLayout w:type="fixed"/>
-        <w:tblLook w:val="04A0" w:firstRow="1" w:lastRow="0" w:firstColumn="1" w:lastColumn="0" w:noHBand="0" w:noVBand="1"/>
-      </w:tblPr>
-      <w:tblGrid>
-        <w:gridCol w:w="4203"/>
-        <w:gridCol w:w="4499"/>
-      </w:tblGrid>
-      <w:tr>
-        <w:tc>
-          <w:tcPr>
-            <w:tcW w:w="4203" w:type="dxa"/>
-          </w:tcPr>
-          <w:p>
-            <w:pPr>
-              <w:rPr>
-                <w:sz w:val="18"/>
-                <w:szCs w:val="18"/>
-              </w:rPr>
-            </w:pPr>
-            <w:r>
-              <w:rPr>
-                <w:sz w:val="18"/>
-                <w:szCs w:val="18"/>
-              </w:rPr>
-              <w:t>File</w:t>
-            </w:r>
-            <w:r>
-              <w:rPr>
-                <w:sz w:val="18"/>
-                <w:szCs w:val="18"/>
-              </w:rPr>
-              <w:t>/folder</w:t>
-            </w:r>
-          </w:p>
-        </w:tc>
-        <w:tc>
-          <w:tcPr>
-            <w:tcW w:w="4499" w:type="dxa"/>
-          </w:tcPr>
-          <w:p>
-            <w:pPr>
-              <w:rPr>
-                <w:sz w:val="18"/>
-                <w:szCs w:val="18"/>
-              </w:rPr>
-            </w:pPr>
-            <w:r>
-              <w:rPr>
-                <w:sz w:val="18"/>
-                <w:szCs w:val="18"/>
-              </w:rPr>
-              <w:t>source</w:t>
-            </w:r>
-          </w:p>
-        </w:tc>
-      </w:tr>
-      <w:tr>
-        <w:tc>
-          <w:tcPr>
-            <w:tcW w:w="4203" w:type="dxa"/>
-          </w:tcPr>
-          <w:p>
-            <w:pPr>
-              <w:rPr>
-                <w:sz w:val="18"/>
-                <w:szCs w:val="18"/>
-              </w:rPr>
-            </w:pPr>
-            <w:r>
-              <w:rPr>
-                <w:sz w:val="18"/>
-                <w:szCs w:val="18"/>
-              </w:rPr>
-              <w:t>ck-</w:t>
-            </w:r>
-            <w:proofErr w:type="spellStart"/>
-            <w:r>
-              <w:rPr>
-                <w:sz w:val="18"/>
-                <w:szCs w:val="18"/>
-              </w:rPr>
-              <w:t>inc</w:t>
-            </w:r>
-            <w:proofErr w:type="spellEnd"/>
-            <w:r>
-              <w:rPr>
-                <w:sz w:val="18"/>
-                <w:szCs w:val="18"/>
-              </w:rPr>
-              <w:t>/</w:t>
-            </w:r>
-          </w:p>
-        </w:tc>
-        <w:tc>
-          <w:tcPr>
-            <w:tcW w:w="4499" w:type="dxa"/>
-          </w:tcPr>
-          <w:p>
-            <w:pPr>
-              <w:rPr>
-                <w:sz w:val="18"/>
-                <w:szCs w:val="18"/>
-              </w:rPr>
-            </w:pPr>
-            <w:hyperlink r:id="rId27" w:history="1">
-              <w:r>
-                <w:rPr>
-                  <w:rStyle w:val="Hyperlink"/>
-                  <w:sz w:val="18"/>
-                  <w:szCs w:val="18"/>
-                </w:rPr>
-                <w:t>https://github.com/open768/jsinc</w:t>
-              </w:r>
-            </w:hyperlink>
-          </w:p>
-        </w:tc>
-      </w:tr>
-      <w:tr>
-        <w:tc>
-          <w:tcPr>
-            <w:tcW w:w="4203" w:type="dxa"/>
-          </w:tcPr>
-          <w:p>
-            <w:pPr>
-              <w:rPr>
-                <w:sz w:val="18"/>
-                <w:szCs w:val="18"/>
-              </w:rPr>
-            </w:pPr>
-            <w:r>
-              <w:rPr>
-                <w:sz w:val="18"/>
-                <w:szCs w:val="18"/>
-              </w:rPr>
-              <w:t>extra/</w:t>
-            </w:r>
-            <w:proofErr w:type="spellStart"/>
-            <w:r>
-              <w:rPr>
-                <w:sz w:val="18"/>
-                <w:szCs w:val="18"/>
-              </w:rPr>
-              <w:t>jquery</w:t>
-            </w:r>
-            <w:proofErr w:type="spellEnd"/>
-            <w:r>
-              <w:rPr>
-                <w:sz w:val="18"/>
-                <w:szCs w:val="18"/>
-              </w:rPr>
-              <w:t>/jquery-3.2.1.min.js</w:t>
-            </w:r>
-          </w:p>
-        </w:tc>
-        <w:tc>
-          <w:tcPr>
-            <w:tcW w:w="4499" w:type="dxa"/>
-          </w:tcPr>
-          <w:p>
-            <w:pPr>
-              <w:rPr>
-                <w:sz w:val="18"/>
-                <w:szCs w:val="18"/>
-              </w:rPr>
-            </w:pPr>
-            <w:r>
-              <w:rPr>
-                <w:sz w:val="18"/>
-                <w:szCs w:val="18"/>
-              </w:rPr>
-              <w:t>https://jquery.com/download/</w:t>
-            </w:r>
-          </w:p>
-        </w:tc>
-      </w:tr>
-      <w:tr>
-        <w:tc>
-          <w:tcPr>
-            <w:tcW w:w="4203" w:type="dxa"/>
-          </w:tcPr>
-          <w:p>
-            <w:pPr>
-              <w:rPr>
-                <w:sz w:val="18"/>
-                <w:szCs w:val="18"/>
-              </w:rPr>
-            </w:pPr>
-            <w:r>
-              <w:rPr>
-                <w:sz w:val="18"/>
-                <w:szCs w:val="18"/>
-              </w:rPr>
-              <w:t>extra/</w:t>
-            </w:r>
-            <w:proofErr w:type="spellStart"/>
-            <w:r>
-              <w:rPr>
-                <w:sz w:val="18"/>
-                <w:szCs w:val="18"/>
-              </w:rPr>
-              <w:t>jquery-ui</w:t>
-            </w:r>
-            <w:proofErr w:type="spellEnd"/>
-            <w:r>
-              <w:rPr>
-                <w:sz w:val="18"/>
-                <w:szCs w:val="18"/>
-              </w:rPr>
-              <w:t>/jquery-ui.min.js</w:t>
-            </w:r>
-          </w:p>
-        </w:tc>
-        <w:tc>
-          <w:tcPr>
-            <w:tcW w:w="4499" w:type="dxa"/>
-          </w:tcPr>
-          <w:p>
-            <w:pPr>
-              <w:rPr>
-                <w:sz w:val="18"/>
-                <w:szCs w:val="18"/>
-              </w:rPr>
-            </w:pPr>
-            <w:r>
-              <w:rPr>
-                <w:sz w:val="18"/>
-                <w:szCs w:val="18"/>
-              </w:rPr>
-              <w:t>https://jqueryui.com/download/</w:t>
-            </w:r>
-          </w:p>
-        </w:tc>
-      </w:tr>
-      <w:tr>
-        <w:tc>
-          <w:tcPr>
-            <w:tcW w:w="4203" w:type="dxa"/>
-          </w:tcPr>
-          <w:p>
-            <w:pPr>
-              <w:rPr>
-                <w:sz w:val="18"/>
-                <w:szCs w:val="18"/>
-              </w:rPr>
-            </w:pPr>
-            <w:r>
-              <w:rPr>
-                <w:sz w:val="18"/>
-                <w:szCs w:val="18"/>
-              </w:rPr>
-              <w:t>extra/</w:t>
-            </w:r>
-            <w:proofErr w:type="spellStart"/>
-            <w:r>
-              <w:rPr>
-                <w:sz w:val="18"/>
-                <w:szCs w:val="18"/>
-              </w:rPr>
-              <w:t>tablesorter</w:t>
-            </w:r>
-            <w:proofErr w:type="spellEnd"/>
-            <w:r>
-              <w:rPr>
-                <w:sz w:val="18"/>
-                <w:szCs w:val="18"/>
-              </w:rPr>
-              <w:t>/jquery.tablesorter.min.js</w:t>
-            </w:r>
-          </w:p>
-        </w:tc>
-        <w:tc>
-          <w:tcPr>
-            <w:tcW w:w="4499" w:type="dxa"/>
-          </w:tcPr>
-          <w:p>
-            <w:pPr>
-              <w:rPr>
-                <w:sz w:val="18"/>
-                <w:szCs w:val="18"/>
-              </w:rPr>
-            </w:pPr>
-            <w:hyperlink r:id="rId28" w:history="1">
-              <w:r>
-                <w:rPr>
-                  <w:rStyle w:val="Hyperlink"/>
-                  <w:sz w:val="18"/>
-                  <w:szCs w:val="18"/>
-                </w:rPr>
-                <w:t>https://github.com/christianbach/tablesorter</w:t>
-              </w:r>
-            </w:hyperlink>
-          </w:p>
-        </w:tc>
-      </w:tr>
-      <w:tr>
-        <w:tc>
-          <w:tcPr>
-            <w:tcW w:w="4203" w:type="dxa"/>
-          </w:tcPr>
-          <w:p>
-            <w:pPr>
-              <w:rPr>
-                <w:sz w:val="18"/>
-                <w:szCs w:val="18"/>
-              </w:rPr>
-            </w:pPr>
-            <w:r>
-              <w:rPr>
-                <w:sz w:val="18"/>
-                <w:szCs w:val="18"/>
-              </w:rPr>
-              <w:t>extra/</w:t>
-            </w:r>
-            <w:proofErr w:type="spellStart"/>
-            <w:r>
-              <w:rPr>
-                <w:sz w:val="18"/>
-                <w:szCs w:val="18"/>
-              </w:rPr>
-              <w:t>jquery-inview</w:t>
-            </w:r>
-            <w:proofErr w:type="spellEnd"/>
-            <w:r>
-              <w:rPr>
-                <w:sz w:val="18"/>
-                <w:szCs w:val="18"/>
-              </w:rPr>
-              <w:t>/jquery.inview.min.js</w:t>
-            </w:r>
-          </w:p>
-        </w:tc>
-        <w:tc>
-          <w:tcPr>
-            <w:tcW w:w="4499" w:type="dxa"/>
-          </w:tcPr>
-          <w:p>
-            <w:pPr>
-              <w:rPr>
-                <w:sz w:val="18"/>
-                <w:szCs w:val="18"/>
-              </w:rPr>
-            </w:pPr>
-            <w:hyperlink r:id="rId29" w:history="1">
-              <w:r>
-                <w:rPr>
-                  <w:rStyle w:val="Hyperlink"/>
-                  <w:sz w:val="18"/>
-                  <w:szCs w:val="18"/>
-                </w:rPr>
-                <w:t>https://github.com/protonet/jquery.inview</w:t>
-              </w:r>
-            </w:hyperlink>
-          </w:p>
-        </w:tc>
-      </w:tr>
-      <w:tr>
-        <w:tc>
-          <w:tcPr>
-            <w:tcW w:w="4203" w:type="dxa"/>
-          </w:tcPr>
-          <w:p>
-            <w:pPr>
-              <w:rPr>
-                <w:sz w:val="18"/>
-                <w:szCs w:val="18"/>
-              </w:rPr>
-            </w:pPr>
-            <w:r>
-              <w:rPr>
-                <w:sz w:val="18"/>
-                <w:szCs w:val="18"/>
-              </w:rPr>
-              <w:t>extra/</w:t>
-            </w:r>
-            <w:proofErr w:type="spellStart"/>
-            <w:r>
-              <w:rPr>
-                <w:sz w:val="18"/>
-                <w:szCs w:val="18"/>
-              </w:rPr>
-              <w:t>jquery</w:t>
-            </w:r>
-            <w:proofErr w:type="spellEnd"/>
-            <w:r>
-              <w:rPr>
-                <w:sz w:val="18"/>
-                <w:szCs w:val="18"/>
-              </w:rPr>
-              <w:t>-visible/jquery.visible.min.js</w:t>
-            </w:r>
-          </w:p>
-        </w:tc>
-        <w:tc>
-          <w:tcPr>
-            <w:tcW w:w="4499" w:type="dxa"/>
-          </w:tcPr>
-          <w:p>
-            <w:pPr>
-              <w:rPr>
-                <w:sz w:val="18"/>
-                <w:szCs w:val="18"/>
-              </w:rPr>
-            </w:pPr>
-            <w:r>
-              <w:rPr>
-                <w:sz w:val="18"/>
-                <w:szCs w:val="18"/>
-              </w:rPr>
-              <w:t>https://github.com/customd/jquery-visible</w:t>
-            </w:r>
-          </w:p>
-        </w:tc>
-      </w:tr>
-      <w:tr>
-        <w:tc>
-          <w:tcPr>
-            <w:tcW w:w="4203" w:type="dxa"/>
-          </w:tcPr>
-          <w:p>
-            <w:pPr>
-              <w:rPr>
-                <w:sz w:val="18"/>
-                <w:szCs w:val="18"/>
-              </w:rPr>
-            </w:pPr>
-            <w:r>
-              <w:rPr>
-                <w:sz w:val="18"/>
-                <w:szCs w:val="18"/>
-              </w:rPr>
-              <w:t>extra/</w:t>
-            </w:r>
-            <w:proofErr w:type="spellStart"/>
-            <w:r>
-              <w:rPr>
-                <w:sz w:val="18"/>
-                <w:szCs w:val="18"/>
-              </w:rPr>
-              <w:t>jquery</w:t>
-            </w:r>
-            <w:proofErr w:type="spellEnd"/>
-            <w:r>
-              <w:rPr>
-                <w:sz w:val="18"/>
-                <w:szCs w:val="18"/>
-              </w:rPr>
-              <w:t>-spinner/g-spinner.min.js</w:t>
-            </w:r>
-          </w:p>
-        </w:tc>
-        <w:tc>
-          <w:tcPr>
-            <w:tcW w:w="4499" w:type="dxa"/>
-          </w:tcPr>
-          <w:p>
-            <w:pPr>
-              <w:rPr>
-                <w:sz w:val="18"/>
-                <w:szCs w:val="18"/>
-              </w:rPr>
-            </w:pPr>
-            <w:r>
-              <w:rPr>
-                <w:sz w:val="18"/>
-                <w:szCs w:val="18"/>
-              </w:rPr>
-              <w:t>https://github.com/ceckenrode/g-spinner/tree/master/src</w:t>
-            </w:r>
-          </w:p>
-        </w:tc>
-      </w:tr>
-      <w:tr>
-        <w:tc>
-          <w:tcPr>
-            <w:tcW w:w="4203" w:type="dxa"/>
-          </w:tcPr>
-          <w:p>
-            <w:pPr>
-              <w:rPr>
-                <w:sz w:val="18"/>
-                <w:szCs w:val="18"/>
-              </w:rPr>
-            </w:pPr>
-            <w:r>
-              <w:rPr>
-                <w:sz w:val="18"/>
-                <w:szCs w:val="18"/>
-              </w:rPr>
-              <w:t>extra/</w:t>
-            </w:r>
-            <w:proofErr w:type="spellStart"/>
-            <w:r>
-              <w:rPr>
-                <w:sz w:val="18"/>
-                <w:szCs w:val="18"/>
-              </w:rPr>
-              <w:t>jquery-qtip</w:t>
-            </w:r>
-            <w:proofErr w:type="spellEnd"/>
-            <w:r>
-              <w:rPr>
-                <w:sz w:val="18"/>
-                <w:szCs w:val="18"/>
-              </w:rPr>
-              <w:t>/jquery.qtip.min.js</w:t>
-            </w:r>
-          </w:p>
-        </w:tc>
-        <w:tc>
-          <w:tcPr>
-            <w:tcW w:w="4499" w:type="dxa"/>
-          </w:tcPr>
-          <w:p>
-            <w:pPr>
-              <w:rPr>
-                <w:sz w:val="18"/>
-                <w:szCs w:val="18"/>
-              </w:rPr>
-            </w:pPr>
-            <w:hyperlink r:id="rId30" w:history="1">
-              <w:r>
-                <w:rPr>
-                  <w:rStyle w:val="Hyperlink"/>
-                  <w:sz w:val="18"/>
-                  <w:szCs w:val="18"/>
-                </w:rPr>
-                <w:t>https://github.com/salesagility/SuiteCRM/tree/master/include/javascript/qtip</w:t>
-              </w:r>
-            </w:hyperlink>
-          </w:p>
-        </w:tc>
-      </w:tr>
-      <w:tr>
-        <w:tc>
-          <w:tcPr>
-            <w:tcW w:w="4203" w:type="dxa"/>
-          </w:tcPr>
-          <w:p>
-            <w:pPr>
-              <w:rPr>
-                <w:sz w:val="18"/>
-                <w:szCs w:val="18"/>
-              </w:rPr>
-            </w:pPr>
-            <w:r>
-              <w:rPr>
-                <w:sz w:val="18"/>
-                <w:szCs w:val="18"/>
-              </w:rPr>
-              <w:t>extra/</w:t>
-            </w:r>
-            <w:proofErr w:type="spellStart"/>
-            <w:r>
-              <w:rPr>
-                <w:sz w:val="18"/>
-                <w:szCs w:val="18"/>
-              </w:rPr>
-              <w:t>jquery</w:t>
-            </w:r>
-            <w:proofErr w:type="spellEnd"/>
-            <w:r>
-              <w:rPr>
-                <w:sz w:val="18"/>
-                <w:szCs w:val="18"/>
-              </w:rPr>
-              <w:t>-mdl-dialog/mdl-jquery-modal-dialog.js</w:t>
-            </w:r>
-          </w:p>
-        </w:tc>
-        <w:tc>
-          <w:tcPr>
-            <w:tcW w:w="4499" w:type="dxa"/>
-          </w:tcPr>
-          <w:p>
-            <w:pPr>
-              <w:rPr>
-                <w:sz w:val="18"/>
-                <w:szCs w:val="18"/>
-              </w:rPr>
-            </w:pPr>
-            <w:r>
-              <w:rPr>
-                <w:sz w:val="18"/>
-                <w:szCs w:val="18"/>
-              </w:rPr>
-              <w:t>https://github.com/oRRs/mdl-jquery-modal-dialog/blob/master</w:t>
-            </w:r>
-          </w:p>
-        </w:tc>
-      </w:tr>
-      <w:tr>
-        <w:tc>
-          <w:tcPr>
-            <w:tcW w:w="4203" w:type="dxa"/>
-          </w:tcPr>
-          <w:p>
-            <w:pPr>
-              <w:rPr>
-                <w:sz w:val="18"/>
-                <w:szCs w:val="18"/>
-              </w:rPr>
-            </w:pPr>
-            <w:r>
-              <w:rPr>
-                <w:sz w:val="18"/>
-                <w:szCs w:val="18"/>
-              </w:rPr>
-              <w:t>extra/</w:t>
-            </w:r>
-            <w:proofErr w:type="spellStart"/>
-            <w:r>
-              <w:rPr>
-                <w:sz w:val="18"/>
-                <w:szCs w:val="18"/>
-              </w:rPr>
-              <w:t>j</w:t>
-            </w:r>
-            <w:r>
-              <w:rPr>
-                <w:sz w:val="18"/>
-                <w:szCs w:val="18"/>
-              </w:rPr>
-              <w:t>query-flowtype</w:t>
-            </w:r>
-            <w:proofErr w:type="spellEnd"/>
-            <w:r>
-              <w:rPr>
-                <w:sz w:val="18"/>
-                <w:szCs w:val="18"/>
-              </w:rPr>
-              <w:t>/flowtype.js</w:t>
-            </w:r>
-          </w:p>
-        </w:tc>
-        <w:tc>
-          <w:tcPr>
-            <w:tcW w:w="4499" w:type="dxa"/>
-          </w:tcPr>
-          <w:p>
-            <w:pPr>
-              <w:rPr>
-                <w:sz w:val="18"/>
-                <w:szCs w:val="18"/>
-              </w:rPr>
-            </w:pPr>
-            <w:r>
-              <w:rPr>
-                <w:sz w:val="18"/>
-                <w:szCs w:val="18"/>
-              </w:rPr>
-              <w:t>https://github.com/simplefocus/FlowType.JS/</w:t>
-            </w:r>
-          </w:p>
-        </w:tc>
-      </w:tr>
-      <w:tr>
-        <w:tc>
-          <w:tcPr>
-            <w:tcW w:w="4203" w:type="dxa"/>
-          </w:tcPr>
-          <w:p>
-            <w:pPr>
-              <w:rPr>
-                <w:sz w:val="18"/>
-                <w:szCs w:val="18"/>
-              </w:rPr>
-            </w:pPr>
-            <w:r>
-              <w:rPr>
-                <w:sz w:val="18"/>
-                <w:szCs w:val="18"/>
-              </w:rPr>
-              <w:t>extra/</w:t>
-            </w:r>
-            <w:r>
-              <w:rPr>
-                <w:sz w:val="18"/>
-                <w:szCs w:val="18"/>
-              </w:rPr>
-              <w:t>bean/bean.js</w:t>
-            </w:r>
-          </w:p>
-        </w:tc>
-        <w:tc>
-          <w:tcPr>
-            <w:tcW w:w="4499" w:type="dxa"/>
-          </w:tcPr>
-          <w:p>
-            <w:pPr>
-              <w:rPr>
-                <w:sz w:val="18"/>
-                <w:szCs w:val="18"/>
-              </w:rPr>
-            </w:pPr>
-            <w:r>
-              <w:rPr>
-                <w:sz w:val="18"/>
-                <w:szCs w:val="18"/>
-              </w:rPr>
-              <w:t>https://github.com/fat/bean</w:t>
-            </w:r>
-          </w:p>
-        </w:tc>
-      </w:tr>
-    </w:tbl>
-    <w:p>
-      <w:pPr>
-        <w:pStyle w:val="Heading2"/>
-      </w:pPr>
-      <w:bookmarkStart w:id="16" w:name="_Toc93671471"/>
-      <w:r>
-        <w:t>rapport</w:t>
-      </w:r>
-      <w:bookmarkEnd w:id="16"/>
-    </w:p>
-    <w:p>
-      <w:r>
-        <w:t xml:space="preserve">clone the repository </w:t>
-      </w:r>
-      <w:r>
-        <w:t xml:space="preserve">from </w:t>
-      </w:r>
-      <w:hyperlink r:id="rId31" w:history="1">
-        <w:r>
-          <w:rPr>
-            <w:rStyle w:val="Hyperlink"/>
-          </w:rPr>
-          <w:t>https://github.com/open768/rapport</w:t>
-        </w:r>
-      </w:hyperlink>
-    </w:p>
-    <w:p>
-      <w:pPr>
-        <w:pStyle w:val="Heading2"/>
-      </w:pPr>
-      <w:bookmarkStart w:id="17" w:name="_Toc93671472"/>
-      <w:r>
-        <w:t>you’re all set</w:t>
-      </w:r>
-      <w:bookmarkEnd w:id="17"/>
-    </w:p>
-    <w:p>
-      <w:r>
-        <w:t>with all these files in place you are now set to start the site</w:t>
-      </w:r>
-    </w:p>
-    <w:p/>
-    <w:p/>
-    <w:p>
-      <w:pPr>
         <w:spacing w:after="160" w:line="259" w:lineRule="auto"/>
         <w:rPr>
-          <w:rFonts w:asciiTheme="majorHAnsi" w:eastAsiaTheme="majorEastAsia" w:hAnsiTheme="majorHAnsi" w:cstheme="majorBidi"/>
-          <w:color w:val="2F5496" w:themeColor="accent1" w:themeShade="BF"/>
-          <w:sz w:val="32"/>
-          <w:szCs w:val="32"/>
+          <w:sz w:val="22"/>
         </w:rPr>
       </w:pPr>
-      <w:r>
-        <w:br w:type="page"/>
-      </w:r>
     </w:p>
     <w:sectPr>
       <w:footerReference w:type="default" r:id="rId32"/>
@@ -4552,6 +5654,119 @@
 <file path=word/numbering.xml><?xml version="1.0" encoding="utf-8"?>
 <w:numbering xmlns:wpc="http://schemas.microsoft.com/office/word/2010/wordprocessingCanvas" xmlns:cx="http://schemas.microsoft.com/office/drawing/2014/chartex" xmlns:cx1="http://schemas.microsoft.com/office/drawing/2015/9/8/chartex" xmlns:cx2="http://schemas.microsoft.com/office/drawing/2015/10/21/chartex" xmlns:cx3="http://schemas.microsoft.com/office/drawing/2016/5/9/chartex" xmlns:cx4="http://schemas.microsoft.com/office/drawing/2016/5/10/chartex" xmlns:cx5="http://schemas.microsoft.com/office/drawing/2016/5/11/chartex" xmlns:cx6="http://schemas.microsoft.com/office/drawing/2016/5/12/chartex" xmlns:cx7="http://schemas.microsoft.com/office/drawing/2016/5/13/chartex" xmlns:cx8="http://schemas.microsoft.com/office/drawing/2016/5/14/chartex" xmlns:mc="http://schemas.openxmlformats.org/markup-compatibility/2006" xmlns:aink="http://schemas.microsoft.com/office/drawing/2016/ink" xmlns:am3d="http://schemas.microsoft.com/office/drawing/2017/model3d" xmlns:o="urn:schemas-microsoft-com:office:office" xmlns:r="http://schemas.openxmlformats.org/officeDocument/2006/relationships" xmlns:m="http://schemas.openxmlformats.org/officeDocument/2006/math" xmlns:v="urn:schemas-microsoft-com:vml" xmlns:wp14="http://schemas.microsoft.com/office/word/2010/wordprocessingDrawing" xmlns:wp="http://schemas.openxmlformats.org/drawingml/2006/wordprocessingDrawing" xmlns:w10="urn:schemas-microsoft-com:office:word" xmlns:w="http://schemas.openxmlformats.org/wordprocessingml/2006/main" xmlns:w14="http://schemas.microsoft.com/office/word/2010/wordml" xmlns:w15="http://schemas.microsoft.com/office/word/2012/wordml" xmlns:w16cid="http://schemas.microsoft.com/office/word/2016/wordml/cid" xmlns:w16se="http://schemas.microsoft.com/office/word/2015/wordml/symex" xmlns:wpg="http://schemas.microsoft.com/office/word/2010/wordprocessingGroup" xmlns:wpi="http://schemas.microsoft.com/office/word/2010/wordprocessingInk" xmlns:wne="http://schemas.microsoft.com/office/word/2006/wordml" xmlns:wps="http://schemas.microsoft.com/office/word/2010/wordprocessingShape" mc:Ignorable="w14 w15 w16se w16cid wp14">
   <w:abstractNum w:abstractNumId="0" w15:restartNumberingAfterBreak="0">
+    <w:nsid w:val="005B46BE"/>
+    <w:multiLevelType w:val="hybridMultilevel"/>
+    <w:tmpl w:val="3F2857C0"/>
+    <w:lvl w:ilvl="0" w:tplc="08090001">
+      <w:start w:val="1"/>
+      <w:numFmt w:val="bullet"/>
+      <w:lvlText w:val=""/>
+      <w:lvlJc w:val="left"/>
+      <w:pPr>
+        <w:ind w:left="720" w:hanging="360"/>
+      </w:pPr>
+      <w:rPr>
+        <w:rFonts w:ascii="Symbol" w:hAnsi="Symbol" w:hint="default"/>
+      </w:rPr>
+    </w:lvl>
+    <w:lvl w:ilvl="1" w:tplc="08090003" w:tentative="1">
+      <w:start w:val="1"/>
+      <w:numFmt w:val="bullet"/>
+      <w:lvlText w:val="o"/>
+      <w:lvlJc w:val="left"/>
+      <w:pPr>
+        <w:ind w:left="1440" w:hanging="360"/>
+      </w:pPr>
+      <w:rPr>
+        <w:rFonts w:ascii="Courier New" w:hAnsi="Courier New" w:cs="Courier New" w:hint="default"/>
+      </w:rPr>
+    </w:lvl>
+    <w:lvl w:ilvl="2" w:tplc="08090005" w:tentative="1">
+      <w:start w:val="1"/>
+      <w:numFmt w:val="bullet"/>
+      <w:lvlText w:val=""/>
+      <w:lvlJc w:val="left"/>
+      <w:pPr>
+        <w:ind w:left="2160" w:hanging="360"/>
+      </w:pPr>
+      <w:rPr>
+        <w:rFonts w:ascii="Wingdings" w:hAnsi="Wingdings" w:hint="default"/>
+      </w:rPr>
+    </w:lvl>
+    <w:lvl w:ilvl="3" w:tplc="08090001" w:tentative="1">
+      <w:start w:val="1"/>
+      <w:numFmt w:val="bullet"/>
+      <w:lvlText w:val=""/>
+      <w:lvlJc w:val="left"/>
+      <w:pPr>
+        <w:ind w:left="2880" w:hanging="360"/>
+      </w:pPr>
+      <w:rPr>
+        <w:rFonts w:ascii="Symbol" w:hAnsi="Symbol" w:hint="default"/>
+      </w:rPr>
+    </w:lvl>
+    <w:lvl w:ilvl="4" w:tplc="08090003" w:tentative="1">
+      <w:start w:val="1"/>
+      <w:numFmt w:val="bullet"/>
+      <w:lvlText w:val="o"/>
+      <w:lvlJc w:val="left"/>
+      <w:pPr>
+        <w:ind w:left="3600" w:hanging="360"/>
+      </w:pPr>
+      <w:rPr>
+        <w:rFonts w:ascii="Courier New" w:hAnsi="Courier New" w:cs="Courier New" w:hint="default"/>
+      </w:rPr>
+    </w:lvl>
+    <w:lvl w:ilvl="5" w:tplc="08090005" w:tentative="1">
+      <w:start w:val="1"/>
+      <w:numFmt w:val="bullet"/>
+      <w:lvlText w:val=""/>
+      <w:lvlJc w:val="left"/>
+      <w:pPr>
+        <w:ind w:left="4320" w:hanging="360"/>
+      </w:pPr>
+      <w:rPr>
+        <w:rFonts w:ascii="Wingdings" w:hAnsi="Wingdings" w:hint="default"/>
+      </w:rPr>
+    </w:lvl>
+    <w:lvl w:ilvl="6" w:tplc="08090001" w:tentative="1">
+      <w:start w:val="1"/>
+      <w:numFmt w:val="bullet"/>
+      <w:lvlText w:val=""/>
+      <w:lvlJc w:val="left"/>
+      <w:pPr>
+        <w:ind w:left="5040" w:hanging="360"/>
+      </w:pPr>
+      <w:rPr>
+        <w:rFonts w:ascii="Symbol" w:hAnsi="Symbol" w:hint="default"/>
+      </w:rPr>
+    </w:lvl>
+    <w:lvl w:ilvl="7" w:tplc="08090003" w:tentative="1">
+      <w:start w:val="1"/>
+      <w:numFmt w:val="bullet"/>
+      <w:lvlText w:val="o"/>
+      <w:lvlJc w:val="left"/>
+      <w:pPr>
+        <w:ind w:left="5760" w:hanging="360"/>
+      </w:pPr>
+      <w:rPr>
+        <w:rFonts w:ascii="Courier New" w:hAnsi="Courier New" w:cs="Courier New" w:hint="default"/>
+      </w:rPr>
+    </w:lvl>
+    <w:lvl w:ilvl="8" w:tplc="08090005" w:tentative="1">
+      <w:start w:val="1"/>
+      <w:numFmt w:val="bullet"/>
+      <w:lvlText w:val=""/>
+      <w:lvlJc w:val="left"/>
+      <w:pPr>
+        <w:ind w:left="6480" w:hanging="360"/>
+      </w:pPr>
+      <w:rPr>
+        <w:rFonts w:ascii="Wingdings" w:hAnsi="Wingdings" w:hint="default"/>
+      </w:rPr>
+    </w:lvl>
+  </w:abstractNum>
+  <w:abstractNum w:abstractNumId="1" w15:restartNumberingAfterBreak="0">
     <w:nsid w:val="2A0E129E"/>
     <w:multiLevelType w:val="multilevel"/>
     <w:tmpl w:val="01DA6E26"/>
@@ -4646,7 +5861,7 @@
       </w:pPr>
     </w:lvl>
   </w:abstractNum>
-  <w:abstractNum w:abstractNumId="1" w15:restartNumberingAfterBreak="0">
+  <w:abstractNum w:abstractNumId="2" w15:restartNumberingAfterBreak="0">
     <w:nsid w:val="357F1610"/>
     <w:multiLevelType w:val="hybridMultilevel"/>
     <w:tmpl w:val="3C1EAD32"/>
@@ -4759,7 +5974,96 @@
       </w:rPr>
     </w:lvl>
   </w:abstractNum>
-  <w:abstractNum w:abstractNumId="2" w15:restartNumberingAfterBreak="0">
+  <w:abstractNum w:abstractNumId="3" w15:restartNumberingAfterBreak="0">
+    <w:nsid w:val="5C86542A"/>
+    <w:multiLevelType w:val="hybridMultilevel"/>
+    <w:tmpl w:val="57D01926"/>
+    <w:lvl w:ilvl="0" w:tplc="48CAF36E">
+      <w:start w:val="1"/>
+      <w:numFmt w:val="decimal"/>
+      <w:lvlText w:val="%1)"/>
+      <w:lvlJc w:val="left"/>
+      <w:pPr>
+        <w:ind w:left="720" w:hanging="360"/>
+      </w:pPr>
+      <w:rPr>
+        <w:rFonts w:hint="default"/>
+      </w:rPr>
+    </w:lvl>
+    <w:lvl w:ilvl="1" w:tplc="08090019">
+      <w:start w:val="1"/>
+      <w:numFmt w:val="lowerLetter"/>
+      <w:lvlText w:val="%2."/>
+      <w:lvlJc w:val="left"/>
+      <w:pPr>
+        <w:ind w:left="1440" w:hanging="360"/>
+      </w:pPr>
+    </w:lvl>
+    <w:lvl w:ilvl="2" w:tplc="0809001B" w:tentative="1">
+      <w:start w:val="1"/>
+      <w:numFmt w:val="lowerRoman"/>
+      <w:lvlText w:val="%3."/>
+      <w:lvlJc w:val="right"/>
+      <w:pPr>
+        <w:ind w:left="2160" w:hanging="180"/>
+      </w:pPr>
+    </w:lvl>
+    <w:lvl w:ilvl="3" w:tplc="0809000F" w:tentative="1">
+      <w:start w:val="1"/>
+      <w:numFmt w:val="decimal"/>
+      <w:lvlText w:val="%4."/>
+      <w:lvlJc w:val="left"/>
+      <w:pPr>
+        <w:ind w:left="2880" w:hanging="360"/>
+      </w:pPr>
+    </w:lvl>
+    <w:lvl w:ilvl="4" w:tplc="08090019" w:tentative="1">
+      <w:start w:val="1"/>
+      <w:numFmt w:val="lowerLetter"/>
+      <w:lvlText w:val="%5."/>
+      <w:lvlJc w:val="left"/>
+      <w:pPr>
+        <w:ind w:left="3600" w:hanging="360"/>
+      </w:pPr>
+    </w:lvl>
+    <w:lvl w:ilvl="5" w:tplc="0809001B" w:tentative="1">
+      <w:start w:val="1"/>
+      <w:numFmt w:val="lowerRoman"/>
+      <w:lvlText w:val="%6."/>
+      <w:lvlJc w:val="right"/>
+      <w:pPr>
+        <w:ind w:left="4320" w:hanging="180"/>
+      </w:pPr>
+    </w:lvl>
+    <w:lvl w:ilvl="6" w:tplc="0809000F" w:tentative="1">
+      <w:start w:val="1"/>
+      <w:numFmt w:val="decimal"/>
+      <w:lvlText w:val="%7."/>
+      <w:lvlJc w:val="left"/>
+      <w:pPr>
+        <w:ind w:left="5040" w:hanging="360"/>
+      </w:pPr>
+    </w:lvl>
+    <w:lvl w:ilvl="7" w:tplc="08090019" w:tentative="1">
+      <w:start w:val="1"/>
+      <w:numFmt w:val="lowerLetter"/>
+      <w:lvlText w:val="%8."/>
+      <w:lvlJc w:val="left"/>
+      <w:pPr>
+        <w:ind w:left="5760" w:hanging="360"/>
+      </w:pPr>
+    </w:lvl>
+    <w:lvl w:ilvl="8" w:tplc="0809001B" w:tentative="1">
+      <w:start w:val="1"/>
+      <w:numFmt w:val="lowerRoman"/>
+      <w:lvlText w:val="%9."/>
+      <w:lvlJc w:val="right"/>
+      <w:pPr>
+        <w:ind w:left="6480" w:hanging="180"/>
+      </w:pPr>
+    </w:lvl>
+  </w:abstractNum>
+  <w:abstractNum w:abstractNumId="4" w15:restartNumberingAfterBreak="0">
     <w:nsid w:val="63405909"/>
     <w:multiLevelType w:val="hybridMultilevel"/>
     <w:tmpl w:val="02548B6A"/>
@@ -4872,14 +6176,109 @@
       </w:rPr>
     </w:lvl>
   </w:abstractNum>
+  <w:abstractNum w:abstractNumId="5" w15:restartNumberingAfterBreak="0">
+    <w:nsid w:val="69AF38C6"/>
+    <w:multiLevelType w:val="hybridMultilevel"/>
+    <w:tmpl w:val="7536F944"/>
+    <w:lvl w:ilvl="0" w:tplc="0809000F">
+      <w:start w:val="1"/>
+      <w:numFmt w:val="decimal"/>
+      <w:lvlText w:val="%1."/>
+      <w:lvlJc w:val="left"/>
+      <w:pPr>
+        <w:ind w:left="720" w:hanging="360"/>
+      </w:pPr>
+    </w:lvl>
+    <w:lvl w:ilvl="1" w:tplc="08090019" w:tentative="1">
+      <w:start w:val="1"/>
+      <w:numFmt w:val="lowerLetter"/>
+      <w:lvlText w:val="%2."/>
+      <w:lvlJc w:val="left"/>
+      <w:pPr>
+        <w:ind w:left="1440" w:hanging="360"/>
+      </w:pPr>
+    </w:lvl>
+    <w:lvl w:ilvl="2" w:tplc="0809001B" w:tentative="1">
+      <w:start w:val="1"/>
+      <w:numFmt w:val="lowerRoman"/>
+      <w:lvlText w:val="%3."/>
+      <w:lvlJc w:val="right"/>
+      <w:pPr>
+        <w:ind w:left="2160" w:hanging="180"/>
+      </w:pPr>
+    </w:lvl>
+    <w:lvl w:ilvl="3" w:tplc="0809000F" w:tentative="1">
+      <w:start w:val="1"/>
+      <w:numFmt w:val="decimal"/>
+      <w:lvlText w:val="%4."/>
+      <w:lvlJc w:val="left"/>
+      <w:pPr>
+        <w:ind w:left="2880" w:hanging="360"/>
+      </w:pPr>
+    </w:lvl>
+    <w:lvl w:ilvl="4" w:tplc="08090019" w:tentative="1">
+      <w:start w:val="1"/>
+      <w:numFmt w:val="lowerLetter"/>
+      <w:lvlText w:val="%5."/>
+      <w:lvlJc w:val="left"/>
+      <w:pPr>
+        <w:ind w:left="3600" w:hanging="360"/>
+      </w:pPr>
+    </w:lvl>
+    <w:lvl w:ilvl="5" w:tplc="0809001B" w:tentative="1">
+      <w:start w:val="1"/>
+      <w:numFmt w:val="lowerRoman"/>
+      <w:lvlText w:val="%6."/>
+      <w:lvlJc w:val="right"/>
+      <w:pPr>
+        <w:ind w:left="4320" w:hanging="180"/>
+      </w:pPr>
+    </w:lvl>
+    <w:lvl w:ilvl="6" w:tplc="0809000F" w:tentative="1">
+      <w:start w:val="1"/>
+      <w:numFmt w:val="decimal"/>
+      <w:lvlText w:val="%7."/>
+      <w:lvlJc w:val="left"/>
+      <w:pPr>
+        <w:ind w:left="5040" w:hanging="360"/>
+      </w:pPr>
+    </w:lvl>
+    <w:lvl w:ilvl="7" w:tplc="08090019" w:tentative="1">
+      <w:start w:val="1"/>
+      <w:numFmt w:val="lowerLetter"/>
+      <w:lvlText w:val="%8."/>
+      <w:lvlJc w:val="left"/>
+      <w:pPr>
+        <w:ind w:left="5760" w:hanging="360"/>
+      </w:pPr>
+    </w:lvl>
+    <w:lvl w:ilvl="8" w:tplc="0809001B" w:tentative="1">
+      <w:start w:val="1"/>
+      <w:numFmt w:val="lowerRoman"/>
+      <w:lvlText w:val="%9."/>
+      <w:lvlJc w:val="right"/>
+      <w:pPr>
+        <w:ind w:left="6480" w:hanging="180"/>
+      </w:pPr>
+    </w:lvl>
+  </w:abstractNum>
   <w:num w:numId="1">
+    <w:abstractNumId w:val="1"/>
+  </w:num>
+  <w:num w:numId="2">
+    <w:abstractNumId w:val="2"/>
+  </w:num>
+  <w:num w:numId="3">
+    <w:abstractNumId w:val="4"/>
+  </w:num>
+  <w:num w:numId="4">
     <w:abstractNumId w:val="0"/>
   </w:num>
-  <w:num w:numId="2">
-    <w:abstractNumId w:val="1"/>
+  <w:num w:numId="5">
+    <w:abstractNumId w:val="5"/>
   </w:num>
-  <w:num w:numId="3">
-    <w:abstractNumId w:val="2"/>
+  <w:num w:numId="6">
+    <w:abstractNumId w:val="3"/>
   </w:num>
 </w:numbering>
 </file>
@@ -5281,7 +6680,7 @@
   <w:style w:type="paragraph" w:default="1" w:styleId="Normal">
     <w:name w:val="Normal"/>
     <w:qFormat/>
-    <w:rsid w:val="0031383C"/>
+    <w:rsid w:val="000C0EF2"/>
     <w:pPr>
       <w:spacing w:after="80" w:line="240" w:lineRule="auto"/>
     </w:pPr>
@@ -5330,7 +6729,6 @@
         <w:numId w:val="1"/>
       </w:numPr>
       <w:spacing w:before="240" w:after="0"/>
-      <w:ind w:left="578" w:hanging="578"/>
       <w:outlineLvl w:val="1"/>
     </w:pPr>
     <w:rPr>
@@ -5372,10 +6770,9 @@
     <w:next w:val="Normal"/>
     <w:link w:val="Heading4Char"/>
     <w:uiPriority w:val="9"/>
-    <w:semiHidden/>
     <w:unhideWhenUsed/>
     <w:qFormat/>
-    <w:rsid w:val="007E61F9"/>
+    <w:rsid w:val="00333400"/>
     <w:pPr>
       <w:keepNext/>
       <w:keepLines/>
@@ -5383,7 +6780,7 @@
         <w:ilvl w:val="3"/>
         <w:numId w:val="1"/>
       </w:numPr>
-      <w:spacing w:before="40" w:after="0"/>
+      <w:spacing w:before="120" w:after="0"/>
       <w:outlineLvl w:val="3"/>
     </w:pPr>
     <w:rPr>
@@ -5685,13 +7082,13 @@
     <w:basedOn w:val="DefaultParagraphFont"/>
     <w:link w:val="Heading4"/>
     <w:uiPriority w:val="9"/>
-    <w:semiHidden/>
-    <w:rsid w:val="007E61F9"/>
+    <w:rsid w:val="00333400"/>
     <w:rPr>
       <w:rFonts w:asciiTheme="majorHAnsi" w:eastAsiaTheme="majorEastAsia" w:hAnsiTheme="majorHAnsi" w:cstheme="majorBidi"/>
       <w:i/>
       <w:iCs/>
       <w:color w:val="2F5496" w:themeColor="accent1" w:themeShade="BF"/>
+      <w:sz w:val="20"/>
     </w:rPr>
   </w:style>
   <w:style w:type="character" w:customStyle="1" w:styleId="Heading5Char">
@@ -5987,6 +7384,307 @@
         <w:insideV w:val="single" w:sz="4" w:space="0" w:color="auto"/>
       </w:tblBorders>
     </w:tblPr>
+  </w:style>
+  <w:style w:type="table" w:styleId="GridTable4-Accent1">
+    <w:name w:val="Grid Table 4 Accent 1"/>
+    <w:basedOn w:val="TableNormal"/>
+    <w:uiPriority w:val="49"/>
+    <w:rsid w:val="00993F7A"/>
+    <w:pPr>
+      <w:spacing w:after="0" w:line="240" w:lineRule="auto"/>
+    </w:pPr>
+    <w:tblPr>
+      <w:tblStyleRowBandSize w:val="1"/>
+      <w:tblStyleColBandSize w:val="1"/>
+      <w:tblBorders>
+        <w:top w:val="single" w:sz="4" w:space="0" w:color="8EAADB" w:themeColor="accent1" w:themeTint="99"/>
+        <w:left w:val="single" w:sz="4" w:space="0" w:color="8EAADB" w:themeColor="accent1" w:themeTint="99"/>
+        <w:bottom w:val="single" w:sz="4" w:space="0" w:color="8EAADB" w:themeColor="accent1" w:themeTint="99"/>
+        <w:right w:val="single" w:sz="4" w:space="0" w:color="8EAADB" w:themeColor="accent1" w:themeTint="99"/>
+        <w:insideH w:val="single" w:sz="4" w:space="0" w:color="8EAADB" w:themeColor="accent1" w:themeTint="99"/>
+        <w:insideV w:val="single" w:sz="4" w:space="0" w:color="8EAADB" w:themeColor="accent1" w:themeTint="99"/>
+      </w:tblBorders>
+    </w:tblPr>
+    <w:tblStylePr w:type="firstRow">
+      <w:rPr>
+        <w:b/>
+        <w:bCs/>
+        <w:color w:val="FFFFFF" w:themeColor="background1"/>
+      </w:rPr>
+      <w:tblPr/>
+      <w:tcPr>
+        <w:tcBorders>
+          <w:top w:val="single" w:sz="4" w:space="0" w:color="4472C4" w:themeColor="accent1"/>
+          <w:left w:val="single" w:sz="4" w:space="0" w:color="4472C4" w:themeColor="accent1"/>
+          <w:bottom w:val="single" w:sz="4" w:space="0" w:color="4472C4" w:themeColor="accent1"/>
+          <w:right w:val="single" w:sz="4" w:space="0" w:color="4472C4" w:themeColor="accent1"/>
+          <w:insideH w:val="nil"/>
+          <w:insideV w:val="nil"/>
+        </w:tcBorders>
+        <w:shd w:val="clear" w:color="auto" w:fill="4472C4" w:themeFill="accent1"/>
+      </w:tcPr>
+    </w:tblStylePr>
+    <w:tblStylePr w:type="lastRow">
+      <w:rPr>
+        <w:b/>
+        <w:bCs/>
+      </w:rPr>
+      <w:tblPr/>
+      <w:tcPr>
+        <w:tcBorders>
+          <w:top w:val="double" w:sz="4" w:space="0" w:color="4472C4" w:themeColor="accent1"/>
+        </w:tcBorders>
+      </w:tcPr>
+    </w:tblStylePr>
+    <w:tblStylePr w:type="firstCol">
+      <w:rPr>
+        <w:b/>
+        <w:bCs/>
+      </w:rPr>
+    </w:tblStylePr>
+    <w:tblStylePr w:type="lastCol">
+      <w:rPr>
+        <w:b/>
+        <w:bCs/>
+      </w:rPr>
+    </w:tblStylePr>
+    <w:tblStylePr w:type="band1Vert">
+      <w:tblPr/>
+      <w:tcPr>
+        <w:shd w:val="clear" w:color="auto" w:fill="D9E2F3" w:themeFill="accent1" w:themeFillTint="33"/>
+      </w:tcPr>
+    </w:tblStylePr>
+    <w:tblStylePr w:type="band1Horz">
+      <w:tblPr/>
+      <w:tcPr>
+        <w:shd w:val="clear" w:color="auto" w:fill="D9E2F3" w:themeFill="accent1" w:themeFillTint="33"/>
+      </w:tcPr>
+    </w:tblStylePr>
+  </w:style>
+  <w:style w:type="table" w:styleId="GridTable1Light-Accent6">
+    <w:name w:val="Grid Table 1 Light Accent 6"/>
+    <w:basedOn w:val="TableNormal"/>
+    <w:uiPriority w:val="46"/>
+    <w:rsid w:val="00993F7A"/>
+    <w:pPr>
+      <w:spacing w:after="0" w:line="240" w:lineRule="auto"/>
+    </w:pPr>
+    <w:tblPr>
+      <w:tblStyleRowBandSize w:val="1"/>
+      <w:tblStyleColBandSize w:val="1"/>
+      <w:tblBorders>
+        <w:top w:val="single" w:sz="4" w:space="0" w:color="C5E0B3" w:themeColor="accent6" w:themeTint="66"/>
+        <w:left w:val="single" w:sz="4" w:space="0" w:color="C5E0B3" w:themeColor="accent6" w:themeTint="66"/>
+        <w:bottom w:val="single" w:sz="4" w:space="0" w:color="C5E0B3" w:themeColor="accent6" w:themeTint="66"/>
+        <w:right w:val="single" w:sz="4" w:space="0" w:color="C5E0B3" w:themeColor="accent6" w:themeTint="66"/>
+        <w:insideH w:val="single" w:sz="4" w:space="0" w:color="C5E0B3" w:themeColor="accent6" w:themeTint="66"/>
+        <w:insideV w:val="single" w:sz="4" w:space="0" w:color="C5E0B3" w:themeColor="accent6" w:themeTint="66"/>
+      </w:tblBorders>
+    </w:tblPr>
+    <w:tblStylePr w:type="firstRow">
+      <w:rPr>
+        <w:b/>
+        <w:bCs/>
+      </w:rPr>
+      <w:tblPr/>
+      <w:tcPr>
+        <w:tcBorders>
+          <w:bottom w:val="single" w:sz="12" w:space="0" w:color="A8D08D" w:themeColor="accent6" w:themeTint="99"/>
+        </w:tcBorders>
+      </w:tcPr>
+    </w:tblStylePr>
+    <w:tblStylePr w:type="lastRow">
+      <w:rPr>
+        <w:b/>
+        <w:bCs/>
+      </w:rPr>
+      <w:tblPr/>
+      <w:tcPr>
+        <w:tcBorders>
+          <w:top w:val="double" w:sz="2" w:space="0" w:color="A8D08D" w:themeColor="accent6" w:themeTint="99"/>
+        </w:tcBorders>
+      </w:tcPr>
+    </w:tblStylePr>
+    <w:tblStylePr w:type="firstCol">
+      <w:rPr>
+        <w:b/>
+        <w:bCs/>
+      </w:rPr>
+    </w:tblStylePr>
+    <w:tblStylePr w:type="lastCol">
+      <w:rPr>
+        <w:b/>
+        <w:bCs/>
+      </w:rPr>
+    </w:tblStylePr>
+  </w:style>
+  <w:style w:type="table" w:styleId="GridTable5Dark-Accent1">
+    <w:name w:val="Grid Table 5 Dark Accent 1"/>
+    <w:basedOn w:val="TableNormal"/>
+    <w:uiPriority w:val="50"/>
+    <w:rsid w:val="00993F7A"/>
+    <w:pPr>
+      <w:spacing w:after="0" w:line="240" w:lineRule="auto"/>
+    </w:pPr>
+    <w:tblPr>
+      <w:tblStyleRowBandSize w:val="1"/>
+      <w:tblStyleColBandSize w:val="1"/>
+      <w:tblBorders>
+        <w:top w:val="single" w:sz="4" w:space="0" w:color="FFFFFF" w:themeColor="background1"/>
+        <w:left w:val="single" w:sz="4" w:space="0" w:color="FFFFFF" w:themeColor="background1"/>
+        <w:bottom w:val="single" w:sz="4" w:space="0" w:color="FFFFFF" w:themeColor="background1"/>
+        <w:right w:val="single" w:sz="4" w:space="0" w:color="FFFFFF" w:themeColor="background1"/>
+        <w:insideH w:val="single" w:sz="4" w:space="0" w:color="FFFFFF" w:themeColor="background1"/>
+        <w:insideV w:val="single" w:sz="4" w:space="0" w:color="FFFFFF" w:themeColor="background1"/>
+      </w:tblBorders>
+    </w:tblPr>
+    <w:tcPr>
+      <w:shd w:val="clear" w:color="auto" w:fill="D9E2F3" w:themeFill="accent1" w:themeFillTint="33"/>
+    </w:tcPr>
+    <w:tblStylePr w:type="firstRow">
+      <w:rPr>
+        <w:b/>
+        <w:bCs/>
+        <w:color w:val="FFFFFF" w:themeColor="background1"/>
+      </w:rPr>
+      <w:tblPr/>
+      <w:tcPr>
+        <w:tcBorders>
+          <w:top w:val="single" w:sz="4" w:space="0" w:color="FFFFFF" w:themeColor="background1"/>
+          <w:left w:val="single" w:sz="4" w:space="0" w:color="FFFFFF" w:themeColor="background1"/>
+          <w:right w:val="single" w:sz="4" w:space="0" w:color="FFFFFF" w:themeColor="background1"/>
+          <w:insideH w:val="nil"/>
+          <w:insideV w:val="nil"/>
+        </w:tcBorders>
+        <w:shd w:val="clear" w:color="auto" w:fill="4472C4" w:themeFill="accent1"/>
+      </w:tcPr>
+    </w:tblStylePr>
+    <w:tblStylePr w:type="lastRow">
+      <w:rPr>
+        <w:b/>
+        <w:bCs/>
+        <w:color w:val="FFFFFF" w:themeColor="background1"/>
+      </w:rPr>
+      <w:tblPr/>
+      <w:tcPr>
+        <w:tcBorders>
+          <w:left w:val="single" w:sz="4" w:space="0" w:color="FFFFFF" w:themeColor="background1"/>
+          <w:bottom w:val="single" w:sz="4" w:space="0" w:color="FFFFFF" w:themeColor="background1"/>
+          <w:right w:val="single" w:sz="4" w:space="0" w:color="FFFFFF" w:themeColor="background1"/>
+          <w:insideH w:val="nil"/>
+          <w:insideV w:val="nil"/>
+        </w:tcBorders>
+        <w:shd w:val="clear" w:color="auto" w:fill="4472C4" w:themeFill="accent1"/>
+      </w:tcPr>
+    </w:tblStylePr>
+    <w:tblStylePr w:type="firstCol">
+      <w:rPr>
+        <w:b/>
+        <w:bCs/>
+        <w:color w:val="FFFFFF" w:themeColor="background1"/>
+      </w:rPr>
+      <w:tblPr/>
+      <w:tcPr>
+        <w:tcBorders>
+          <w:top w:val="single" w:sz="4" w:space="0" w:color="FFFFFF" w:themeColor="background1"/>
+          <w:left w:val="single" w:sz="4" w:space="0" w:color="FFFFFF" w:themeColor="background1"/>
+          <w:bottom w:val="single" w:sz="4" w:space="0" w:color="FFFFFF" w:themeColor="background1"/>
+          <w:insideV w:val="nil"/>
+        </w:tcBorders>
+        <w:shd w:val="clear" w:color="auto" w:fill="4472C4" w:themeFill="accent1"/>
+      </w:tcPr>
+    </w:tblStylePr>
+    <w:tblStylePr w:type="lastCol">
+      <w:rPr>
+        <w:b/>
+        <w:bCs/>
+        <w:color w:val="FFFFFF" w:themeColor="background1"/>
+      </w:rPr>
+      <w:tblPr/>
+      <w:tcPr>
+        <w:tcBorders>
+          <w:top w:val="single" w:sz="4" w:space="0" w:color="FFFFFF" w:themeColor="background1"/>
+          <w:bottom w:val="single" w:sz="4" w:space="0" w:color="FFFFFF" w:themeColor="background1"/>
+          <w:right w:val="single" w:sz="4" w:space="0" w:color="FFFFFF" w:themeColor="background1"/>
+          <w:insideV w:val="nil"/>
+        </w:tcBorders>
+        <w:shd w:val="clear" w:color="auto" w:fill="4472C4" w:themeFill="accent1"/>
+      </w:tcPr>
+    </w:tblStylePr>
+    <w:tblStylePr w:type="band1Vert">
+      <w:tblPr/>
+      <w:tcPr>
+        <w:shd w:val="clear" w:color="auto" w:fill="B4C6E7" w:themeFill="accent1" w:themeFillTint="66"/>
+      </w:tcPr>
+    </w:tblStylePr>
+    <w:tblStylePr w:type="band1Horz">
+      <w:tblPr/>
+      <w:tcPr>
+        <w:shd w:val="clear" w:color="auto" w:fill="B4C6E7" w:themeFill="accent1" w:themeFillTint="66"/>
+      </w:tcPr>
+    </w:tblStylePr>
+  </w:style>
+  <w:style w:type="paragraph" w:styleId="HTMLPreformatted">
+    <w:name w:val="HTML Preformatted"/>
+    <w:basedOn w:val="Normal"/>
+    <w:link w:val="HTMLPreformattedChar"/>
+    <w:uiPriority w:val="99"/>
+    <w:semiHidden/>
+    <w:unhideWhenUsed/>
+    <w:rsid w:val="00CB7AF9"/>
+    <w:pPr>
+      <w:tabs>
+        <w:tab w:val="left" w:pos="916"/>
+        <w:tab w:val="left" w:pos="1832"/>
+        <w:tab w:val="left" w:pos="2748"/>
+        <w:tab w:val="left" w:pos="3664"/>
+        <w:tab w:val="left" w:pos="4580"/>
+        <w:tab w:val="left" w:pos="5496"/>
+        <w:tab w:val="left" w:pos="6412"/>
+        <w:tab w:val="left" w:pos="7328"/>
+        <w:tab w:val="left" w:pos="8244"/>
+        <w:tab w:val="left" w:pos="9160"/>
+        <w:tab w:val="left" w:pos="10076"/>
+        <w:tab w:val="left" w:pos="10992"/>
+        <w:tab w:val="left" w:pos="11908"/>
+        <w:tab w:val="left" w:pos="12824"/>
+        <w:tab w:val="left" w:pos="13740"/>
+        <w:tab w:val="left" w:pos="14656"/>
+      </w:tabs>
+      <w:spacing w:after="0"/>
+    </w:pPr>
+    <w:rPr>
+      <w:rFonts w:ascii="Courier New" w:eastAsia="Times New Roman" w:hAnsi="Courier New" w:cs="Courier New"/>
+      <w:szCs w:val="20"/>
+      <w:lang w:eastAsia="en-GB"/>
+    </w:rPr>
+  </w:style>
+  <w:style w:type="character" w:customStyle="1" w:styleId="HTMLPreformattedChar">
+    <w:name w:val="HTML Preformatted Char"/>
+    <w:basedOn w:val="DefaultParagraphFont"/>
+    <w:link w:val="HTMLPreformatted"/>
+    <w:uiPriority w:val="99"/>
+    <w:semiHidden/>
+    <w:rsid w:val="00CB7AF9"/>
+    <w:rPr>
+      <w:rFonts w:ascii="Courier New" w:eastAsia="Times New Roman" w:hAnsi="Courier New" w:cs="Courier New"/>
+      <w:sz w:val="20"/>
+      <w:szCs w:val="20"/>
+      <w:lang w:eastAsia="en-GB"/>
+    </w:rPr>
+  </w:style>
+  <w:style w:type="character" w:styleId="HTMLCode">
+    <w:name w:val="HTML Code"/>
+    <w:basedOn w:val="DefaultParagraphFont"/>
+    <w:uiPriority w:val="99"/>
+    <w:semiHidden/>
+    <w:unhideWhenUsed/>
+    <w:rsid w:val="00CB7AF9"/>
+    <w:rPr>
+      <w:rFonts w:ascii="Courier New" w:eastAsia="Times New Roman" w:hAnsi="Courier New" w:cs="Courier New"/>
+      <w:sz w:val="20"/>
+      <w:szCs w:val="20"/>
+    </w:rPr>
   </w:style>
 </w:styles>
 </file>
@@ -6291,7 +7989,7 @@
 </file>
 
 <file path=customXml/itemProps1.xml><?xml version="1.0" encoding="utf-8"?>
-<ds:datastoreItem xmlns:ds="http://schemas.openxmlformats.org/officeDocument/2006/customXml" ds:itemID="{084CA0C1-0C54-46F9-BEEB-712484CBD32B}">
+<ds:datastoreItem xmlns:ds="http://schemas.openxmlformats.org/officeDocument/2006/customXml" ds:itemID="{91BAE185-E741-430A-A401-ED6EF82D7956}">
   <ds:schemaRefs>
     <ds:schemaRef ds:uri="http://schemas.openxmlformats.org/officeDocument/2006/bibliography"/>
   </ds:schemaRefs>

</xml_diff>

<commit_message>
updated docs about secrets
also reorderd code in renderhtml to be more logical
</commit_message>
<xml_diff>
--- a/[docs]/about/installing rapport.docx
+++ b/[docs]/about/installing rapport.docx
@@ -2319,7 +2319,7 @@
         <w:rPr>
           <w:rStyle w:val="codeChar"/>
         </w:rPr>
-        <w:t>%uniserver%</w:t>
+        <w:t>$UNISERVER</w:t>
       </w:r>
       <w:r>
         <w:t xml:space="preserve"> as the location of where uniserver is installed</w:t>
@@ -2333,7 +2333,7 @@
         <w:rPr>
           <w:rStyle w:val="codeChar"/>
         </w:rPr>
-        <w:t>%apache%</w:t>
+        <w:t>$APACHE</w:t>
       </w:r>
       <w:r>
         <w:t xml:space="preserve"> as a shortcut for </w:t>
@@ -2342,47 +2342,59 @@
         <w:rPr>
           <w:rStyle w:val="codeChar"/>
         </w:rPr>
-        <w:t>%uniserver%/core/apache2</w:t>
-      </w:r>
-    </w:p>
-    <w:p>
-      <w:pPr>
-        <w:pStyle w:val="Heading2"/>
-      </w:pPr>
-      <w:r>
-        <w:t>Configuring</w:t>
-      </w:r>
-      <w:bookmarkEnd w:id="5"/>
-    </w:p>
-    <w:p>
-      <w:r>
-        <w:t>Uniform zero is designed to run with minimal configuration</w:t>
-      </w:r>
-      <w:r>
-        <w:t xml:space="preserve">. </w:t>
-      </w:r>
-      <w:r>
-        <w:t>There are some things we need to do from the uniserver console</w:t>
-      </w:r>
-      <w:r>
-        <w:t>.</w:t>
-      </w:r>
-    </w:p>
-    <w:p>
-      <w:r>
-        <w:t xml:space="preserve">Optional: In my version of uniserver I disable </w:t>
-      </w:r>
-      <w:r>
-        <w:t>MySQL</w:t>
-      </w:r>
-      <w:r>
-        <w:t xml:space="preserve"> support by deleting the folder </w:t>
+        <w:t>$UNISERVER</w:t>
       </w:r>
       <w:r>
         <w:rPr>
           <w:rStyle w:val="codeChar"/>
         </w:rPr>
-        <w:t>%uniserver%/</w:t>
+        <w:t>/core/apache2</w:t>
+      </w:r>
+    </w:p>
+    <w:p>
+      <w:pPr>
+        <w:pStyle w:val="Heading2"/>
+      </w:pPr>
+      <w:r>
+        <w:t>Configuring</w:t>
+      </w:r>
+      <w:bookmarkEnd w:id="5"/>
+    </w:p>
+    <w:p>
+      <w:r>
+        <w:t>Uniform zero is designed to run with minimal configuration</w:t>
+      </w:r>
+      <w:r>
+        <w:t xml:space="preserve">. </w:t>
+      </w:r>
+      <w:r>
+        <w:t>There are some things we need to do from the uniserver console</w:t>
+      </w:r>
+      <w:r>
+        <w:t>.</w:t>
+      </w:r>
+    </w:p>
+    <w:p>
+      <w:r>
+        <w:t xml:space="preserve">Optional: In my version of uniserver I disable </w:t>
+      </w:r>
+      <w:r>
+        <w:t>MySQL</w:t>
+      </w:r>
+      <w:r>
+        <w:t xml:space="preserve"> support by deleting the folder </w:t>
+      </w:r>
+      <w:r>
+        <w:rPr>
+          <w:rStyle w:val="codeChar"/>
+        </w:rPr>
+        <w:t>$UNISERVER</w:t>
+      </w:r>
+      <w:r>
+        <w:rPr>
+          <w:rStyle w:val="codeChar"/>
+        </w:rPr>
+        <w:t>/</w:t>
       </w:r>
       <w:r>
         <w:rPr>
@@ -2421,7 +2433,13 @@
         <w:rPr>
           <w:rStyle w:val="codeChar"/>
         </w:rPr>
-        <w:t>%uniserver%/</w:t>
+        <w:t>$UNISERVER</w:t>
+      </w:r>
+      <w:r>
+        <w:rPr>
+          <w:rStyle w:val="codeChar"/>
+        </w:rPr>
+        <w:t>/</w:t>
       </w:r>
       <w:r>
         <w:rPr>
@@ -2767,7 +2785,7 @@
         <w:rPr>
           <w:rStyle w:val="codeChar"/>
         </w:rPr>
-        <w:t>%rapport%</w:t>
+        <w:t>$RAPPORT</w:t>
       </w:r>
     </w:p>
     <w:p>
@@ -3043,7 +3061,13 @@
         </w:numPr>
       </w:pPr>
       <w:r>
-        <w:t>Edit the file %apache%/conf/extra/</w:t>
+        <w:t xml:space="preserve">Edit the file </w:t>
+      </w:r>
+      <w:r>
+        <w:t>$APACHE</w:t>
+      </w:r>
+      <w:r>
+        <w:t>/conf/extra/</w:t>
       </w:r>
       <w:proofErr w:type="spellStart"/>
       <w:r>
@@ -3289,7 +3313,7 @@
         <w:rPr>
           <w:rStyle w:val="codeChar"/>
         </w:rPr>
-        <w:t>%rapport%</w:t>
+        <w:t>$RAPPORT</w:t>
       </w:r>
       <w:r>
         <w:t>"</w:t>
@@ -3327,8 +3351,6 @@
       <w:r>
         <w:t>Options Indexes</w:t>
       </w:r>
-      <w:bookmarkStart w:id="10" w:name="_GoBack"/>
-      <w:bookmarkEnd w:id="10"/>
     </w:p>
     <w:p>
       <w:pPr>
@@ -3342,7 +3364,7 @@
         <w:rPr>
           <w:rStyle w:val="codeChar"/>
         </w:rPr>
-        <w:t>%rapport%</w:t>
+        <w:t>$RAPPORT</w:t>
       </w:r>
       <w:r>
         <w:t>"&gt;</w:t>
@@ -3352,7 +3374,7 @@
       <w:pPr>
         <w:pStyle w:val="Heading4"/>
       </w:pPr>
-      <w:bookmarkStart w:id="11" w:name="_Toc93671465"/>
+      <w:bookmarkStart w:id="10" w:name="_Toc93671465"/>
       <w:bookmarkEnd w:id="9"/>
       <w:r>
         <w:t>Do an apache syntax check</w:t>
@@ -3513,7 +3535,7 @@
         <w:lastRenderedPageBreak/>
         <w:t>Site pages</w:t>
       </w:r>
-      <w:bookmarkEnd w:id="11"/>
+      <w:bookmarkEnd w:id="10"/>
     </w:p>
     <w:p>
       <w:r>
@@ -3660,12 +3682,12 @@
       <w:pPr>
         <w:pStyle w:val="Heading2"/>
       </w:pPr>
+      <w:bookmarkStart w:id="11" w:name="_Toc93671471"/>
       <w:bookmarkStart w:id="12" w:name="_Toc93671466"/>
-      <w:bookmarkStart w:id="13" w:name="_Toc93671471"/>
       <w:r>
         <w:t>rapport</w:t>
       </w:r>
-      <w:bookmarkEnd w:id="13"/>
+      <w:bookmarkEnd w:id="11"/>
     </w:p>
     <w:tbl>
       <w:tblPr>
@@ -3744,7 +3766,15 @@
                 <w:sz w:val="18"/>
                 <w:szCs w:val="18"/>
               </w:rPr>
-              <w:t>%rapport%/app/</w:t>
+              <w:t>$RAPPORT</w:t>
+            </w:r>
+            <w:r>
+              <w:rPr>
+                <w:b w:val="0"/>
+                <w:sz w:val="18"/>
+                <w:szCs w:val="18"/>
+              </w:rPr>
+              <w:t>/app/</w:t>
             </w:r>
           </w:p>
         </w:tc>
@@ -3865,7 +3895,15 @@
                 <w:sz w:val="18"/>
                 <w:szCs w:val="18"/>
               </w:rPr>
-              <w:t>%rapport%/</w:t>
+              <w:t>$RAPPORT</w:t>
+            </w:r>
+            <w:r>
+              <w:rPr>
+                <w:b w:val="0"/>
+                <w:sz w:val="18"/>
+                <w:szCs w:val="18"/>
+              </w:rPr>
+              <w:t>/</w:t>
             </w:r>
             <w:proofErr w:type="spellStart"/>
             <w:r>
@@ -3932,7 +3970,15 @@
                 <w:sz w:val="18"/>
                 <w:szCs w:val="18"/>
               </w:rPr>
-              <w:t>%rapport%/</w:t>
+              <w:t>$RAPPORT</w:t>
+            </w:r>
+            <w:r>
+              <w:rPr>
+                <w:b w:val="0"/>
+                <w:sz w:val="18"/>
+                <w:szCs w:val="18"/>
+              </w:rPr>
+              <w:t>/</w:t>
             </w:r>
             <w:proofErr w:type="spellStart"/>
             <w:r>
@@ -4007,7 +4053,15 @@
                 <w:sz w:val="18"/>
                 <w:szCs w:val="18"/>
               </w:rPr>
-              <w:t>%rapport%/</w:t>
+              <w:t>$RAPPORT</w:t>
+            </w:r>
+            <w:r>
+              <w:rPr>
+                <w:b w:val="0"/>
+                <w:sz w:val="18"/>
+                <w:szCs w:val="18"/>
+              </w:rPr>
+              <w:t>/</w:t>
             </w:r>
             <w:proofErr w:type="spellStart"/>
             <w:r>
@@ -4092,7 +4146,7 @@
       <w:pPr>
         <w:pStyle w:val="Heading2"/>
       </w:pPr>
-      <w:bookmarkStart w:id="14" w:name="_Toc93671470"/>
+      <w:bookmarkStart w:id="13" w:name="_Toc93671470"/>
       <w:proofErr w:type="spellStart"/>
       <w:r>
         <w:t>jsinc</w:t>
@@ -4104,7 +4158,7 @@
       <w:r>
         <w:t>dependencies</w:t>
       </w:r>
-      <w:bookmarkEnd w:id="14"/>
+      <w:bookmarkEnd w:id="13"/>
     </w:p>
     <w:tbl>
       <w:tblPr>
@@ -4191,7 +4245,15 @@
                 <w:sz w:val="18"/>
                 <w:szCs w:val="18"/>
               </w:rPr>
-              <w:t>%rapport%/</w:t>
+              <w:t>$RAPPORT</w:t>
+            </w:r>
+            <w:r>
+              <w:rPr>
+                <w:b w:val="0"/>
+                <w:sz w:val="18"/>
+                <w:szCs w:val="18"/>
+              </w:rPr>
+              <w:t>/</w:t>
             </w:r>
             <w:proofErr w:type="spellStart"/>
             <w:r>
@@ -4258,7 +4320,15 @@
                 <w:sz w:val="18"/>
                 <w:szCs w:val="18"/>
               </w:rPr>
-              <w:t>%rapport%/</w:t>
+              <w:t>$RAPPORT</w:t>
+            </w:r>
+            <w:r>
+              <w:rPr>
+                <w:b w:val="0"/>
+                <w:sz w:val="18"/>
+                <w:szCs w:val="18"/>
+              </w:rPr>
+              <w:t>/</w:t>
             </w:r>
             <w:proofErr w:type="spellStart"/>
             <w:r>
@@ -4348,7 +4418,15 @@
                 <w:sz w:val="18"/>
                 <w:szCs w:val="18"/>
               </w:rPr>
-              <w:t>%rapport%/</w:t>
+              <w:t>$RAPPORT</w:t>
+            </w:r>
+            <w:r>
+              <w:rPr>
+                <w:b w:val="0"/>
+                <w:sz w:val="18"/>
+                <w:szCs w:val="18"/>
+              </w:rPr>
+              <w:t>/</w:t>
             </w:r>
             <w:proofErr w:type="spellStart"/>
             <w:r>
@@ -4438,7 +4516,15 @@
                 <w:sz w:val="18"/>
                 <w:szCs w:val="18"/>
               </w:rPr>
-              <w:t>%rapport%/</w:t>
+              <w:t>$RAPPORT</w:t>
+            </w:r>
+            <w:r>
+              <w:rPr>
+                <w:b w:val="0"/>
+                <w:sz w:val="18"/>
+                <w:szCs w:val="18"/>
+              </w:rPr>
+              <w:t>/</w:t>
             </w:r>
             <w:proofErr w:type="spellStart"/>
             <w:r>
@@ -4531,7 +4617,15 @@
                 <w:sz w:val="18"/>
                 <w:szCs w:val="18"/>
               </w:rPr>
-              <w:t>%rapport%/</w:t>
+              <w:t>$RAPPORT</w:t>
+            </w:r>
+            <w:r>
+              <w:rPr>
+                <w:b w:val="0"/>
+                <w:sz w:val="18"/>
+                <w:szCs w:val="18"/>
+              </w:rPr>
+              <w:t>/</w:t>
             </w:r>
             <w:proofErr w:type="spellStart"/>
             <w:r>
@@ -4624,7 +4718,15 @@
                 <w:sz w:val="18"/>
                 <w:szCs w:val="18"/>
               </w:rPr>
-              <w:t>%rapport%/</w:t>
+              <w:t>$RAPPORT</w:t>
+            </w:r>
+            <w:r>
+              <w:rPr>
+                <w:b w:val="0"/>
+                <w:sz w:val="18"/>
+                <w:szCs w:val="18"/>
+              </w:rPr>
+              <w:t>/</w:t>
             </w:r>
             <w:proofErr w:type="spellStart"/>
             <w:r>
@@ -4714,7 +4816,15 @@
                 <w:sz w:val="18"/>
                 <w:szCs w:val="18"/>
               </w:rPr>
-              <w:t>%rapport%/</w:t>
+              <w:t>$RAPPORT</w:t>
+            </w:r>
+            <w:r>
+              <w:rPr>
+                <w:b w:val="0"/>
+                <w:sz w:val="18"/>
+                <w:szCs w:val="18"/>
+              </w:rPr>
+              <w:t>/</w:t>
             </w:r>
             <w:proofErr w:type="spellStart"/>
             <w:r>
@@ -4804,7 +4914,15 @@
                 <w:sz w:val="18"/>
                 <w:szCs w:val="18"/>
               </w:rPr>
-              <w:t>%rapport%/</w:t>
+              <w:t>$RAPPORT</w:t>
+            </w:r>
+            <w:r>
+              <w:rPr>
+                <w:b w:val="0"/>
+                <w:sz w:val="18"/>
+                <w:szCs w:val="18"/>
+              </w:rPr>
+              <w:t>/</w:t>
             </w:r>
             <w:proofErr w:type="spellStart"/>
             <w:r>
@@ -4897,7 +5015,15 @@
                 <w:sz w:val="18"/>
                 <w:szCs w:val="18"/>
               </w:rPr>
-              <w:t>%rapport%/</w:t>
+              <w:t>$RAPPORT</w:t>
+            </w:r>
+            <w:r>
+              <w:rPr>
+                <w:b w:val="0"/>
+                <w:sz w:val="18"/>
+                <w:szCs w:val="18"/>
+              </w:rPr>
+              <w:t>/</w:t>
             </w:r>
             <w:r>
               <w:rPr>
@@ -4967,7 +5093,15 @@
                 <w:sz w:val="18"/>
                 <w:szCs w:val="18"/>
               </w:rPr>
-              <w:t>%rapport%/</w:t>
+              <w:t>$RAPPORT</w:t>
+            </w:r>
+            <w:r>
+              <w:rPr>
+                <w:b w:val="0"/>
+                <w:sz w:val="18"/>
+                <w:szCs w:val="18"/>
+              </w:rPr>
+              <w:t>/</w:t>
             </w:r>
             <w:proofErr w:type="spellStart"/>
             <w:r>
@@ -5065,7 +5199,15 @@
                 <w:sz w:val="18"/>
                 <w:szCs w:val="18"/>
               </w:rPr>
-              <w:t>%rapport%/</w:t>
+              <w:t>$RAPPORT</w:t>
+            </w:r>
+            <w:r>
+              <w:rPr>
+                <w:b w:val="0"/>
+                <w:sz w:val="18"/>
+                <w:szCs w:val="18"/>
+              </w:rPr>
+              <w:t>/</w:t>
             </w:r>
             <w:proofErr w:type="spellStart"/>
             <w:r>
@@ -5130,15 +5272,154 @@
       <w:pPr>
         <w:pStyle w:val="Heading2"/>
       </w:pPr>
-      <w:bookmarkStart w:id="15" w:name="_Toc93671472"/>
+      <w:bookmarkStart w:id="14" w:name="_Toc93671472"/>
       <w:r>
         <w:t>secrets</w:t>
       </w:r>
     </w:p>
     <w:p>
-      <w:r>
-        <w:t>TBD</w:t>
-      </w:r>
+      <w:pPr>
+        <w:pStyle w:val="ListParagraph"/>
+        <w:numPr>
+          <w:ilvl w:val="0"/>
+          <w:numId w:val="7"/>
+        </w:numPr>
+        <w:rPr>
+          <w:rStyle w:val="codeChar"/>
+          <w:rFonts w:asciiTheme="minorHAnsi" w:eastAsiaTheme="minorHAnsi" w:hAnsiTheme="minorHAnsi"/>
+          <w:sz w:val="20"/>
+          <w:szCs w:val="22"/>
+          <w:shd w:val="clear" w:color="auto" w:fill="auto"/>
+        </w:rPr>
+      </w:pPr>
+      <w:r>
+        <w:t xml:space="preserve">make a copy of the file </w:t>
+      </w:r>
+      <w:r>
+        <w:rPr>
+          <w:rStyle w:val="codeChar"/>
+        </w:rPr>
+        <w:t>$RAPPORT</w:t>
+      </w:r>
+      <w:r>
+        <w:rPr>
+          <w:rStyle w:val="codeChar"/>
+        </w:rPr>
+        <w:t>/</w:t>
+      </w:r>
+      <w:proofErr w:type="spellStart"/>
+      <w:r>
+        <w:rPr>
+          <w:rStyle w:val="codeChar"/>
+        </w:rPr>
+        <w:t>inc</w:t>
+      </w:r>
+      <w:proofErr w:type="spellEnd"/>
+      <w:r>
+        <w:rPr>
+          <w:rStyle w:val="codeChar"/>
+        </w:rPr>
+        <w:t>/secret-</w:t>
+      </w:r>
+      <w:proofErr w:type="spellStart"/>
+      <w:r>
+        <w:rPr>
+          <w:rStyle w:val="codeChar"/>
+        </w:rPr>
+        <w:t>example.php</w:t>
+      </w:r>
+      <w:proofErr w:type="spellEnd"/>
+      <w:r>
+        <w:t xml:space="preserve"> as </w:t>
+      </w:r>
+      <w:r>
+        <w:rPr>
+          <w:rStyle w:val="codeChar"/>
+        </w:rPr>
+        <w:t>$RAPPORT</w:t>
+      </w:r>
+      <w:r>
+        <w:rPr>
+          <w:rStyle w:val="codeChar"/>
+        </w:rPr>
+        <w:t>/</w:t>
+      </w:r>
+      <w:proofErr w:type="spellStart"/>
+      <w:r>
+        <w:rPr>
+          <w:rStyle w:val="codeChar"/>
+        </w:rPr>
+        <w:t>inc</w:t>
+      </w:r>
+      <w:proofErr w:type="spellEnd"/>
+      <w:r>
+        <w:rPr>
+          <w:rStyle w:val="codeChar"/>
+        </w:rPr>
+        <w:t>/</w:t>
+      </w:r>
+      <w:proofErr w:type="spellStart"/>
+      <w:r>
+        <w:rPr>
+          <w:rStyle w:val="codeChar"/>
+        </w:rPr>
+        <w:t>secret.php</w:t>
+      </w:r>
+      <w:proofErr w:type="spellEnd"/>
+    </w:p>
+    <w:p>
+      <w:pPr>
+        <w:pStyle w:val="ListParagraph"/>
+        <w:numPr>
+          <w:ilvl w:val="0"/>
+          <w:numId w:val="7"/>
+        </w:numPr>
+      </w:pPr>
+      <w:r>
+        <w:t xml:space="preserve">edit </w:t>
+      </w:r>
+      <w:r>
+        <w:rPr>
+          <w:rStyle w:val="codeChar"/>
+        </w:rPr>
+        <w:t>$RAPPORT</w:t>
+      </w:r>
+      <w:r>
+        <w:rPr>
+          <w:rStyle w:val="codeChar"/>
+        </w:rPr>
+        <w:t>/</w:t>
+      </w:r>
+      <w:proofErr w:type="spellStart"/>
+      <w:r>
+        <w:rPr>
+          <w:rStyle w:val="codeChar"/>
+        </w:rPr>
+        <w:t>inc</w:t>
+      </w:r>
+      <w:proofErr w:type="spellEnd"/>
+      <w:r>
+        <w:rPr>
+          <w:rStyle w:val="codeChar"/>
+        </w:rPr>
+        <w:t>/</w:t>
+      </w:r>
+      <w:proofErr w:type="spellStart"/>
+      <w:r>
+        <w:rPr>
+          <w:rStyle w:val="codeChar"/>
+        </w:rPr>
+        <w:t>secret.php</w:t>
+      </w:r>
+      <w:proofErr w:type="spellEnd"/>
+      <w:r>
+        <w:t xml:space="preserve"> and provid</w:t>
+      </w:r>
+      <w:r>
+        <w:t>e your secrets as needed.</w:t>
+      </w:r>
+      <w:bookmarkStart w:id="15" w:name="_GoBack"/>
+      <w:bookmarkEnd w:id="15"/>
     </w:p>
     <w:p>
       <w:pPr>
@@ -5149,6 +5430,14 @@
       </w:r>
     </w:p>
     <w:p>
+      <w:pPr>
+        <w:pStyle w:val="IntenseQuote"/>
+      </w:pPr>
+      <w:r>
+        <w:t>WORK in progress</w:t>
+      </w:r>
+    </w:p>
+    <w:p>
       <w:r>
         <w:t>create an .</w:t>
       </w:r>
@@ -5158,10 +5447,16 @@
       </w:r>
       <w:proofErr w:type="spellEnd"/>
       <w:r>
-        <w:t xml:space="preserve"> file in %rapport% so that it redirects to the rapport app</w:t>
-      </w:r>
-    </w:p>
-    <w:bookmarkEnd w:id="15"/>
+        <w:t xml:space="preserve"> file in </w:t>
+      </w:r>
+      <w:r>
+        <w:t>$RAPPORT</w:t>
+      </w:r>
+      <w:r>
+        <w:t xml:space="preserve"> so that it redirects to the rapport app</w:t>
+      </w:r>
+    </w:p>
+    <w:bookmarkEnd w:id="14"/>
     <w:p>
       <w:pPr>
         <w:pStyle w:val="code"/>
@@ -5174,6 +5469,7 @@
           <w:sz w:val="16"/>
           <w:szCs w:val="18"/>
         </w:rPr>
+        <w:lastRenderedPageBreak/>
         <w:t>DirectoryIndex</w:t>
       </w:r>
       <w:proofErr w:type="spellEnd"/>
@@ -5262,8 +5558,8 @@
       <w:pPr>
         <w:pStyle w:val="Heading1"/>
       </w:pPr>
-      <w:bookmarkStart w:id="16" w:name="_Toc93671464"/>
-      <w:bookmarkStart w:id="17" w:name="_Toc93671463"/>
+      <w:bookmarkStart w:id="16" w:name="_Toc93671463"/>
+      <w:bookmarkStart w:id="17" w:name="_Toc93671464"/>
       <w:r>
         <w:lastRenderedPageBreak/>
         <w:t>Start the server</w:t>
@@ -5282,7 +5578,7 @@
       <w:r>
         <w:t xml:space="preserve"> https page</w:t>
       </w:r>
-      <w:bookmarkEnd w:id="17"/>
+      <w:bookmarkEnd w:id="16"/>
     </w:p>
     <w:p>
       <w:r>
@@ -5308,7 +5604,13 @@
         <w:rPr>
           <w:rStyle w:val="codeChar"/>
         </w:rPr>
-        <w:t>%uniserver%/www/</w:t>
+        <w:t>$UNISERVER</w:t>
+      </w:r>
+      <w:r>
+        <w:rPr>
+          <w:rStyle w:val="codeChar"/>
+        </w:rPr>
+        <w:t>/www/</w:t>
       </w:r>
       <w:proofErr w:type="spellStart"/>
       <w:r>
@@ -5321,6 +5623,9 @@
       <w:r>
         <w:t xml:space="preserve"> to add the https served pages</w:t>
       </w:r>
+      <w:r>
+        <w:t>. Example below</w:t>
+      </w:r>
     </w:p>
     <w:p>
       <w:pPr>
@@ -5361,7 +5666,7 @@
       <w:r>
         <w:t>Start the web server</w:t>
       </w:r>
-      <w:bookmarkEnd w:id="16"/>
+      <w:bookmarkEnd w:id="17"/>
     </w:p>
     <w:p>
       <w:r>
@@ -5862,9 +6167,9 @@
     </w:lvl>
   </w:abstractNum>
   <w:abstractNum w:abstractNumId="2" w15:restartNumberingAfterBreak="0">
-    <w:nsid w:val="357F1610"/>
+    <w:nsid w:val="312636FB"/>
     <w:multiLevelType w:val="hybridMultilevel"/>
-    <w:tmpl w:val="3C1EAD32"/>
+    <w:tmpl w:val="EDAEF220"/>
     <w:lvl w:ilvl="0" w:tplc="08090001">
       <w:start w:val="1"/>
       <w:numFmt w:val="bullet"/>
@@ -5975,6 +6280,119 @@
     </w:lvl>
   </w:abstractNum>
   <w:abstractNum w:abstractNumId="3" w15:restartNumberingAfterBreak="0">
+    <w:nsid w:val="357F1610"/>
+    <w:multiLevelType w:val="hybridMultilevel"/>
+    <w:tmpl w:val="3C1EAD32"/>
+    <w:lvl w:ilvl="0" w:tplc="08090001">
+      <w:start w:val="1"/>
+      <w:numFmt w:val="bullet"/>
+      <w:lvlText w:val=""/>
+      <w:lvlJc w:val="left"/>
+      <w:pPr>
+        <w:ind w:left="720" w:hanging="360"/>
+      </w:pPr>
+      <w:rPr>
+        <w:rFonts w:ascii="Symbol" w:hAnsi="Symbol" w:hint="default"/>
+      </w:rPr>
+    </w:lvl>
+    <w:lvl w:ilvl="1" w:tplc="08090003" w:tentative="1">
+      <w:start w:val="1"/>
+      <w:numFmt w:val="bullet"/>
+      <w:lvlText w:val="o"/>
+      <w:lvlJc w:val="left"/>
+      <w:pPr>
+        <w:ind w:left="1440" w:hanging="360"/>
+      </w:pPr>
+      <w:rPr>
+        <w:rFonts w:ascii="Courier New" w:hAnsi="Courier New" w:cs="Courier New" w:hint="default"/>
+      </w:rPr>
+    </w:lvl>
+    <w:lvl w:ilvl="2" w:tplc="08090005" w:tentative="1">
+      <w:start w:val="1"/>
+      <w:numFmt w:val="bullet"/>
+      <w:lvlText w:val=""/>
+      <w:lvlJc w:val="left"/>
+      <w:pPr>
+        <w:ind w:left="2160" w:hanging="360"/>
+      </w:pPr>
+      <w:rPr>
+        <w:rFonts w:ascii="Wingdings" w:hAnsi="Wingdings" w:hint="default"/>
+      </w:rPr>
+    </w:lvl>
+    <w:lvl w:ilvl="3" w:tplc="08090001" w:tentative="1">
+      <w:start w:val="1"/>
+      <w:numFmt w:val="bullet"/>
+      <w:lvlText w:val=""/>
+      <w:lvlJc w:val="left"/>
+      <w:pPr>
+        <w:ind w:left="2880" w:hanging="360"/>
+      </w:pPr>
+      <w:rPr>
+        <w:rFonts w:ascii="Symbol" w:hAnsi="Symbol" w:hint="default"/>
+      </w:rPr>
+    </w:lvl>
+    <w:lvl w:ilvl="4" w:tplc="08090003" w:tentative="1">
+      <w:start w:val="1"/>
+      <w:numFmt w:val="bullet"/>
+      <w:lvlText w:val="o"/>
+      <w:lvlJc w:val="left"/>
+      <w:pPr>
+        <w:ind w:left="3600" w:hanging="360"/>
+      </w:pPr>
+      <w:rPr>
+        <w:rFonts w:ascii="Courier New" w:hAnsi="Courier New" w:cs="Courier New" w:hint="default"/>
+      </w:rPr>
+    </w:lvl>
+    <w:lvl w:ilvl="5" w:tplc="08090005" w:tentative="1">
+      <w:start w:val="1"/>
+      <w:numFmt w:val="bullet"/>
+      <w:lvlText w:val=""/>
+      <w:lvlJc w:val="left"/>
+      <w:pPr>
+        <w:ind w:left="4320" w:hanging="360"/>
+      </w:pPr>
+      <w:rPr>
+        <w:rFonts w:ascii="Wingdings" w:hAnsi="Wingdings" w:hint="default"/>
+      </w:rPr>
+    </w:lvl>
+    <w:lvl w:ilvl="6" w:tplc="08090001" w:tentative="1">
+      <w:start w:val="1"/>
+      <w:numFmt w:val="bullet"/>
+      <w:lvlText w:val=""/>
+      <w:lvlJc w:val="left"/>
+      <w:pPr>
+        <w:ind w:left="5040" w:hanging="360"/>
+      </w:pPr>
+      <w:rPr>
+        <w:rFonts w:ascii="Symbol" w:hAnsi="Symbol" w:hint="default"/>
+      </w:rPr>
+    </w:lvl>
+    <w:lvl w:ilvl="7" w:tplc="08090003" w:tentative="1">
+      <w:start w:val="1"/>
+      <w:numFmt w:val="bullet"/>
+      <w:lvlText w:val="o"/>
+      <w:lvlJc w:val="left"/>
+      <w:pPr>
+        <w:ind w:left="5760" w:hanging="360"/>
+      </w:pPr>
+      <w:rPr>
+        <w:rFonts w:ascii="Courier New" w:hAnsi="Courier New" w:cs="Courier New" w:hint="default"/>
+      </w:rPr>
+    </w:lvl>
+    <w:lvl w:ilvl="8" w:tplc="08090005" w:tentative="1">
+      <w:start w:val="1"/>
+      <w:numFmt w:val="bullet"/>
+      <w:lvlText w:val=""/>
+      <w:lvlJc w:val="left"/>
+      <w:pPr>
+        <w:ind w:left="6480" w:hanging="360"/>
+      </w:pPr>
+      <w:rPr>
+        <w:rFonts w:ascii="Wingdings" w:hAnsi="Wingdings" w:hint="default"/>
+      </w:rPr>
+    </w:lvl>
+  </w:abstractNum>
+  <w:abstractNum w:abstractNumId="4" w15:restartNumberingAfterBreak="0">
     <w:nsid w:val="5C86542A"/>
     <w:multiLevelType w:val="hybridMultilevel"/>
     <w:tmpl w:val="57D01926"/>
@@ -6063,7 +6481,7 @@
       </w:pPr>
     </w:lvl>
   </w:abstractNum>
-  <w:abstractNum w:abstractNumId="4" w15:restartNumberingAfterBreak="0">
+  <w:abstractNum w:abstractNumId="5" w15:restartNumberingAfterBreak="0">
     <w:nsid w:val="63405909"/>
     <w:multiLevelType w:val="hybridMultilevel"/>
     <w:tmpl w:val="02548B6A"/>
@@ -6176,7 +6594,7 @@
       </w:rPr>
     </w:lvl>
   </w:abstractNum>
-  <w:abstractNum w:abstractNumId="5" w15:restartNumberingAfterBreak="0">
+  <w:abstractNum w:abstractNumId="6" w15:restartNumberingAfterBreak="0">
     <w:nsid w:val="69AF38C6"/>
     <w:multiLevelType w:val="hybridMultilevel"/>
     <w:tmpl w:val="7536F944"/>
@@ -6266,19 +6684,22 @@
     <w:abstractNumId w:val="1"/>
   </w:num>
   <w:num w:numId="2">
-    <w:abstractNumId w:val="2"/>
+    <w:abstractNumId w:val="3"/>
   </w:num>
   <w:num w:numId="3">
-    <w:abstractNumId w:val="4"/>
+    <w:abstractNumId w:val="5"/>
   </w:num>
   <w:num w:numId="4">
     <w:abstractNumId w:val="0"/>
   </w:num>
   <w:num w:numId="5">
-    <w:abstractNumId w:val="5"/>
+    <w:abstractNumId w:val="6"/>
   </w:num>
   <w:num w:numId="6">
-    <w:abstractNumId w:val="3"/>
+    <w:abstractNumId w:val="4"/>
+  </w:num>
+  <w:num w:numId="7">
+    <w:abstractNumId w:val="2"/>
   </w:num>
 </w:numbering>
 </file>
@@ -6926,7 +7347,6 @@
   <w:style w:type="character" w:default="1" w:styleId="DefaultParagraphFont">
     <w:name w:val="Default Paragraph Font"/>
     <w:uiPriority w:val="1"/>
-    <w:semiHidden/>
     <w:unhideWhenUsed/>
   </w:style>
   <w:style w:type="table" w:default="1" w:styleId="TableNormal">
@@ -7989,7 +8409,7 @@
 </file>
 
 <file path=customXml/itemProps1.xml><?xml version="1.0" encoding="utf-8"?>
-<ds:datastoreItem xmlns:ds="http://schemas.openxmlformats.org/officeDocument/2006/customXml" ds:itemID="{91BAE185-E741-430A-A401-ED6EF82D7956}">
+<ds:datastoreItem xmlns:ds="http://schemas.openxmlformats.org/officeDocument/2006/customXml" ds:itemID="{82C37CF0-73FE-4352-9218-2A829EB97304}">
   <ds:schemaRefs>
     <ds:schemaRef ds:uri="http://schemas.openxmlformats.org/officeDocument/2006/bibliography"/>
   </ds:schemaRefs>

</xml_diff>